<commit_message>
Add Export Notes UI for AB#12143.
</commit_message>
<xml_diff>
--- a/Apps/WebClient/src/Server/Assets/Templates/NotesReport.docx
+++ b/Apps/WebClient/src/Server/Assets/Templates/NotesReport.docx
@@ -1,6 +1,6 @@
 
 <file path=word/document.xml><?xml version="1.0" encoding="utf-8"?>
-<w:document xmlns:wpc="http://schemas.microsoft.com/office/word/2010/wordprocessingCanvas" xmlns:cx="http://schemas.microsoft.com/office/drawing/2014/chartex" xmlns:cx1="http://schemas.microsoft.com/office/drawing/2015/9/8/chartex" xmlns:cx2="http://schemas.microsoft.com/office/drawing/2015/10/21/chartex" xmlns:cx3="http://schemas.microsoft.com/office/drawing/2016/5/9/chartex" xmlns:cx4="http://schemas.microsoft.com/office/drawing/2016/5/10/chartex" xmlns:cx5="http://schemas.microsoft.com/office/drawing/2016/5/11/chartex" xmlns:cx6="http://schemas.microsoft.com/office/drawing/2016/5/12/chartex" xmlns:cx7="http://schemas.microsoft.com/office/drawing/2016/5/13/chartex" xmlns:cx8="http://schemas.microsoft.com/office/drawing/2016/5/14/chartex" xmlns:mc="http://schemas.openxmlformats.org/markup-compatibility/2006" xmlns:aink="http://schemas.microsoft.com/office/drawing/2016/ink" xmlns:am3d="http://schemas.microsoft.com/office/drawing/2017/model3d" xmlns:o="urn:schemas-microsoft-com:office:office" xmlns:r="http://schemas.openxmlformats.org/officeDocument/2006/relationships" xmlns:m="http://schemas.openxmlformats.org/officeDocument/2006/math" xmlns:v="urn:schemas-microsoft-com:vml" xmlns:wp14="http://schemas.microsoft.com/office/word/2010/wordprocessingDrawing" xmlns:wp="http://schemas.openxmlformats.org/drawingml/2006/wordprocessingDrawing" xmlns:w10="urn:schemas-microsoft-com:office:word" xmlns:w="http://schemas.openxmlformats.org/wordprocessingml/2006/main" xmlns:w14="http://schemas.microsoft.com/office/word/2010/wordml" xmlns:w15="http://schemas.microsoft.com/office/word/2012/wordml" xmlns:w16cex="http://schemas.microsoft.com/office/word/2018/wordml/cex" xmlns:w16cid="http://schemas.microsoft.com/office/word/2016/wordml/cid" xmlns:w16="http://schemas.microsoft.com/office/word/2018/wordml" xmlns:w16se="http://schemas.microsoft.com/office/word/2015/wordml/symex" xmlns:wpg="http://schemas.microsoft.com/office/word/2010/wordprocessingGroup" xmlns:wpi="http://schemas.microsoft.com/office/word/2010/wordprocessingInk" xmlns:wne="http://schemas.microsoft.com/office/word/2006/wordml" xmlns:wps="http://schemas.microsoft.com/office/word/2010/wordprocessingShape" mc:Ignorable="w14 w15 w16se w16cid w16 w16cex wp14">
+<w:document xmlns:wpc="http://schemas.microsoft.com/office/word/2010/wordprocessingCanvas" xmlns:cx="http://schemas.microsoft.com/office/drawing/2014/chartex" xmlns:cx1="http://schemas.microsoft.com/office/drawing/2015/9/8/chartex" xmlns:cx2="http://schemas.microsoft.com/office/drawing/2015/10/21/chartex" xmlns:cx3="http://schemas.microsoft.com/office/drawing/2016/5/9/chartex" xmlns:cx4="http://schemas.microsoft.com/office/drawing/2016/5/10/chartex" xmlns:cx5="http://schemas.microsoft.com/office/drawing/2016/5/11/chartex" xmlns:cx6="http://schemas.microsoft.com/office/drawing/2016/5/12/chartex" xmlns:cx7="http://schemas.microsoft.com/office/drawing/2016/5/13/chartex" xmlns:cx8="http://schemas.microsoft.com/office/drawing/2016/5/14/chartex" xmlns:mc="http://schemas.openxmlformats.org/markup-compatibility/2006" xmlns:aink="http://schemas.microsoft.com/office/drawing/2016/ink" xmlns:am3d="http://schemas.microsoft.com/office/drawing/2017/model3d" xmlns:o="urn:schemas-microsoft-com:office:office" xmlns:r="http://schemas.openxmlformats.org/officeDocument/2006/relationships" xmlns:m="http://schemas.openxmlformats.org/officeDocument/2006/math" xmlns:v="urn:schemas-microsoft-com:vml" xmlns:wp14="http://schemas.microsoft.com/office/word/2010/wordprocessingDrawing" xmlns:wp="http://schemas.openxmlformats.org/drawingml/2006/wordprocessingDrawing" xmlns:w10="urn:schemas-microsoft-com:office:word" xmlns:w="http://schemas.openxmlformats.org/wordprocessingml/2006/main" xmlns:w14="http://schemas.microsoft.com/office/word/2010/wordml" xmlns:w15="http://schemas.microsoft.com/office/word/2012/wordml" xmlns:w16cex="http://schemas.microsoft.com/office/word/2018/wordml/cex" xmlns:w16cid="http://schemas.microsoft.com/office/word/2016/wordml/cid" xmlns:w16="http://schemas.microsoft.com/office/word/2018/wordml" xmlns:w16sdtdh="http://schemas.microsoft.com/office/word/2020/wordml/sdtdatahash" xmlns:w16se="http://schemas.microsoft.com/office/word/2015/wordml/symex" xmlns:wpg="http://schemas.microsoft.com/office/word/2010/wordprocessingGroup" xmlns:wpi="http://schemas.microsoft.com/office/word/2010/wordprocessingInk" xmlns:wne="http://schemas.microsoft.com/office/word/2006/wordml" xmlns:wps="http://schemas.microsoft.com/office/word/2010/wordprocessingShape" mc:Ignorable="w14 w15 w16se w16cid w16 w16cex w16sdtdh wp14">
   <w:body>
     <w:tbl>
       <w:tblPr>
@@ -252,6 +252,7 @@
               <w:t>{</w:t>
             </w:r>
             <w:proofErr w:type="spellStart"/>
+            <w:proofErr w:type="gramStart"/>
             <w:r>
               <w:rPr>
                 <w:rFonts w:ascii="Myriad-Pro, Calibri, Arial" w:hAnsi="Myriad-Pro, Calibri, Arial"/>
@@ -259,6 +260,7 @@
               <w:t>d.records</w:t>
             </w:r>
             <w:proofErr w:type="spellEnd"/>
+            <w:proofErr w:type="gramEnd"/>
             <w:r>
               <w:rPr>
                 <w:rFonts w:ascii="Myriad-Pro, Calibri, Arial" w:hAnsi="Myriad-Pro, Calibri, Arial"/>
@@ -283,7 +285,7 @@
               <w:rPr>
                 <w:rFonts w:ascii="Myriad-Pro, Calibri, Arial" w:hAnsi="Myriad-Pro, Calibri, Arial"/>
               </w:rPr>
-              <w:t>notes</w:t>
+              <w:t>note</w:t>
             </w:r>
             <w:r>
               <w:rPr>
@@ -403,6 +405,7 @@
               <w:t>{</w:t>
             </w:r>
             <w:proofErr w:type="spellStart"/>
+            <w:proofErr w:type="gramStart"/>
             <w:r>
               <w:rPr>
                 <w:rFonts w:ascii="Myriad-Pro, Calibri, Arial" w:hAnsi="Myriad-Pro, Calibri, Arial"/>
@@ -410,6 +413,7 @@
               <w:t>d.records</w:t>
             </w:r>
             <w:proofErr w:type="spellEnd"/>
+            <w:proofErr w:type="gramEnd"/>
             <w:r>
               <w:rPr>
                 <w:rFonts w:ascii="Myriad-Pro, Calibri, Arial" w:hAnsi="Myriad-Pro, Calibri, Arial"/>
@@ -420,7 +424,7 @@
               <w:rPr>
                 <w:rFonts w:ascii="Myriad-Pro, Calibri, Arial" w:hAnsi="Myriad-Pro, Calibri, Arial"/>
               </w:rPr>
-              <w:t>notes</w:t>
+              <w:t>note</w:t>
             </w:r>
             <w:r>
               <w:rPr>
@@ -510,7 +514,7 @@
 </file>
 
 <file path=word/endnotes.xml><?xml version="1.0" encoding="utf-8"?>
-<w:endnotes xmlns:wpc="http://schemas.microsoft.com/office/word/2010/wordprocessingCanvas" xmlns:cx="http://schemas.microsoft.com/office/drawing/2014/chartex" xmlns:cx1="http://schemas.microsoft.com/office/drawing/2015/9/8/chartex" xmlns:cx2="http://schemas.microsoft.com/office/drawing/2015/10/21/chartex" xmlns:cx3="http://schemas.microsoft.com/office/drawing/2016/5/9/chartex" xmlns:cx4="http://schemas.microsoft.com/office/drawing/2016/5/10/chartex" xmlns:cx5="http://schemas.microsoft.com/office/drawing/2016/5/11/chartex" xmlns:cx6="http://schemas.microsoft.com/office/drawing/2016/5/12/chartex" xmlns:cx7="http://schemas.microsoft.com/office/drawing/2016/5/13/chartex" xmlns:cx8="http://schemas.microsoft.com/office/drawing/2016/5/14/chartex" xmlns:mc="http://schemas.openxmlformats.org/markup-compatibility/2006" xmlns:aink="http://schemas.microsoft.com/office/drawing/2016/ink" xmlns:am3d="http://schemas.microsoft.com/office/drawing/2017/model3d" xmlns:o="urn:schemas-microsoft-com:office:office" xmlns:r="http://schemas.openxmlformats.org/officeDocument/2006/relationships" xmlns:m="http://schemas.openxmlformats.org/officeDocument/2006/math" xmlns:v="urn:schemas-microsoft-com:vml" xmlns:wp14="http://schemas.microsoft.com/office/word/2010/wordprocessingDrawing" xmlns:wp="http://schemas.openxmlformats.org/drawingml/2006/wordprocessingDrawing" xmlns:w10="urn:schemas-microsoft-com:office:word" xmlns:w="http://schemas.openxmlformats.org/wordprocessingml/2006/main" xmlns:w14="http://schemas.microsoft.com/office/word/2010/wordml" xmlns:w15="http://schemas.microsoft.com/office/word/2012/wordml" xmlns:w16cex="http://schemas.microsoft.com/office/word/2018/wordml/cex" xmlns:w16cid="http://schemas.microsoft.com/office/word/2016/wordml/cid" xmlns:w16="http://schemas.microsoft.com/office/word/2018/wordml" xmlns:w16se="http://schemas.microsoft.com/office/word/2015/wordml/symex" xmlns:wpg="http://schemas.microsoft.com/office/word/2010/wordprocessingGroup" xmlns:wpi="http://schemas.microsoft.com/office/word/2010/wordprocessingInk" xmlns:wne="http://schemas.microsoft.com/office/word/2006/wordml" xmlns:wps="http://schemas.microsoft.com/office/word/2010/wordprocessingShape" mc:Ignorable="w14 w15 w16se w16cid w16 w16cex wp14">
+<w:endnotes xmlns:wpc="http://schemas.microsoft.com/office/word/2010/wordprocessingCanvas" xmlns:cx="http://schemas.microsoft.com/office/drawing/2014/chartex" xmlns:cx1="http://schemas.microsoft.com/office/drawing/2015/9/8/chartex" xmlns:cx2="http://schemas.microsoft.com/office/drawing/2015/10/21/chartex" xmlns:cx3="http://schemas.microsoft.com/office/drawing/2016/5/9/chartex" xmlns:cx4="http://schemas.microsoft.com/office/drawing/2016/5/10/chartex" xmlns:cx5="http://schemas.microsoft.com/office/drawing/2016/5/11/chartex" xmlns:cx6="http://schemas.microsoft.com/office/drawing/2016/5/12/chartex" xmlns:cx7="http://schemas.microsoft.com/office/drawing/2016/5/13/chartex" xmlns:cx8="http://schemas.microsoft.com/office/drawing/2016/5/14/chartex" xmlns:mc="http://schemas.openxmlformats.org/markup-compatibility/2006" xmlns:aink="http://schemas.microsoft.com/office/drawing/2016/ink" xmlns:am3d="http://schemas.microsoft.com/office/drawing/2017/model3d" xmlns:o="urn:schemas-microsoft-com:office:office" xmlns:r="http://schemas.openxmlformats.org/officeDocument/2006/relationships" xmlns:m="http://schemas.openxmlformats.org/officeDocument/2006/math" xmlns:v="urn:schemas-microsoft-com:vml" xmlns:wp14="http://schemas.microsoft.com/office/word/2010/wordprocessingDrawing" xmlns:wp="http://schemas.openxmlformats.org/drawingml/2006/wordprocessingDrawing" xmlns:w10="urn:schemas-microsoft-com:office:word" xmlns:w="http://schemas.openxmlformats.org/wordprocessingml/2006/main" xmlns:w14="http://schemas.microsoft.com/office/word/2010/wordml" xmlns:w15="http://schemas.microsoft.com/office/word/2012/wordml" xmlns:w16cex="http://schemas.microsoft.com/office/word/2018/wordml/cex" xmlns:w16cid="http://schemas.microsoft.com/office/word/2016/wordml/cid" xmlns:w16="http://schemas.microsoft.com/office/word/2018/wordml" xmlns:w16sdtdh="http://schemas.microsoft.com/office/word/2020/wordml/sdtdatahash" xmlns:w16se="http://schemas.microsoft.com/office/word/2015/wordml/symex" xmlns:wpg="http://schemas.microsoft.com/office/word/2010/wordprocessingGroup" xmlns:wpi="http://schemas.microsoft.com/office/word/2010/wordprocessingInk" xmlns:wne="http://schemas.microsoft.com/office/word/2006/wordml" xmlns:wps="http://schemas.microsoft.com/office/word/2010/wordprocessingShape" mc:Ignorable="w14 w15 w16se w16cid w16 w16cex w16sdtdh wp14">
   <w:endnote w:type="separator" w:id="-1">
     <w:p>
       <w:r>
@@ -529,7 +533,7 @@
 </file>
 
 <file path=word/footer1.xml><?xml version="1.0" encoding="utf-8"?>
-<w:ftr xmlns:wpc="http://schemas.microsoft.com/office/word/2010/wordprocessingCanvas" xmlns:cx="http://schemas.microsoft.com/office/drawing/2014/chartex" xmlns:cx1="http://schemas.microsoft.com/office/drawing/2015/9/8/chartex" xmlns:cx2="http://schemas.microsoft.com/office/drawing/2015/10/21/chartex" xmlns:cx3="http://schemas.microsoft.com/office/drawing/2016/5/9/chartex" xmlns:cx4="http://schemas.microsoft.com/office/drawing/2016/5/10/chartex" xmlns:cx5="http://schemas.microsoft.com/office/drawing/2016/5/11/chartex" xmlns:cx6="http://schemas.microsoft.com/office/drawing/2016/5/12/chartex" xmlns:cx7="http://schemas.microsoft.com/office/drawing/2016/5/13/chartex" xmlns:cx8="http://schemas.microsoft.com/office/drawing/2016/5/14/chartex" xmlns:mc="http://schemas.openxmlformats.org/markup-compatibility/2006" xmlns:aink="http://schemas.microsoft.com/office/drawing/2016/ink" xmlns:am3d="http://schemas.microsoft.com/office/drawing/2017/model3d" xmlns:o="urn:schemas-microsoft-com:office:office" xmlns:r="http://schemas.openxmlformats.org/officeDocument/2006/relationships" xmlns:m="http://schemas.openxmlformats.org/officeDocument/2006/math" xmlns:v="urn:schemas-microsoft-com:vml" xmlns:wp14="http://schemas.microsoft.com/office/word/2010/wordprocessingDrawing" xmlns:wp="http://schemas.openxmlformats.org/drawingml/2006/wordprocessingDrawing" xmlns:w10="urn:schemas-microsoft-com:office:word" xmlns:w="http://schemas.openxmlformats.org/wordprocessingml/2006/main" xmlns:w14="http://schemas.microsoft.com/office/word/2010/wordml" xmlns:w15="http://schemas.microsoft.com/office/word/2012/wordml" xmlns:w16cex="http://schemas.microsoft.com/office/word/2018/wordml/cex" xmlns:w16cid="http://schemas.microsoft.com/office/word/2016/wordml/cid" xmlns:w16="http://schemas.microsoft.com/office/word/2018/wordml" xmlns:w16se="http://schemas.microsoft.com/office/word/2015/wordml/symex" xmlns:wpg="http://schemas.microsoft.com/office/word/2010/wordprocessingGroup" xmlns:wpi="http://schemas.microsoft.com/office/word/2010/wordprocessingInk" xmlns:wne="http://schemas.microsoft.com/office/word/2006/wordml" xmlns:wps="http://schemas.microsoft.com/office/word/2010/wordprocessingShape" mc:Ignorable="w14 w15 w16se w16cid w16 w16cex wp14">
+<w:ftr xmlns:wpc="http://schemas.microsoft.com/office/word/2010/wordprocessingCanvas" xmlns:cx="http://schemas.microsoft.com/office/drawing/2014/chartex" xmlns:cx1="http://schemas.microsoft.com/office/drawing/2015/9/8/chartex" xmlns:cx2="http://schemas.microsoft.com/office/drawing/2015/10/21/chartex" xmlns:cx3="http://schemas.microsoft.com/office/drawing/2016/5/9/chartex" xmlns:cx4="http://schemas.microsoft.com/office/drawing/2016/5/10/chartex" xmlns:cx5="http://schemas.microsoft.com/office/drawing/2016/5/11/chartex" xmlns:cx6="http://schemas.microsoft.com/office/drawing/2016/5/12/chartex" xmlns:cx7="http://schemas.microsoft.com/office/drawing/2016/5/13/chartex" xmlns:cx8="http://schemas.microsoft.com/office/drawing/2016/5/14/chartex" xmlns:mc="http://schemas.openxmlformats.org/markup-compatibility/2006" xmlns:aink="http://schemas.microsoft.com/office/drawing/2016/ink" xmlns:am3d="http://schemas.microsoft.com/office/drawing/2017/model3d" xmlns:o="urn:schemas-microsoft-com:office:office" xmlns:r="http://schemas.openxmlformats.org/officeDocument/2006/relationships" xmlns:m="http://schemas.openxmlformats.org/officeDocument/2006/math" xmlns:v="urn:schemas-microsoft-com:vml" xmlns:wp14="http://schemas.microsoft.com/office/word/2010/wordprocessingDrawing" xmlns:wp="http://schemas.openxmlformats.org/drawingml/2006/wordprocessingDrawing" xmlns:w10="urn:schemas-microsoft-com:office:word" xmlns:w="http://schemas.openxmlformats.org/wordprocessingml/2006/main" xmlns:w14="http://schemas.microsoft.com/office/word/2010/wordml" xmlns:w15="http://schemas.microsoft.com/office/word/2012/wordml" xmlns:w16cex="http://schemas.microsoft.com/office/word/2018/wordml/cex" xmlns:w16cid="http://schemas.microsoft.com/office/word/2016/wordml/cid" xmlns:w16="http://schemas.microsoft.com/office/word/2018/wordml" xmlns:w16sdtdh="http://schemas.microsoft.com/office/word/2020/wordml/sdtdatahash" xmlns:w16se="http://schemas.microsoft.com/office/word/2015/wordml/symex" xmlns:wpg="http://schemas.microsoft.com/office/word/2010/wordprocessingGroup" xmlns:wpi="http://schemas.microsoft.com/office/word/2010/wordprocessingInk" xmlns:wne="http://schemas.microsoft.com/office/word/2006/wordml" xmlns:wps="http://schemas.microsoft.com/office/word/2010/wordprocessingShape" mc:Ignorable="w14 w15 w16se w16cid w16 w16cex w16sdtdh wp14">
   <w:p>
     <w:pPr>
       <w:pStyle w:val="Footer"/>
@@ -540,7 +544,7 @@
 </file>
 
 <file path=word/footer2.xml><?xml version="1.0" encoding="utf-8"?>
-<w:ftr xmlns:wpc="http://schemas.microsoft.com/office/word/2010/wordprocessingCanvas" xmlns:cx="http://schemas.microsoft.com/office/drawing/2014/chartex" xmlns:cx1="http://schemas.microsoft.com/office/drawing/2015/9/8/chartex" xmlns:cx2="http://schemas.microsoft.com/office/drawing/2015/10/21/chartex" xmlns:cx3="http://schemas.microsoft.com/office/drawing/2016/5/9/chartex" xmlns:cx4="http://schemas.microsoft.com/office/drawing/2016/5/10/chartex" xmlns:cx5="http://schemas.microsoft.com/office/drawing/2016/5/11/chartex" xmlns:cx6="http://schemas.microsoft.com/office/drawing/2016/5/12/chartex" xmlns:cx7="http://schemas.microsoft.com/office/drawing/2016/5/13/chartex" xmlns:cx8="http://schemas.microsoft.com/office/drawing/2016/5/14/chartex" xmlns:mc="http://schemas.openxmlformats.org/markup-compatibility/2006" xmlns:aink="http://schemas.microsoft.com/office/drawing/2016/ink" xmlns:am3d="http://schemas.microsoft.com/office/drawing/2017/model3d" xmlns:o="urn:schemas-microsoft-com:office:office" xmlns:r="http://schemas.openxmlformats.org/officeDocument/2006/relationships" xmlns:m="http://schemas.openxmlformats.org/officeDocument/2006/math" xmlns:v="urn:schemas-microsoft-com:vml" xmlns:wp14="http://schemas.microsoft.com/office/word/2010/wordprocessingDrawing" xmlns:wp="http://schemas.openxmlformats.org/drawingml/2006/wordprocessingDrawing" xmlns:w10="urn:schemas-microsoft-com:office:word" xmlns:w="http://schemas.openxmlformats.org/wordprocessingml/2006/main" xmlns:w14="http://schemas.microsoft.com/office/word/2010/wordml" xmlns:w15="http://schemas.microsoft.com/office/word/2012/wordml" xmlns:w16cex="http://schemas.microsoft.com/office/word/2018/wordml/cex" xmlns:w16cid="http://schemas.microsoft.com/office/word/2016/wordml/cid" xmlns:w16="http://schemas.microsoft.com/office/word/2018/wordml" xmlns:w16se="http://schemas.microsoft.com/office/word/2015/wordml/symex" xmlns:wpg="http://schemas.microsoft.com/office/word/2010/wordprocessingGroup" xmlns:wpi="http://schemas.microsoft.com/office/word/2010/wordprocessingInk" xmlns:wne="http://schemas.microsoft.com/office/word/2006/wordml" xmlns:wps="http://schemas.microsoft.com/office/word/2010/wordprocessingShape" mc:Ignorable="w14 w15 w16se w16cid w16 w16cex wp14">
+<w:ftr xmlns:wpc="http://schemas.microsoft.com/office/word/2010/wordprocessingCanvas" xmlns:cx="http://schemas.microsoft.com/office/drawing/2014/chartex" xmlns:cx1="http://schemas.microsoft.com/office/drawing/2015/9/8/chartex" xmlns:cx2="http://schemas.microsoft.com/office/drawing/2015/10/21/chartex" xmlns:cx3="http://schemas.microsoft.com/office/drawing/2016/5/9/chartex" xmlns:cx4="http://schemas.microsoft.com/office/drawing/2016/5/10/chartex" xmlns:cx5="http://schemas.microsoft.com/office/drawing/2016/5/11/chartex" xmlns:cx6="http://schemas.microsoft.com/office/drawing/2016/5/12/chartex" xmlns:cx7="http://schemas.microsoft.com/office/drawing/2016/5/13/chartex" xmlns:cx8="http://schemas.microsoft.com/office/drawing/2016/5/14/chartex" xmlns:mc="http://schemas.openxmlformats.org/markup-compatibility/2006" xmlns:aink="http://schemas.microsoft.com/office/drawing/2016/ink" xmlns:am3d="http://schemas.microsoft.com/office/drawing/2017/model3d" xmlns:o="urn:schemas-microsoft-com:office:office" xmlns:r="http://schemas.openxmlformats.org/officeDocument/2006/relationships" xmlns:m="http://schemas.openxmlformats.org/officeDocument/2006/math" xmlns:v="urn:schemas-microsoft-com:vml" xmlns:wp14="http://schemas.microsoft.com/office/word/2010/wordprocessingDrawing" xmlns:wp="http://schemas.openxmlformats.org/drawingml/2006/wordprocessingDrawing" xmlns:w10="urn:schemas-microsoft-com:office:word" xmlns:w="http://schemas.openxmlformats.org/wordprocessingml/2006/main" xmlns:w14="http://schemas.microsoft.com/office/word/2010/wordml" xmlns:w15="http://schemas.microsoft.com/office/word/2012/wordml" xmlns:w16cex="http://schemas.microsoft.com/office/word/2018/wordml/cex" xmlns:w16cid="http://schemas.microsoft.com/office/word/2016/wordml/cid" xmlns:w16="http://schemas.microsoft.com/office/word/2018/wordml" xmlns:w16sdtdh="http://schemas.microsoft.com/office/word/2020/wordml/sdtdatahash" xmlns:w16se="http://schemas.microsoft.com/office/word/2015/wordml/symex" xmlns:wpg="http://schemas.microsoft.com/office/word/2010/wordprocessingGroup" xmlns:wpi="http://schemas.microsoft.com/office/word/2010/wordprocessingInk" xmlns:wne="http://schemas.microsoft.com/office/word/2006/wordml" xmlns:wps="http://schemas.microsoft.com/office/word/2010/wordprocessingShape" mc:Ignorable="w14 w15 w16se w16cid w16 w16cex w16sdtdh wp14">
   <w:sdt>
     <w:sdtPr>
       <w:id w:val="-786121602"/>
@@ -685,7 +689,7 @@
 </file>
 
 <file path=word/footnotes.xml><?xml version="1.0" encoding="utf-8"?>
-<w:footnotes xmlns:wpc="http://schemas.microsoft.com/office/word/2010/wordprocessingCanvas" xmlns:cx="http://schemas.microsoft.com/office/drawing/2014/chartex" xmlns:cx1="http://schemas.microsoft.com/office/drawing/2015/9/8/chartex" xmlns:cx2="http://schemas.microsoft.com/office/drawing/2015/10/21/chartex" xmlns:cx3="http://schemas.microsoft.com/office/drawing/2016/5/9/chartex" xmlns:cx4="http://schemas.microsoft.com/office/drawing/2016/5/10/chartex" xmlns:cx5="http://schemas.microsoft.com/office/drawing/2016/5/11/chartex" xmlns:cx6="http://schemas.microsoft.com/office/drawing/2016/5/12/chartex" xmlns:cx7="http://schemas.microsoft.com/office/drawing/2016/5/13/chartex" xmlns:cx8="http://schemas.microsoft.com/office/drawing/2016/5/14/chartex" xmlns:mc="http://schemas.openxmlformats.org/markup-compatibility/2006" xmlns:aink="http://schemas.microsoft.com/office/drawing/2016/ink" xmlns:am3d="http://schemas.microsoft.com/office/drawing/2017/model3d" xmlns:o="urn:schemas-microsoft-com:office:office" xmlns:r="http://schemas.openxmlformats.org/officeDocument/2006/relationships" xmlns:m="http://schemas.openxmlformats.org/officeDocument/2006/math" xmlns:v="urn:schemas-microsoft-com:vml" xmlns:wp14="http://schemas.microsoft.com/office/word/2010/wordprocessingDrawing" xmlns:wp="http://schemas.openxmlformats.org/drawingml/2006/wordprocessingDrawing" xmlns:w10="urn:schemas-microsoft-com:office:word" xmlns:w="http://schemas.openxmlformats.org/wordprocessingml/2006/main" xmlns:w14="http://schemas.microsoft.com/office/word/2010/wordml" xmlns:w15="http://schemas.microsoft.com/office/word/2012/wordml" xmlns:w16cex="http://schemas.microsoft.com/office/word/2018/wordml/cex" xmlns:w16cid="http://schemas.microsoft.com/office/word/2016/wordml/cid" xmlns:w16="http://schemas.microsoft.com/office/word/2018/wordml" xmlns:w16se="http://schemas.microsoft.com/office/word/2015/wordml/symex" xmlns:wpg="http://schemas.microsoft.com/office/word/2010/wordprocessingGroup" xmlns:wpi="http://schemas.microsoft.com/office/word/2010/wordprocessingInk" xmlns:wne="http://schemas.microsoft.com/office/word/2006/wordml" xmlns:wps="http://schemas.microsoft.com/office/word/2010/wordprocessingShape" mc:Ignorable="w14 w15 w16se w16cid w16 w16cex wp14">
+<w:footnotes xmlns:wpc="http://schemas.microsoft.com/office/word/2010/wordprocessingCanvas" xmlns:cx="http://schemas.microsoft.com/office/drawing/2014/chartex" xmlns:cx1="http://schemas.microsoft.com/office/drawing/2015/9/8/chartex" xmlns:cx2="http://schemas.microsoft.com/office/drawing/2015/10/21/chartex" xmlns:cx3="http://schemas.microsoft.com/office/drawing/2016/5/9/chartex" xmlns:cx4="http://schemas.microsoft.com/office/drawing/2016/5/10/chartex" xmlns:cx5="http://schemas.microsoft.com/office/drawing/2016/5/11/chartex" xmlns:cx6="http://schemas.microsoft.com/office/drawing/2016/5/12/chartex" xmlns:cx7="http://schemas.microsoft.com/office/drawing/2016/5/13/chartex" xmlns:cx8="http://schemas.microsoft.com/office/drawing/2016/5/14/chartex" xmlns:mc="http://schemas.openxmlformats.org/markup-compatibility/2006" xmlns:aink="http://schemas.microsoft.com/office/drawing/2016/ink" xmlns:am3d="http://schemas.microsoft.com/office/drawing/2017/model3d" xmlns:o="urn:schemas-microsoft-com:office:office" xmlns:r="http://schemas.openxmlformats.org/officeDocument/2006/relationships" xmlns:m="http://schemas.openxmlformats.org/officeDocument/2006/math" xmlns:v="urn:schemas-microsoft-com:vml" xmlns:wp14="http://schemas.microsoft.com/office/word/2010/wordprocessingDrawing" xmlns:wp="http://schemas.openxmlformats.org/drawingml/2006/wordprocessingDrawing" xmlns:w10="urn:schemas-microsoft-com:office:word" xmlns:w="http://schemas.openxmlformats.org/wordprocessingml/2006/main" xmlns:w14="http://schemas.microsoft.com/office/word/2010/wordml" xmlns:w15="http://schemas.microsoft.com/office/word/2012/wordml" xmlns:w16cex="http://schemas.microsoft.com/office/word/2018/wordml/cex" xmlns:w16cid="http://schemas.microsoft.com/office/word/2016/wordml/cid" xmlns:w16="http://schemas.microsoft.com/office/word/2018/wordml" xmlns:w16sdtdh="http://schemas.microsoft.com/office/word/2020/wordml/sdtdatahash" xmlns:w16se="http://schemas.microsoft.com/office/word/2015/wordml/symex" xmlns:wpg="http://schemas.microsoft.com/office/word/2010/wordprocessingGroup" xmlns:wpi="http://schemas.microsoft.com/office/word/2010/wordprocessingInk" xmlns:wne="http://schemas.microsoft.com/office/word/2006/wordml" xmlns:wps="http://schemas.microsoft.com/office/word/2010/wordprocessingShape" mc:Ignorable="w14 w15 w16se w16cid w16 w16cex w16sdtdh wp14">
   <w:footnote w:type="separator" w:id="-1">
     <w:p>
       <w:r>
@@ -704,7 +708,7 @@
 </file>
 
 <file path=word/header1.xml><?xml version="1.0" encoding="utf-8"?>
-<w:hdr xmlns:wpc="http://schemas.microsoft.com/office/word/2010/wordprocessingCanvas" xmlns:cx="http://schemas.microsoft.com/office/drawing/2014/chartex" xmlns:cx1="http://schemas.microsoft.com/office/drawing/2015/9/8/chartex" xmlns:cx2="http://schemas.microsoft.com/office/drawing/2015/10/21/chartex" xmlns:cx3="http://schemas.microsoft.com/office/drawing/2016/5/9/chartex" xmlns:cx4="http://schemas.microsoft.com/office/drawing/2016/5/10/chartex" xmlns:cx5="http://schemas.microsoft.com/office/drawing/2016/5/11/chartex" xmlns:cx6="http://schemas.microsoft.com/office/drawing/2016/5/12/chartex" xmlns:cx7="http://schemas.microsoft.com/office/drawing/2016/5/13/chartex" xmlns:cx8="http://schemas.microsoft.com/office/drawing/2016/5/14/chartex" xmlns:mc="http://schemas.openxmlformats.org/markup-compatibility/2006" xmlns:aink="http://schemas.microsoft.com/office/drawing/2016/ink" xmlns:am3d="http://schemas.microsoft.com/office/drawing/2017/model3d" xmlns:o="urn:schemas-microsoft-com:office:office" xmlns:r="http://schemas.openxmlformats.org/officeDocument/2006/relationships" xmlns:m="http://schemas.openxmlformats.org/officeDocument/2006/math" xmlns:v="urn:schemas-microsoft-com:vml" xmlns:wp14="http://schemas.microsoft.com/office/word/2010/wordprocessingDrawing" xmlns:wp="http://schemas.openxmlformats.org/drawingml/2006/wordprocessingDrawing" xmlns:w10="urn:schemas-microsoft-com:office:word" xmlns:w="http://schemas.openxmlformats.org/wordprocessingml/2006/main" xmlns:w14="http://schemas.microsoft.com/office/word/2010/wordml" xmlns:w15="http://schemas.microsoft.com/office/word/2012/wordml" xmlns:w16cex="http://schemas.microsoft.com/office/word/2018/wordml/cex" xmlns:w16cid="http://schemas.microsoft.com/office/word/2016/wordml/cid" xmlns:w16="http://schemas.microsoft.com/office/word/2018/wordml" xmlns:w16se="http://schemas.microsoft.com/office/word/2015/wordml/symex" xmlns:wpg="http://schemas.microsoft.com/office/word/2010/wordprocessingGroup" xmlns:wpi="http://schemas.microsoft.com/office/word/2010/wordprocessingInk" xmlns:wne="http://schemas.microsoft.com/office/word/2006/wordml" xmlns:wps="http://schemas.microsoft.com/office/word/2010/wordprocessingShape" mc:Ignorable="w14 w15 w16se w16cid w16 w16cex wp14">
+<w:hdr xmlns:wpc="http://schemas.microsoft.com/office/word/2010/wordprocessingCanvas" xmlns:cx="http://schemas.microsoft.com/office/drawing/2014/chartex" xmlns:cx1="http://schemas.microsoft.com/office/drawing/2015/9/8/chartex" xmlns:cx2="http://schemas.microsoft.com/office/drawing/2015/10/21/chartex" xmlns:cx3="http://schemas.microsoft.com/office/drawing/2016/5/9/chartex" xmlns:cx4="http://schemas.microsoft.com/office/drawing/2016/5/10/chartex" xmlns:cx5="http://schemas.microsoft.com/office/drawing/2016/5/11/chartex" xmlns:cx6="http://schemas.microsoft.com/office/drawing/2016/5/12/chartex" xmlns:cx7="http://schemas.microsoft.com/office/drawing/2016/5/13/chartex" xmlns:cx8="http://schemas.microsoft.com/office/drawing/2016/5/14/chartex" xmlns:mc="http://schemas.openxmlformats.org/markup-compatibility/2006" xmlns:aink="http://schemas.microsoft.com/office/drawing/2016/ink" xmlns:am3d="http://schemas.microsoft.com/office/drawing/2017/model3d" xmlns:o="urn:schemas-microsoft-com:office:office" xmlns:r="http://schemas.openxmlformats.org/officeDocument/2006/relationships" xmlns:m="http://schemas.openxmlformats.org/officeDocument/2006/math" xmlns:v="urn:schemas-microsoft-com:vml" xmlns:wp14="http://schemas.microsoft.com/office/word/2010/wordprocessingDrawing" xmlns:wp="http://schemas.openxmlformats.org/drawingml/2006/wordprocessingDrawing" xmlns:w10="urn:schemas-microsoft-com:office:word" xmlns:w="http://schemas.openxmlformats.org/wordprocessingml/2006/main" xmlns:w14="http://schemas.microsoft.com/office/word/2010/wordml" xmlns:w15="http://schemas.microsoft.com/office/word/2012/wordml" xmlns:w16cex="http://schemas.microsoft.com/office/word/2018/wordml/cex" xmlns:w16cid="http://schemas.microsoft.com/office/word/2016/wordml/cid" xmlns:w16="http://schemas.microsoft.com/office/word/2018/wordml" xmlns:w16sdtdh="http://schemas.microsoft.com/office/word/2020/wordml/sdtdatahash" xmlns:w16se="http://schemas.microsoft.com/office/word/2015/wordml/symex" xmlns:wpg="http://schemas.microsoft.com/office/word/2010/wordprocessingGroup" xmlns:wpi="http://schemas.microsoft.com/office/word/2010/wordprocessingInk" xmlns:wne="http://schemas.microsoft.com/office/word/2006/wordml" xmlns:wps="http://schemas.microsoft.com/office/word/2010/wordprocessingShape" mc:Ignorable="w14 w15 w16se w16cid w16 w16cex w16sdtdh wp14">
   <w:tbl>
     <w:tblPr>
       <w:tblStyle w:val="TableGrid"/>
@@ -1242,7 +1246,7 @@
 </file>
 
 <file path=word/styles.xml><?xml version="1.0" encoding="utf-8"?>
-<w:styles xmlns:mc="http://schemas.openxmlformats.org/markup-compatibility/2006" xmlns:r="http://schemas.openxmlformats.org/officeDocument/2006/relationships" xmlns:w="http://schemas.openxmlformats.org/wordprocessingml/2006/main" xmlns:w14="http://schemas.microsoft.com/office/word/2010/wordml" xmlns:w15="http://schemas.microsoft.com/office/word/2012/wordml" xmlns:w16cex="http://schemas.microsoft.com/office/word/2018/wordml/cex" xmlns:w16cid="http://schemas.microsoft.com/office/word/2016/wordml/cid" xmlns:w16="http://schemas.microsoft.com/office/word/2018/wordml" xmlns:w16se="http://schemas.microsoft.com/office/word/2015/wordml/symex" mc:Ignorable="w14 w15 w16se w16cid w16 w16cex">
+<w:styles xmlns:mc="http://schemas.openxmlformats.org/markup-compatibility/2006" xmlns:r="http://schemas.openxmlformats.org/officeDocument/2006/relationships" xmlns:w="http://schemas.openxmlformats.org/wordprocessingml/2006/main" xmlns:w14="http://schemas.microsoft.com/office/word/2010/wordml" xmlns:w15="http://schemas.microsoft.com/office/word/2012/wordml" xmlns:w16cex="http://schemas.microsoft.com/office/word/2018/wordml/cex" xmlns:w16cid="http://schemas.microsoft.com/office/word/2016/wordml/cid" xmlns:w16="http://schemas.microsoft.com/office/word/2018/wordml" xmlns:w16sdtdh="http://schemas.microsoft.com/office/word/2020/wordml/sdtdatahash" xmlns:w16se="http://schemas.microsoft.com/office/word/2015/wordml/symex" mc:Ignorable="w14 w15 w16se w16cid w16 w16cex w16sdtdh">
   <w:docDefaults>
     <w:rPrDefault>
       <w:rPr>

</xml_diff>

<commit_message>
Add Export Notes UI for AB#12143. (#3200)
</commit_message>
<xml_diff>
--- a/Apps/WebClient/src/Server/Assets/Templates/NotesReport.docx
+++ b/Apps/WebClient/src/Server/Assets/Templates/NotesReport.docx
@@ -1,6 +1,6 @@
 
 <file path=word/document.xml><?xml version="1.0" encoding="utf-8"?>
-<w:document xmlns:wpc="http://schemas.microsoft.com/office/word/2010/wordprocessingCanvas" xmlns:cx="http://schemas.microsoft.com/office/drawing/2014/chartex" xmlns:cx1="http://schemas.microsoft.com/office/drawing/2015/9/8/chartex" xmlns:cx2="http://schemas.microsoft.com/office/drawing/2015/10/21/chartex" xmlns:cx3="http://schemas.microsoft.com/office/drawing/2016/5/9/chartex" xmlns:cx4="http://schemas.microsoft.com/office/drawing/2016/5/10/chartex" xmlns:cx5="http://schemas.microsoft.com/office/drawing/2016/5/11/chartex" xmlns:cx6="http://schemas.microsoft.com/office/drawing/2016/5/12/chartex" xmlns:cx7="http://schemas.microsoft.com/office/drawing/2016/5/13/chartex" xmlns:cx8="http://schemas.microsoft.com/office/drawing/2016/5/14/chartex" xmlns:mc="http://schemas.openxmlformats.org/markup-compatibility/2006" xmlns:aink="http://schemas.microsoft.com/office/drawing/2016/ink" xmlns:am3d="http://schemas.microsoft.com/office/drawing/2017/model3d" xmlns:o="urn:schemas-microsoft-com:office:office" xmlns:r="http://schemas.openxmlformats.org/officeDocument/2006/relationships" xmlns:m="http://schemas.openxmlformats.org/officeDocument/2006/math" xmlns:v="urn:schemas-microsoft-com:vml" xmlns:wp14="http://schemas.microsoft.com/office/word/2010/wordprocessingDrawing" xmlns:wp="http://schemas.openxmlformats.org/drawingml/2006/wordprocessingDrawing" xmlns:w10="urn:schemas-microsoft-com:office:word" xmlns:w="http://schemas.openxmlformats.org/wordprocessingml/2006/main" xmlns:w14="http://schemas.microsoft.com/office/word/2010/wordml" xmlns:w15="http://schemas.microsoft.com/office/word/2012/wordml" xmlns:w16cex="http://schemas.microsoft.com/office/word/2018/wordml/cex" xmlns:w16cid="http://schemas.microsoft.com/office/word/2016/wordml/cid" xmlns:w16="http://schemas.microsoft.com/office/word/2018/wordml" xmlns:w16se="http://schemas.microsoft.com/office/word/2015/wordml/symex" xmlns:wpg="http://schemas.microsoft.com/office/word/2010/wordprocessingGroup" xmlns:wpi="http://schemas.microsoft.com/office/word/2010/wordprocessingInk" xmlns:wne="http://schemas.microsoft.com/office/word/2006/wordml" xmlns:wps="http://schemas.microsoft.com/office/word/2010/wordprocessingShape" mc:Ignorable="w14 w15 w16se w16cid w16 w16cex wp14">
+<w:document xmlns:wpc="http://schemas.microsoft.com/office/word/2010/wordprocessingCanvas" xmlns:cx="http://schemas.microsoft.com/office/drawing/2014/chartex" xmlns:cx1="http://schemas.microsoft.com/office/drawing/2015/9/8/chartex" xmlns:cx2="http://schemas.microsoft.com/office/drawing/2015/10/21/chartex" xmlns:cx3="http://schemas.microsoft.com/office/drawing/2016/5/9/chartex" xmlns:cx4="http://schemas.microsoft.com/office/drawing/2016/5/10/chartex" xmlns:cx5="http://schemas.microsoft.com/office/drawing/2016/5/11/chartex" xmlns:cx6="http://schemas.microsoft.com/office/drawing/2016/5/12/chartex" xmlns:cx7="http://schemas.microsoft.com/office/drawing/2016/5/13/chartex" xmlns:cx8="http://schemas.microsoft.com/office/drawing/2016/5/14/chartex" xmlns:mc="http://schemas.openxmlformats.org/markup-compatibility/2006" xmlns:aink="http://schemas.microsoft.com/office/drawing/2016/ink" xmlns:am3d="http://schemas.microsoft.com/office/drawing/2017/model3d" xmlns:o="urn:schemas-microsoft-com:office:office" xmlns:r="http://schemas.openxmlformats.org/officeDocument/2006/relationships" xmlns:m="http://schemas.openxmlformats.org/officeDocument/2006/math" xmlns:v="urn:schemas-microsoft-com:vml" xmlns:wp14="http://schemas.microsoft.com/office/word/2010/wordprocessingDrawing" xmlns:wp="http://schemas.openxmlformats.org/drawingml/2006/wordprocessingDrawing" xmlns:w10="urn:schemas-microsoft-com:office:word" xmlns:w="http://schemas.openxmlformats.org/wordprocessingml/2006/main" xmlns:w14="http://schemas.microsoft.com/office/word/2010/wordml" xmlns:w15="http://schemas.microsoft.com/office/word/2012/wordml" xmlns:w16cex="http://schemas.microsoft.com/office/word/2018/wordml/cex" xmlns:w16cid="http://schemas.microsoft.com/office/word/2016/wordml/cid" xmlns:w16="http://schemas.microsoft.com/office/word/2018/wordml" xmlns:w16sdtdh="http://schemas.microsoft.com/office/word/2020/wordml/sdtdatahash" xmlns:w16se="http://schemas.microsoft.com/office/word/2015/wordml/symex" xmlns:wpg="http://schemas.microsoft.com/office/word/2010/wordprocessingGroup" xmlns:wpi="http://schemas.microsoft.com/office/word/2010/wordprocessingInk" xmlns:wne="http://schemas.microsoft.com/office/word/2006/wordml" xmlns:wps="http://schemas.microsoft.com/office/word/2010/wordprocessingShape" mc:Ignorable="w14 w15 w16se w16cid w16 w16cex w16sdtdh wp14">
   <w:body>
     <w:tbl>
       <w:tblPr>
@@ -252,6 +252,7 @@
               <w:t>{</w:t>
             </w:r>
             <w:proofErr w:type="spellStart"/>
+            <w:proofErr w:type="gramStart"/>
             <w:r>
               <w:rPr>
                 <w:rFonts w:ascii="Myriad-Pro, Calibri, Arial" w:hAnsi="Myriad-Pro, Calibri, Arial"/>
@@ -259,6 +260,7 @@
               <w:t>d.records</w:t>
             </w:r>
             <w:proofErr w:type="spellEnd"/>
+            <w:proofErr w:type="gramEnd"/>
             <w:r>
               <w:rPr>
                 <w:rFonts w:ascii="Myriad-Pro, Calibri, Arial" w:hAnsi="Myriad-Pro, Calibri, Arial"/>
@@ -283,7 +285,7 @@
               <w:rPr>
                 <w:rFonts w:ascii="Myriad-Pro, Calibri, Arial" w:hAnsi="Myriad-Pro, Calibri, Arial"/>
               </w:rPr>
-              <w:t>notes</w:t>
+              <w:t>note</w:t>
             </w:r>
             <w:r>
               <w:rPr>
@@ -403,6 +405,7 @@
               <w:t>{</w:t>
             </w:r>
             <w:proofErr w:type="spellStart"/>
+            <w:proofErr w:type="gramStart"/>
             <w:r>
               <w:rPr>
                 <w:rFonts w:ascii="Myriad-Pro, Calibri, Arial" w:hAnsi="Myriad-Pro, Calibri, Arial"/>
@@ -410,6 +413,7 @@
               <w:t>d.records</w:t>
             </w:r>
             <w:proofErr w:type="spellEnd"/>
+            <w:proofErr w:type="gramEnd"/>
             <w:r>
               <w:rPr>
                 <w:rFonts w:ascii="Myriad-Pro, Calibri, Arial" w:hAnsi="Myriad-Pro, Calibri, Arial"/>
@@ -420,7 +424,7 @@
               <w:rPr>
                 <w:rFonts w:ascii="Myriad-Pro, Calibri, Arial" w:hAnsi="Myriad-Pro, Calibri, Arial"/>
               </w:rPr>
-              <w:t>notes</w:t>
+              <w:t>note</w:t>
             </w:r>
             <w:r>
               <w:rPr>
@@ -510,7 +514,7 @@
 </file>
 
 <file path=word/endnotes.xml><?xml version="1.0" encoding="utf-8"?>
-<w:endnotes xmlns:wpc="http://schemas.microsoft.com/office/word/2010/wordprocessingCanvas" xmlns:cx="http://schemas.microsoft.com/office/drawing/2014/chartex" xmlns:cx1="http://schemas.microsoft.com/office/drawing/2015/9/8/chartex" xmlns:cx2="http://schemas.microsoft.com/office/drawing/2015/10/21/chartex" xmlns:cx3="http://schemas.microsoft.com/office/drawing/2016/5/9/chartex" xmlns:cx4="http://schemas.microsoft.com/office/drawing/2016/5/10/chartex" xmlns:cx5="http://schemas.microsoft.com/office/drawing/2016/5/11/chartex" xmlns:cx6="http://schemas.microsoft.com/office/drawing/2016/5/12/chartex" xmlns:cx7="http://schemas.microsoft.com/office/drawing/2016/5/13/chartex" xmlns:cx8="http://schemas.microsoft.com/office/drawing/2016/5/14/chartex" xmlns:mc="http://schemas.openxmlformats.org/markup-compatibility/2006" xmlns:aink="http://schemas.microsoft.com/office/drawing/2016/ink" xmlns:am3d="http://schemas.microsoft.com/office/drawing/2017/model3d" xmlns:o="urn:schemas-microsoft-com:office:office" xmlns:r="http://schemas.openxmlformats.org/officeDocument/2006/relationships" xmlns:m="http://schemas.openxmlformats.org/officeDocument/2006/math" xmlns:v="urn:schemas-microsoft-com:vml" xmlns:wp14="http://schemas.microsoft.com/office/word/2010/wordprocessingDrawing" xmlns:wp="http://schemas.openxmlformats.org/drawingml/2006/wordprocessingDrawing" xmlns:w10="urn:schemas-microsoft-com:office:word" xmlns:w="http://schemas.openxmlformats.org/wordprocessingml/2006/main" xmlns:w14="http://schemas.microsoft.com/office/word/2010/wordml" xmlns:w15="http://schemas.microsoft.com/office/word/2012/wordml" xmlns:w16cex="http://schemas.microsoft.com/office/word/2018/wordml/cex" xmlns:w16cid="http://schemas.microsoft.com/office/word/2016/wordml/cid" xmlns:w16="http://schemas.microsoft.com/office/word/2018/wordml" xmlns:w16se="http://schemas.microsoft.com/office/word/2015/wordml/symex" xmlns:wpg="http://schemas.microsoft.com/office/word/2010/wordprocessingGroup" xmlns:wpi="http://schemas.microsoft.com/office/word/2010/wordprocessingInk" xmlns:wne="http://schemas.microsoft.com/office/word/2006/wordml" xmlns:wps="http://schemas.microsoft.com/office/word/2010/wordprocessingShape" mc:Ignorable="w14 w15 w16se w16cid w16 w16cex wp14">
+<w:endnotes xmlns:wpc="http://schemas.microsoft.com/office/word/2010/wordprocessingCanvas" xmlns:cx="http://schemas.microsoft.com/office/drawing/2014/chartex" xmlns:cx1="http://schemas.microsoft.com/office/drawing/2015/9/8/chartex" xmlns:cx2="http://schemas.microsoft.com/office/drawing/2015/10/21/chartex" xmlns:cx3="http://schemas.microsoft.com/office/drawing/2016/5/9/chartex" xmlns:cx4="http://schemas.microsoft.com/office/drawing/2016/5/10/chartex" xmlns:cx5="http://schemas.microsoft.com/office/drawing/2016/5/11/chartex" xmlns:cx6="http://schemas.microsoft.com/office/drawing/2016/5/12/chartex" xmlns:cx7="http://schemas.microsoft.com/office/drawing/2016/5/13/chartex" xmlns:cx8="http://schemas.microsoft.com/office/drawing/2016/5/14/chartex" xmlns:mc="http://schemas.openxmlformats.org/markup-compatibility/2006" xmlns:aink="http://schemas.microsoft.com/office/drawing/2016/ink" xmlns:am3d="http://schemas.microsoft.com/office/drawing/2017/model3d" xmlns:o="urn:schemas-microsoft-com:office:office" xmlns:r="http://schemas.openxmlformats.org/officeDocument/2006/relationships" xmlns:m="http://schemas.openxmlformats.org/officeDocument/2006/math" xmlns:v="urn:schemas-microsoft-com:vml" xmlns:wp14="http://schemas.microsoft.com/office/word/2010/wordprocessingDrawing" xmlns:wp="http://schemas.openxmlformats.org/drawingml/2006/wordprocessingDrawing" xmlns:w10="urn:schemas-microsoft-com:office:word" xmlns:w="http://schemas.openxmlformats.org/wordprocessingml/2006/main" xmlns:w14="http://schemas.microsoft.com/office/word/2010/wordml" xmlns:w15="http://schemas.microsoft.com/office/word/2012/wordml" xmlns:w16cex="http://schemas.microsoft.com/office/word/2018/wordml/cex" xmlns:w16cid="http://schemas.microsoft.com/office/word/2016/wordml/cid" xmlns:w16="http://schemas.microsoft.com/office/word/2018/wordml" xmlns:w16sdtdh="http://schemas.microsoft.com/office/word/2020/wordml/sdtdatahash" xmlns:w16se="http://schemas.microsoft.com/office/word/2015/wordml/symex" xmlns:wpg="http://schemas.microsoft.com/office/word/2010/wordprocessingGroup" xmlns:wpi="http://schemas.microsoft.com/office/word/2010/wordprocessingInk" xmlns:wne="http://schemas.microsoft.com/office/word/2006/wordml" xmlns:wps="http://schemas.microsoft.com/office/word/2010/wordprocessingShape" mc:Ignorable="w14 w15 w16se w16cid w16 w16cex w16sdtdh wp14">
   <w:endnote w:type="separator" w:id="-1">
     <w:p>
       <w:r>
@@ -529,7 +533,7 @@
 </file>
 
 <file path=word/footer1.xml><?xml version="1.0" encoding="utf-8"?>
-<w:ftr xmlns:wpc="http://schemas.microsoft.com/office/word/2010/wordprocessingCanvas" xmlns:cx="http://schemas.microsoft.com/office/drawing/2014/chartex" xmlns:cx1="http://schemas.microsoft.com/office/drawing/2015/9/8/chartex" xmlns:cx2="http://schemas.microsoft.com/office/drawing/2015/10/21/chartex" xmlns:cx3="http://schemas.microsoft.com/office/drawing/2016/5/9/chartex" xmlns:cx4="http://schemas.microsoft.com/office/drawing/2016/5/10/chartex" xmlns:cx5="http://schemas.microsoft.com/office/drawing/2016/5/11/chartex" xmlns:cx6="http://schemas.microsoft.com/office/drawing/2016/5/12/chartex" xmlns:cx7="http://schemas.microsoft.com/office/drawing/2016/5/13/chartex" xmlns:cx8="http://schemas.microsoft.com/office/drawing/2016/5/14/chartex" xmlns:mc="http://schemas.openxmlformats.org/markup-compatibility/2006" xmlns:aink="http://schemas.microsoft.com/office/drawing/2016/ink" xmlns:am3d="http://schemas.microsoft.com/office/drawing/2017/model3d" xmlns:o="urn:schemas-microsoft-com:office:office" xmlns:r="http://schemas.openxmlformats.org/officeDocument/2006/relationships" xmlns:m="http://schemas.openxmlformats.org/officeDocument/2006/math" xmlns:v="urn:schemas-microsoft-com:vml" xmlns:wp14="http://schemas.microsoft.com/office/word/2010/wordprocessingDrawing" xmlns:wp="http://schemas.openxmlformats.org/drawingml/2006/wordprocessingDrawing" xmlns:w10="urn:schemas-microsoft-com:office:word" xmlns:w="http://schemas.openxmlformats.org/wordprocessingml/2006/main" xmlns:w14="http://schemas.microsoft.com/office/word/2010/wordml" xmlns:w15="http://schemas.microsoft.com/office/word/2012/wordml" xmlns:w16cex="http://schemas.microsoft.com/office/word/2018/wordml/cex" xmlns:w16cid="http://schemas.microsoft.com/office/word/2016/wordml/cid" xmlns:w16="http://schemas.microsoft.com/office/word/2018/wordml" xmlns:w16se="http://schemas.microsoft.com/office/word/2015/wordml/symex" xmlns:wpg="http://schemas.microsoft.com/office/word/2010/wordprocessingGroup" xmlns:wpi="http://schemas.microsoft.com/office/word/2010/wordprocessingInk" xmlns:wne="http://schemas.microsoft.com/office/word/2006/wordml" xmlns:wps="http://schemas.microsoft.com/office/word/2010/wordprocessingShape" mc:Ignorable="w14 w15 w16se w16cid w16 w16cex wp14">
+<w:ftr xmlns:wpc="http://schemas.microsoft.com/office/word/2010/wordprocessingCanvas" xmlns:cx="http://schemas.microsoft.com/office/drawing/2014/chartex" xmlns:cx1="http://schemas.microsoft.com/office/drawing/2015/9/8/chartex" xmlns:cx2="http://schemas.microsoft.com/office/drawing/2015/10/21/chartex" xmlns:cx3="http://schemas.microsoft.com/office/drawing/2016/5/9/chartex" xmlns:cx4="http://schemas.microsoft.com/office/drawing/2016/5/10/chartex" xmlns:cx5="http://schemas.microsoft.com/office/drawing/2016/5/11/chartex" xmlns:cx6="http://schemas.microsoft.com/office/drawing/2016/5/12/chartex" xmlns:cx7="http://schemas.microsoft.com/office/drawing/2016/5/13/chartex" xmlns:cx8="http://schemas.microsoft.com/office/drawing/2016/5/14/chartex" xmlns:mc="http://schemas.openxmlformats.org/markup-compatibility/2006" xmlns:aink="http://schemas.microsoft.com/office/drawing/2016/ink" xmlns:am3d="http://schemas.microsoft.com/office/drawing/2017/model3d" xmlns:o="urn:schemas-microsoft-com:office:office" xmlns:r="http://schemas.openxmlformats.org/officeDocument/2006/relationships" xmlns:m="http://schemas.openxmlformats.org/officeDocument/2006/math" xmlns:v="urn:schemas-microsoft-com:vml" xmlns:wp14="http://schemas.microsoft.com/office/word/2010/wordprocessingDrawing" xmlns:wp="http://schemas.openxmlformats.org/drawingml/2006/wordprocessingDrawing" xmlns:w10="urn:schemas-microsoft-com:office:word" xmlns:w="http://schemas.openxmlformats.org/wordprocessingml/2006/main" xmlns:w14="http://schemas.microsoft.com/office/word/2010/wordml" xmlns:w15="http://schemas.microsoft.com/office/word/2012/wordml" xmlns:w16cex="http://schemas.microsoft.com/office/word/2018/wordml/cex" xmlns:w16cid="http://schemas.microsoft.com/office/word/2016/wordml/cid" xmlns:w16="http://schemas.microsoft.com/office/word/2018/wordml" xmlns:w16sdtdh="http://schemas.microsoft.com/office/word/2020/wordml/sdtdatahash" xmlns:w16se="http://schemas.microsoft.com/office/word/2015/wordml/symex" xmlns:wpg="http://schemas.microsoft.com/office/word/2010/wordprocessingGroup" xmlns:wpi="http://schemas.microsoft.com/office/word/2010/wordprocessingInk" xmlns:wne="http://schemas.microsoft.com/office/word/2006/wordml" xmlns:wps="http://schemas.microsoft.com/office/word/2010/wordprocessingShape" mc:Ignorable="w14 w15 w16se w16cid w16 w16cex w16sdtdh wp14">
   <w:p>
     <w:pPr>
       <w:pStyle w:val="Footer"/>
@@ -540,7 +544,7 @@
 </file>
 
 <file path=word/footer2.xml><?xml version="1.0" encoding="utf-8"?>
-<w:ftr xmlns:wpc="http://schemas.microsoft.com/office/word/2010/wordprocessingCanvas" xmlns:cx="http://schemas.microsoft.com/office/drawing/2014/chartex" xmlns:cx1="http://schemas.microsoft.com/office/drawing/2015/9/8/chartex" xmlns:cx2="http://schemas.microsoft.com/office/drawing/2015/10/21/chartex" xmlns:cx3="http://schemas.microsoft.com/office/drawing/2016/5/9/chartex" xmlns:cx4="http://schemas.microsoft.com/office/drawing/2016/5/10/chartex" xmlns:cx5="http://schemas.microsoft.com/office/drawing/2016/5/11/chartex" xmlns:cx6="http://schemas.microsoft.com/office/drawing/2016/5/12/chartex" xmlns:cx7="http://schemas.microsoft.com/office/drawing/2016/5/13/chartex" xmlns:cx8="http://schemas.microsoft.com/office/drawing/2016/5/14/chartex" xmlns:mc="http://schemas.openxmlformats.org/markup-compatibility/2006" xmlns:aink="http://schemas.microsoft.com/office/drawing/2016/ink" xmlns:am3d="http://schemas.microsoft.com/office/drawing/2017/model3d" xmlns:o="urn:schemas-microsoft-com:office:office" xmlns:r="http://schemas.openxmlformats.org/officeDocument/2006/relationships" xmlns:m="http://schemas.openxmlformats.org/officeDocument/2006/math" xmlns:v="urn:schemas-microsoft-com:vml" xmlns:wp14="http://schemas.microsoft.com/office/word/2010/wordprocessingDrawing" xmlns:wp="http://schemas.openxmlformats.org/drawingml/2006/wordprocessingDrawing" xmlns:w10="urn:schemas-microsoft-com:office:word" xmlns:w="http://schemas.openxmlformats.org/wordprocessingml/2006/main" xmlns:w14="http://schemas.microsoft.com/office/word/2010/wordml" xmlns:w15="http://schemas.microsoft.com/office/word/2012/wordml" xmlns:w16cex="http://schemas.microsoft.com/office/word/2018/wordml/cex" xmlns:w16cid="http://schemas.microsoft.com/office/word/2016/wordml/cid" xmlns:w16="http://schemas.microsoft.com/office/word/2018/wordml" xmlns:w16se="http://schemas.microsoft.com/office/word/2015/wordml/symex" xmlns:wpg="http://schemas.microsoft.com/office/word/2010/wordprocessingGroup" xmlns:wpi="http://schemas.microsoft.com/office/word/2010/wordprocessingInk" xmlns:wne="http://schemas.microsoft.com/office/word/2006/wordml" xmlns:wps="http://schemas.microsoft.com/office/word/2010/wordprocessingShape" mc:Ignorable="w14 w15 w16se w16cid w16 w16cex wp14">
+<w:ftr xmlns:wpc="http://schemas.microsoft.com/office/word/2010/wordprocessingCanvas" xmlns:cx="http://schemas.microsoft.com/office/drawing/2014/chartex" xmlns:cx1="http://schemas.microsoft.com/office/drawing/2015/9/8/chartex" xmlns:cx2="http://schemas.microsoft.com/office/drawing/2015/10/21/chartex" xmlns:cx3="http://schemas.microsoft.com/office/drawing/2016/5/9/chartex" xmlns:cx4="http://schemas.microsoft.com/office/drawing/2016/5/10/chartex" xmlns:cx5="http://schemas.microsoft.com/office/drawing/2016/5/11/chartex" xmlns:cx6="http://schemas.microsoft.com/office/drawing/2016/5/12/chartex" xmlns:cx7="http://schemas.microsoft.com/office/drawing/2016/5/13/chartex" xmlns:cx8="http://schemas.microsoft.com/office/drawing/2016/5/14/chartex" xmlns:mc="http://schemas.openxmlformats.org/markup-compatibility/2006" xmlns:aink="http://schemas.microsoft.com/office/drawing/2016/ink" xmlns:am3d="http://schemas.microsoft.com/office/drawing/2017/model3d" xmlns:o="urn:schemas-microsoft-com:office:office" xmlns:r="http://schemas.openxmlformats.org/officeDocument/2006/relationships" xmlns:m="http://schemas.openxmlformats.org/officeDocument/2006/math" xmlns:v="urn:schemas-microsoft-com:vml" xmlns:wp14="http://schemas.microsoft.com/office/word/2010/wordprocessingDrawing" xmlns:wp="http://schemas.openxmlformats.org/drawingml/2006/wordprocessingDrawing" xmlns:w10="urn:schemas-microsoft-com:office:word" xmlns:w="http://schemas.openxmlformats.org/wordprocessingml/2006/main" xmlns:w14="http://schemas.microsoft.com/office/word/2010/wordml" xmlns:w15="http://schemas.microsoft.com/office/word/2012/wordml" xmlns:w16cex="http://schemas.microsoft.com/office/word/2018/wordml/cex" xmlns:w16cid="http://schemas.microsoft.com/office/word/2016/wordml/cid" xmlns:w16="http://schemas.microsoft.com/office/word/2018/wordml" xmlns:w16sdtdh="http://schemas.microsoft.com/office/word/2020/wordml/sdtdatahash" xmlns:w16se="http://schemas.microsoft.com/office/word/2015/wordml/symex" xmlns:wpg="http://schemas.microsoft.com/office/word/2010/wordprocessingGroup" xmlns:wpi="http://schemas.microsoft.com/office/word/2010/wordprocessingInk" xmlns:wne="http://schemas.microsoft.com/office/word/2006/wordml" xmlns:wps="http://schemas.microsoft.com/office/word/2010/wordprocessingShape" mc:Ignorable="w14 w15 w16se w16cid w16 w16cex w16sdtdh wp14">
   <w:sdt>
     <w:sdtPr>
       <w:id w:val="-786121602"/>
@@ -685,7 +689,7 @@
 </file>
 
 <file path=word/footnotes.xml><?xml version="1.0" encoding="utf-8"?>
-<w:footnotes xmlns:wpc="http://schemas.microsoft.com/office/word/2010/wordprocessingCanvas" xmlns:cx="http://schemas.microsoft.com/office/drawing/2014/chartex" xmlns:cx1="http://schemas.microsoft.com/office/drawing/2015/9/8/chartex" xmlns:cx2="http://schemas.microsoft.com/office/drawing/2015/10/21/chartex" xmlns:cx3="http://schemas.microsoft.com/office/drawing/2016/5/9/chartex" xmlns:cx4="http://schemas.microsoft.com/office/drawing/2016/5/10/chartex" xmlns:cx5="http://schemas.microsoft.com/office/drawing/2016/5/11/chartex" xmlns:cx6="http://schemas.microsoft.com/office/drawing/2016/5/12/chartex" xmlns:cx7="http://schemas.microsoft.com/office/drawing/2016/5/13/chartex" xmlns:cx8="http://schemas.microsoft.com/office/drawing/2016/5/14/chartex" xmlns:mc="http://schemas.openxmlformats.org/markup-compatibility/2006" xmlns:aink="http://schemas.microsoft.com/office/drawing/2016/ink" xmlns:am3d="http://schemas.microsoft.com/office/drawing/2017/model3d" xmlns:o="urn:schemas-microsoft-com:office:office" xmlns:r="http://schemas.openxmlformats.org/officeDocument/2006/relationships" xmlns:m="http://schemas.openxmlformats.org/officeDocument/2006/math" xmlns:v="urn:schemas-microsoft-com:vml" xmlns:wp14="http://schemas.microsoft.com/office/word/2010/wordprocessingDrawing" xmlns:wp="http://schemas.openxmlformats.org/drawingml/2006/wordprocessingDrawing" xmlns:w10="urn:schemas-microsoft-com:office:word" xmlns:w="http://schemas.openxmlformats.org/wordprocessingml/2006/main" xmlns:w14="http://schemas.microsoft.com/office/word/2010/wordml" xmlns:w15="http://schemas.microsoft.com/office/word/2012/wordml" xmlns:w16cex="http://schemas.microsoft.com/office/word/2018/wordml/cex" xmlns:w16cid="http://schemas.microsoft.com/office/word/2016/wordml/cid" xmlns:w16="http://schemas.microsoft.com/office/word/2018/wordml" xmlns:w16se="http://schemas.microsoft.com/office/word/2015/wordml/symex" xmlns:wpg="http://schemas.microsoft.com/office/word/2010/wordprocessingGroup" xmlns:wpi="http://schemas.microsoft.com/office/word/2010/wordprocessingInk" xmlns:wne="http://schemas.microsoft.com/office/word/2006/wordml" xmlns:wps="http://schemas.microsoft.com/office/word/2010/wordprocessingShape" mc:Ignorable="w14 w15 w16se w16cid w16 w16cex wp14">
+<w:footnotes xmlns:wpc="http://schemas.microsoft.com/office/word/2010/wordprocessingCanvas" xmlns:cx="http://schemas.microsoft.com/office/drawing/2014/chartex" xmlns:cx1="http://schemas.microsoft.com/office/drawing/2015/9/8/chartex" xmlns:cx2="http://schemas.microsoft.com/office/drawing/2015/10/21/chartex" xmlns:cx3="http://schemas.microsoft.com/office/drawing/2016/5/9/chartex" xmlns:cx4="http://schemas.microsoft.com/office/drawing/2016/5/10/chartex" xmlns:cx5="http://schemas.microsoft.com/office/drawing/2016/5/11/chartex" xmlns:cx6="http://schemas.microsoft.com/office/drawing/2016/5/12/chartex" xmlns:cx7="http://schemas.microsoft.com/office/drawing/2016/5/13/chartex" xmlns:cx8="http://schemas.microsoft.com/office/drawing/2016/5/14/chartex" xmlns:mc="http://schemas.openxmlformats.org/markup-compatibility/2006" xmlns:aink="http://schemas.microsoft.com/office/drawing/2016/ink" xmlns:am3d="http://schemas.microsoft.com/office/drawing/2017/model3d" xmlns:o="urn:schemas-microsoft-com:office:office" xmlns:r="http://schemas.openxmlformats.org/officeDocument/2006/relationships" xmlns:m="http://schemas.openxmlformats.org/officeDocument/2006/math" xmlns:v="urn:schemas-microsoft-com:vml" xmlns:wp14="http://schemas.microsoft.com/office/word/2010/wordprocessingDrawing" xmlns:wp="http://schemas.openxmlformats.org/drawingml/2006/wordprocessingDrawing" xmlns:w10="urn:schemas-microsoft-com:office:word" xmlns:w="http://schemas.openxmlformats.org/wordprocessingml/2006/main" xmlns:w14="http://schemas.microsoft.com/office/word/2010/wordml" xmlns:w15="http://schemas.microsoft.com/office/word/2012/wordml" xmlns:w16cex="http://schemas.microsoft.com/office/word/2018/wordml/cex" xmlns:w16cid="http://schemas.microsoft.com/office/word/2016/wordml/cid" xmlns:w16="http://schemas.microsoft.com/office/word/2018/wordml" xmlns:w16sdtdh="http://schemas.microsoft.com/office/word/2020/wordml/sdtdatahash" xmlns:w16se="http://schemas.microsoft.com/office/word/2015/wordml/symex" xmlns:wpg="http://schemas.microsoft.com/office/word/2010/wordprocessingGroup" xmlns:wpi="http://schemas.microsoft.com/office/word/2010/wordprocessingInk" xmlns:wne="http://schemas.microsoft.com/office/word/2006/wordml" xmlns:wps="http://schemas.microsoft.com/office/word/2010/wordprocessingShape" mc:Ignorable="w14 w15 w16se w16cid w16 w16cex w16sdtdh wp14">
   <w:footnote w:type="separator" w:id="-1">
     <w:p>
       <w:r>
@@ -704,7 +708,7 @@
 </file>
 
 <file path=word/header1.xml><?xml version="1.0" encoding="utf-8"?>
-<w:hdr xmlns:wpc="http://schemas.microsoft.com/office/word/2010/wordprocessingCanvas" xmlns:cx="http://schemas.microsoft.com/office/drawing/2014/chartex" xmlns:cx1="http://schemas.microsoft.com/office/drawing/2015/9/8/chartex" xmlns:cx2="http://schemas.microsoft.com/office/drawing/2015/10/21/chartex" xmlns:cx3="http://schemas.microsoft.com/office/drawing/2016/5/9/chartex" xmlns:cx4="http://schemas.microsoft.com/office/drawing/2016/5/10/chartex" xmlns:cx5="http://schemas.microsoft.com/office/drawing/2016/5/11/chartex" xmlns:cx6="http://schemas.microsoft.com/office/drawing/2016/5/12/chartex" xmlns:cx7="http://schemas.microsoft.com/office/drawing/2016/5/13/chartex" xmlns:cx8="http://schemas.microsoft.com/office/drawing/2016/5/14/chartex" xmlns:mc="http://schemas.openxmlformats.org/markup-compatibility/2006" xmlns:aink="http://schemas.microsoft.com/office/drawing/2016/ink" xmlns:am3d="http://schemas.microsoft.com/office/drawing/2017/model3d" xmlns:o="urn:schemas-microsoft-com:office:office" xmlns:r="http://schemas.openxmlformats.org/officeDocument/2006/relationships" xmlns:m="http://schemas.openxmlformats.org/officeDocument/2006/math" xmlns:v="urn:schemas-microsoft-com:vml" xmlns:wp14="http://schemas.microsoft.com/office/word/2010/wordprocessingDrawing" xmlns:wp="http://schemas.openxmlformats.org/drawingml/2006/wordprocessingDrawing" xmlns:w10="urn:schemas-microsoft-com:office:word" xmlns:w="http://schemas.openxmlformats.org/wordprocessingml/2006/main" xmlns:w14="http://schemas.microsoft.com/office/word/2010/wordml" xmlns:w15="http://schemas.microsoft.com/office/word/2012/wordml" xmlns:w16cex="http://schemas.microsoft.com/office/word/2018/wordml/cex" xmlns:w16cid="http://schemas.microsoft.com/office/word/2016/wordml/cid" xmlns:w16="http://schemas.microsoft.com/office/word/2018/wordml" xmlns:w16se="http://schemas.microsoft.com/office/word/2015/wordml/symex" xmlns:wpg="http://schemas.microsoft.com/office/word/2010/wordprocessingGroup" xmlns:wpi="http://schemas.microsoft.com/office/word/2010/wordprocessingInk" xmlns:wne="http://schemas.microsoft.com/office/word/2006/wordml" xmlns:wps="http://schemas.microsoft.com/office/word/2010/wordprocessingShape" mc:Ignorable="w14 w15 w16se w16cid w16 w16cex wp14">
+<w:hdr xmlns:wpc="http://schemas.microsoft.com/office/word/2010/wordprocessingCanvas" xmlns:cx="http://schemas.microsoft.com/office/drawing/2014/chartex" xmlns:cx1="http://schemas.microsoft.com/office/drawing/2015/9/8/chartex" xmlns:cx2="http://schemas.microsoft.com/office/drawing/2015/10/21/chartex" xmlns:cx3="http://schemas.microsoft.com/office/drawing/2016/5/9/chartex" xmlns:cx4="http://schemas.microsoft.com/office/drawing/2016/5/10/chartex" xmlns:cx5="http://schemas.microsoft.com/office/drawing/2016/5/11/chartex" xmlns:cx6="http://schemas.microsoft.com/office/drawing/2016/5/12/chartex" xmlns:cx7="http://schemas.microsoft.com/office/drawing/2016/5/13/chartex" xmlns:cx8="http://schemas.microsoft.com/office/drawing/2016/5/14/chartex" xmlns:mc="http://schemas.openxmlformats.org/markup-compatibility/2006" xmlns:aink="http://schemas.microsoft.com/office/drawing/2016/ink" xmlns:am3d="http://schemas.microsoft.com/office/drawing/2017/model3d" xmlns:o="urn:schemas-microsoft-com:office:office" xmlns:r="http://schemas.openxmlformats.org/officeDocument/2006/relationships" xmlns:m="http://schemas.openxmlformats.org/officeDocument/2006/math" xmlns:v="urn:schemas-microsoft-com:vml" xmlns:wp14="http://schemas.microsoft.com/office/word/2010/wordprocessingDrawing" xmlns:wp="http://schemas.openxmlformats.org/drawingml/2006/wordprocessingDrawing" xmlns:w10="urn:schemas-microsoft-com:office:word" xmlns:w="http://schemas.openxmlformats.org/wordprocessingml/2006/main" xmlns:w14="http://schemas.microsoft.com/office/word/2010/wordml" xmlns:w15="http://schemas.microsoft.com/office/word/2012/wordml" xmlns:w16cex="http://schemas.microsoft.com/office/word/2018/wordml/cex" xmlns:w16cid="http://schemas.microsoft.com/office/word/2016/wordml/cid" xmlns:w16="http://schemas.microsoft.com/office/word/2018/wordml" xmlns:w16sdtdh="http://schemas.microsoft.com/office/word/2020/wordml/sdtdatahash" xmlns:w16se="http://schemas.microsoft.com/office/word/2015/wordml/symex" xmlns:wpg="http://schemas.microsoft.com/office/word/2010/wordprocessingGroup" xmlns:wpi="http://schemas.microsoft.com/office/word/2010/wordprocessingInk" xmlns:wne="http://schemas.microsoft.com/office/word/2006/wordml" xmlns:wps="http://schemas.microsoft.com/office/word/2010/wordprocessingShape" mc:Ignorable="w14 w15 w16se w16cid w16 w16cex w16sdtdh wp14">
   <w:tbl>
     <w:tblPr>
       <w:tblStyle w:val="TableGrid"/>
@@ -1242,7 +1246,7 @@
 </file>
 
 <file path=word/styles.xml><?xml version="1.0" encoding="utf-8"?>
-<w:styles xmlns:mc="http://schemas.openxmlformats.org/markup-compatibility/2006" xmlns:r="http://schemas.openxmlformats.org/officeDocument/2006/relationships" xmlns:w="http://schemas.openxmlformats.org/wordprocessingml/2006/main" xmlns:w14="http://schemas.microsoft.com/office/word/2010/wordml" xmlns:w15="http://schemas.microsoft.com/office/word/2012/wordml" xmlns:w16cex="http://schemas.microsoft.com/office/word/2018/wordml/cex" xmlns:w16cid="http://schemas.microsoft.com/office/word/2016/wordml/cid" xmlns:w16="http://schemas.microsoft.com/office/word/2018/wordml" xmlns:w16se="http://schemas.microsoft.com/office/word/2015/wordml/symex" mc:Ignorable="w14 w15 w16se w16cid w16 w16cex">
+<w:styles xmlns:mc="http://schemas.openxmlformats.org/markup-compatibility/2006" xmlns:r="http://schemas.openxmlformats.org/officeDocument/2006/relationships" xmlns:w="http://schemas.openxmlformats.org/wordprocessingml/2006/main" xmlns:w14="http://schemas.microsoft.com/office/word/2010/wordml" xmlns:w15="http://schemas.microsoft.com/office/word/2012/wordml" xmlns:w16cex="http://schemas.microsoft.com/office/word/2018/wordml/cex" xmlns:w16cid="http://schemas.microsoft.com/office/word/2016/wordml/cid" xmlns:w16="http://schemas.microsoft.com/office/word/2018/wordml" xmlns:w16sdtdh="http://schemas.microsoft.com/office/word/2020/wordml/sdtdatahash" xmlns:w16se="http://schemas.microsoft.com/office/word/2015/wordml/symex" mc:Ignorable="w14 w15 w16se w16cid w16 w16cex w16sdtdh">
   <w:docDefaults>
     <w:rPrDefault>
       <w:rPr>

</xml_diff>

<commit_message>
Add Functional Test AB#12145
</commit_message>
<xml_diff>
--- a/Apps/WebClient/src/Server/Assets/Templates/NotesReport.docx
+++ b/Apps/WebClient/src/Server/Assets/Templates/NotesReport.docx
@@ -1,6 +1,6 @@
 
 <file path=word/document.xml><?xml version="1.0" encoding="utf-8"?>
-<w:document xmlns:wpc="http://schemas.microsoft.com/office/word/2010/wordprocessingCanvas" xmlns:cx="http://schemas.microsoft.com/office/drawing/2014/chartex" xmlns:cx1="http://schemas.microsoft.com/office/drawing/2015/9/8/chartex" xmlns:cx2="http://schemas.microsoft.com/office/drawing/2015/10/21/chartex" xmlns:cx3="http://schemas.microsoft.com/office/drawing/2016/5/9/chartex" xmlns:cx4="http://schemas.microsoft.com/office/drawing/2016/5/10/chartex" xmlns:cx5="http://schemas.microsoft.com/office/drawing/2016/5/11/chartex" xmlns:cx6="http://schemas.microsoft.com/office/drawing/2016/5/12/chartex" xmlns:cx7="http://schemas.microsoft.com/office/drawing/2016/5/13/chartex" xmlns:cx8="http://schemas.microsoft.com/office/drawing/2016/5/14/chartex" xmlns:mc="http://schemas.openxmlformats.org/markup-compatibility/2006" xmlns:aink="http://schemas.microsoft.com/office/drawing/2016/ink" xmlns:am3d="http://schemas.microsoft.com/office/drawing/2017/model3d" xmlns:o="urn:schemas-microsoft-com:office:office" xmlns:r="http://schemas.openxmlformats.org/officeDocument/2006/relationships" xmlns:m="http://schemas.openxmlformats.org/officeDocument/2006/math" xmlns:v="urn:schemas-microsoft-com:vml" xmlns:wp14="http://schemas.microsoft.com/office/word/2010/wordprocessingDrawing" xmlns:wp="http://schemas.openxmlformats.org/drawingml/2006/wordprocessingDrawing" xmlns:w10="urn:schemas-microsoft-com:office:word" xmlns:w="http://schemas.openxmlformats.org/wordprocessingml/2006/main" xmlns:w14="http://schemas.microsoft.com/office/word/2010/wordml" xmlns:w15="http://schemas.microsoft.com/office/word/2012/wordml" xmlns:w16cex="http://schemas.microsoft.com/office/word/2018/wordml/cex" xmlns:w16cid="http://schemas.microsoft.com/office/word/2016/wordml/cid" xmlns:w16="http://schemas.microsoft.com/office/word/2018/wordml" xmlns:w16sdtdh="http://schemas.microsoft.com/office/word/2020/wordml/sdtdatahash" xmlns:w16se="http://schemas.microsoft.com/office/word/2015/wordml/symex" xmlns:wpg="http://schemas.microsoft.com/office/word/2010/wordprocessingGroup" xmlns:wpi="http://schemas.microsoft.com/office/word/2010/wordprocessingInk" xmlns:wne="http://schemas.microsoft.com/office/word/2006/wordml" xmlns:wps="http://schemas.microsoft.com/office/word/2010/wordprocessingShape" mc:Ignorable="w14 w15 w16se w16cid w16 w16cex w16sdtdh wp14">
+<w:document xmlns:wpc="http://schemas.microsoft.com/office/word/2010/wordprocessingCanvas" xmlns:cx="http://schemas.microsoft.com/office/drawing/2014/chartex" xmlns:cx1="http://schemas.microsoft.com/office/drawing/2015/9/8/chartex" xmlns:cx2="http://schemas.microsoft.com/office/drawing/2015/10/21/chartex" xmlns:cx3="http://schemas.microsoft.com/office/drawing/2016/5/9/chartex" xmlns:cx4="http://schemas.microsoft.com/office/drawing/2016/5/10/chartex" xmlns:cx5="http://schemas.microsoft.com/office/drawing/2016/5/11/chartex" xmlns:cx6="http://schemas.microsoft.com/office/drawing/2016/5/12/chartex" xmlns:cx7="http://schemas.microsoft.com/office/drawing/2016/5/13/chartex" xmlns:cx8="http://schemas.microsoft.com/office/drawing/2016/5/14/chartex" xmlns:mc="http://schemas.openxmlformats.org/markup-compatibility/2006" xmlns:aink="http://schemas.microsoft.com/office/drawing/2016/ink" xmlns:am3d="http://schemas.microsoft.com/office/drawing/2017/model3d" xmlns:o="urn:schemas-microsoft-com:office:office" xmlns:r="http://schemas.openxmlformats.org/officeDocument/2006/relationships" xmlns:m="http://schemas.openxmlformats.org/officeDocument/2006/math" xmlns:v="urn:schemas-microsoft-com:vml" xmlns:wp14="http://schemas.microsoft.com/office/word/2010/wordprocessingDrawing" xmlns:wp="http://schemas.openxmlformats.org/drawingml/2006/wordprocessingDrawing" xmlns:w10="urn:schemas-microsoft-com:office:word" xmlns:w="http://schemas.openxmlformats.org/wordprocessingml/2006/main" xmlns:w14="http://schemas.microsoft.com/office/word/2010/wordml" xmlns:w15="http://schemas.microsoft.com/office/word/2012/wordml" xmlns:w16cex="http://schemas.microsoft.com/office/word/2018/wordml/cex" xmlns:w16cid="http://schemas.microsoft.com/office/word/2016/wordml/cid" xmlns:w16="http://schemas.microsoft.com/office/word/2018/wordml" xmlns:w16se="http://schemas.microsoft.com/office/word/2015/wordml/symex" xmlns:wpg="http://schemas.microsoft.com/office/word/2010/wordprocessingGroup" xmlns:wpi="http://schemas.microsoft.com/office/word/2010/wordprocessingInk" xmlns:wne="http://schemas.microsoft.com/office/word/2006/wordml" xmlns:wps="http://schemas.microsoft.com/office/word/2010/wordprocessingShape" mc:Ignorable="w14 w15 w16se w16cid w16 w16cex wp14">
   <w:body>
     <w:tbl>
       <w:tblPr>
@@ -240,7 +240,6 @@
           <w:p>
             <w:pPr>
               <w:pStyle w:val="Small"/>
-              <w:jc w:val="center"/>
               <w:rPr>
                 <w:rFonts w:ascii="Myriad-Pro, Calibri, Arial" w:hAnsi="Myriad-Pro, Calibri, Arial"/>
               </w:rPr>
@@ -252,7 +251,6 @@
               <w:t>{</w:t>
             </w:r>
             <w:proofErr w:type="spellStart"/>
-            <w:proofErr w:type="gramStart"/>
             <w:r>
               <w:rPr>
                 <w:rFonts w:ascii="Myriad-Pro, Calibri, Arial" w:hAnsi="Myriad-Pro, Calibri, Arial"/>
@@ -260,7 +258,6 @@
               <w:t>d.records</w:t>
             </w:r>
             <w:proofErr w:type="spellEnd"/>
-            <w:proofErr w:type="gramEnd"/>
             <w:r>
               <w:rPr>
                 <w:rFonts w:ascii="Myriad-Pro, Calibri, Arial" w:hAnsi="Myriad-Pro, Calibri, Arial"/>
@@ -393,7 +390,6 @@
           <w:p>
             <w:pPr>
               <w:pStyle w:val="Small"/>
-              <w:jc w:val="center"/>
               <w:rPr>
                 <w:rFonts w:ascii="Myriad-Pro, Calibri, Arial" w:hAnsi="Myriad-Pro, Calibri, Arial"/>
               </w:rPr>
@@ -405,7 +401,6 @@
               <w:t>{</w:t>
             </w:r>
             <w:proofErr w:type="spellStart"/>
-            <w:proofErr w:type="gramStart"/>
             <w:r>
               <w:rPr>
                 <w:rFonts w:ascii="Myriad-Pro, Calibri, Arial" w:hAnsi="Myriad-Pro, Calibri, Arial"/>
@@ -413,7 +408,6 @@
               <w:t>d.records</w:t>
             </w:r>
             <w:proofErr w:type="spellEnd"/>
-            <w:proofErr w:type="gramEnd"/>
             <w:r>
               <w:rPr>
                 <w:rFonts w:ascii="Myriad-Pro, Calibri, Arial" w:hAnsi="Myriad-Pro, Calibri, Arial"/>
@@ -514,7 +508,7 @@
 </file>
 
 <file path=word/endnotes.xml><?xml version="1.0" encoding="utf-8"?>
-<w:endnotes xmlns:wpc="http://schemas.microsoft.com/office/word/2010/wordprocessingCanvas" xmlns:cx="http://schemas.microsoft.com/office/drawing/2014/chartex" xmlns:cx1="http://schemas.microsoft.com/office/drawing/2015/9/8/chartex" xmlns:cx2="http://schemas.microsoft.com/office/drawing/2015/10/21/chartex" xmlns:cx3="http://schemas.microsoft.com/office/drawing/2016/5/9/chartex" xmlns:cx4="http://schemas.microsoft.com/office/drawing/2016/5/10/chartex" xmlns:cx5="http://schemas.microsoft.com/office/drawing/2016/5/11/chartex" xmlns:cx6="http://schemas.microsoft.com/office/drawing/2016/5/12/chartex" xmlns:cx7="http://schemas.microsoft.com/office/drawing/2016/5/13/chartex" xmlns:cx8="http://schemas.microsoft.com/office/drawing/2016/5/14/chartex" xmlns:mc="http://schemas.openxmlformats.org/markup-compatibility/2006" xmlns:aink="http://schemas.microsoft.com/office/drawing/2016/ink" xmlns:am3d="http://schemas.microsoft.com/office/drawing/2017/model3d" xmlns:o="urn:schemas-microsoft-com:office:office" xmlns:r="http://schemas.openxmlformats.org/officeDocument/2006/relationships" xmlns:m="http://schemas.openxmlformats.org/officeDocument/2006/math" xmlns:v="urn:schemas-microsoft-com:vml" xmlns:wp14="http://schemas.microsoft.com/office/word/2010/wordprocessingDrawing" xmlns:wp="http://schemas.openxmlformats.org/drawingml/2006/wordprocessingDrawing" xmlns:w10="urn:schemas-microsoft-com:office:word" xmlns:w="http://schemas.openxmlformats.org/wordprocessingml/2006/main" xmlns:w14="http://schemas.microsoft.com/office/word/2010/wordml" xmlns:w15="http://schemas.microsoft.com/office/word/2012/wordml" xmlns:w16cex="http://schemas.microsoft.com/office/word/2018/wordml/cex" xmlns:w16cid="http://schemas.microsoft.com/office/word/2016/wordml/cid" xmlns:w16="http://schemas.microsoft.com/office/word/2018/wordml" xmlns:w16sdtdh="http://schemas.microsoft.com/office/word/2020/wordml/sdtdatahash" xmlns:w16se="http://schemas.microsoft.com/office/word/2015/wordml/symex" xmlns:wpg="http://schemas.microsoft.com/office/word/2010/wordprocessingGroup" xmlns:wpi="http://schemas.microsoft.com/office/word/2010/wordprocessingInk" xmlns:wne="http://schemas.microsoft.com/office/word/2006/wordml" xmlns:wps="http://schemas.microsoft.com/office/word/2010/wordprocessingShape" mc:Ignorable="w14 w15 w16se w16cid w16 w16cex w16sdtdh wp14">
+<w:endnotes xmlns:wpc="http://schemas.microsoft.com/office/word/2010/wordprocessingCanvas" xmlns:cx="http://schemas.microsoft.com/office/drawing/2014/chartex" xmlns:cx1="http://schemas.microsoft.com/office/drawing/2015/9/8/chartex" xmlns:cx2="http://schemas.microsoft.com/office/drawing/2015/10/21/chartex" xmlns:cx3="http://schemas.microsoft.com/office/drawing/2016/5/9/chartex" xmlns:cx4="http://schemas.microsoft.com/office/drawing/2016/5/10/chartex" xmlns:cx5="http://schemas.microsoft.com/office/drawing/2016/5/11/chartex" xmlns:cx6="http://schemas.microsoft.com/office/drawing/2016/5/12/chartex" xmlns:cx7="http://schemas.microsoft.com/office/drawing/2016/5/13/chartex" xmlns:cx8="http://schemas.microsoft.com/office/drawing/2016/5/14/chartex" xmlns:mc="http://schemas.openxmlformats.org/markup-compatibility/2006" xmlns:aink="http://schemas.microsoft.com/office/drawing/2016/ink" xmlns:am3d="http://schemas.microsoft.com/office/drawing/2017/model3d" xmlns:o="urn:schemas-microsoft-com:office:office" xmlns:r="http://schemas.openxmlformats.org/officeDocument/2006/relationships" xmlns:m="http://schemas.openxmlformats.org/officeDocument/2006/math" xmlns:v="urn:schemas-microsoft-com:vml" xmlns:wp14="http://schemas.microsoft.com/office/word/2010/wordprocessingDrawing" xmlns:wp="http://schemas.openxmlformats.org/drawingml/2006/wordprocessingDrawing" xmlns:w10="urn:schemas-microsoft-com:office:word" xmlns:w="http://schemas.openxmlformats.org/wordprocessingml/2006/main" xmlns:w14="http://schemas.microsoft.com/office/word/2010/wordml" xmlns:w15="http://schemas.microsoft.com/office/word/2012/wordml" xmlns:w16cex="http://schemas.microsoft.com/office/word/2018/wordml/cex" xmlns:w16cid="http://schemas.microsoft.com/office/word/2016/wordml/cid" xmlns:w16="http://schemas.microsoft.com/office/word/2018/wordml" xmlns:w16se="http://schemas.microsoft.com/office/word/2015/wordml/symex" xmlns:wpg="http://schemas.microsoft.com/office/word/2010/wordprocessingGroup" xmlns:wpi="http://schemas.microsoft.com/office/word/2010/wordprocessingInk" xmlns:wne="http://schemas.microsoft.com/office/word/2006/wordml" xmlns:wps="http://schemas.microsoft.com/office/word/2010/wordprocessingShape" mc:Ignorable="w14 w15 w16se w16cid w16 w16cex wp14">
   <w:endnote w:type="separator" w:id="-1">
     <w:p>
       <w:r>
@@ -533,7 +527,7 @@
 </file>
 
 <file path=word/footer1.xml><?xml version="1.0" encoding="utf-8"?>
-<w:ftr xmlns:wpc="http://schemas.microsoft.com/office/word/2010/wordprocessingCanvas" xmlns:cx="http://schemas.microsoft.com/office/drawing/2014/chartex" xmlns:cx1="http://schemas.microsoft.com/office/drawing/2015/9/8/chartex" xmlns:cx2="http://schemas.microsoft.com/office/drawing/2015/10/21/chartex" xmlns:cx3="http://schemas.microsoft.com/office/drawing/2016/5/9/chartex" xmlns:cx4="http://schemas.microsoft.com/office/drawing/2016/5/10/chartex" xmlns:cx5="http://schemas.microsoft.com/office/drawing/2016/5/11/chartex" xmlns:cx6="http://schemas.microsoft.com/office/drawing/2016/5/12/chartex" xmlns:cx7="http://schemas.microsoft.com/office/drawing/2016/5/13/chartex" xmlns:cx8="http://schemas.microsoft.com/office/drawing/2016/5/14/chartex" xmlns:mc="http://schemas.openxmlformats.org/markup-compatibility/2006" xmlns:aink="http://schemas.microsoft.com/office/drawing/2016/ink" xmlns:am3d="http://schemas.microsoft.com/office/drawing/2017/model3d" xmlns:o="urn:schemas-microsoft-com:office:office" xmlns:r="http://schemas.openxmlformats.org/officeDocument/2006/relationships" xmlns:m="http://schemas.openxmlformats.org/officeDocument/2006/math" xmlns:v="urn:schemas-microsoft-com:vml" xmlns:wp14="http://schemas.microsoft.com/office/word/2010/wordprocessingDrawing" xmlns:wp="http://schemas.openxmlformats.org/drawingml/2006/wordprocessingDrawing" xmlns:w10="urn:schemas-microsoft-com:office:word" xmlns:w="http://schemas.openxmlformats.org/wordprocessingml/2006/main" xmlns:w14="http://schemas.microsoft.com/office/word/2010/wordml" xmlns:w15="http://schemas.microsoft.com/office/word/2012/wordml" xmlns:w16cex="http://schemas.microsoft.com/office/word/2018/wordml/cex" xmlns:w16cid="http://schemas.microsoft.com/office/word/2016/wordml/cid" xmlns:w16="http://schemas.microsoft.com/office/word/2018/wordml" xmlns:w16sdtdh="http://schemas.microsoft.com/office/word/2020/wordml/sdtdatahash" xmlns:w16se="http://schemas.microsoft.com/office/word/2015/wordml/symex" xmlns:wpg="http://schemas.microsoft.com/office/word/2010/wordprocessingGroup" xmlns:wpi="http://schemas.microsoft.com/office/word/2010/wordprocessingInk" xmlns:wne="http://schemas.microsoft.com/office/word/2006/wordml" xmlns:wps="http://schemas.microsoft.com/office/word/2010/wordprocessingShape" mc:Ignorable="w14 w15 w16se w16cid w16 w16cex w16sdtdh wp14">
+<w:ftr xmlns:wpc="http://schemas.microsoft.com/office/word/2010/wordprocessingCanvas" xmlns:cx="http://schemas.microsoft.com/office/drawing/2014/chartex" xmlns:cx1="http://schemas.microsoft.com/office/drawing/2015/9/8/chartex" xmlns:cx2="http://schemas.microsoft.com/office/drawing/2015/10/21/chartex" xmlns:cx3="http://schemas.microsoft.com/office/drawing/2016/5/9/chartex" xmlns:cx4="http://schemas.microsoft.com/office/drawing/2016/5/10/chartex" xmlns:cx5="http://schemas.microsoft.com/office/drawing/2016/5/11/chartex" xmlns:cx6="http://schemas.microsoft.com/office/drawing/2016/5/12/chartex" xmlns:cx7="http://schemas.microsoft.com/office/drawing/2016/5/13/chartex" xmlns:cx8="http://schemas.microsoft.com/office/drawing/2016/5/14/chartex" xmlns:mc="http://schemas.openxmlformats.org/markup-compatibility/2006" xmlns:aink="http://schemas.microsoft.com/office/drawing/2016/ink" xmlns:am3d="http://schemas.microsoft.com/office/drawing/2017/model3d" xmlns:o="urn:schemas-microsoft-com:office:office" xmlns:r="http://schemas.openxmlformats.org/officeDocument/2006/relationships" xmlns:m="http://schemas.openxmlformats.org/officeDocument/2006/math" xmlns:v="urn:schemas-microsoft-com:vml" xmlns:wp14="http://schemas.microsoft.com/office/word/2010/wordprocessingDrawing" xmlns:wp="http://schemas.openxmlformats.org/drawingml/2006/wordprocessingDrawing" xmlns:w10="urn:schemas-microsoft-com:office:word" xmlns:w="http://schemas.openxmlformats.org/wordprocessingml/2006/main" xmlns:w14="http://schemas.microsoft.com/office/word/2010/wordml" xmlns:w15="http://schemas.microsoft.com/office/word/2012/wordml" xmlns:w16cex="http://schemas.microsoft.com/office/word/2018/wordml/cex" xmlns:w16cid="http://schemas.microsoft.com/office/word/2016/wordml/cid" xmlns:w16="http://schemas.microsoft.com/office/word/2018/wordml" xmlns:w16se="http://schemas.microsoft.com/office/word/2015/wordml/symex" xmlns:wpg="http://schemas.microsoft.com/office/word/2010/wordprocessingGroup" xmlns:wpi="http://schemas.microsoft.com/office/word/2010/wordprocessingInk" xmlns:wne="http://schemas.microsoft.com/office/word/2006/wordml" xmlns:wps="http://schemas.microsoft.com/office/word/2010/wordprocessingShape" mc:Ignorable="w14 w15 w16se w16cid w16 w16cex wp14">
   <w:p>
     <w:pPr>
       <w:pStyle w:val="Footer"/>
@@ -544,7 +538,7 @@
 </file>
 
 <file path=word/footer2.xml><?xml version="1.0" encoding="utf-8"?>
-<w:ftr xmlns:wpc="http://schemas.microsoft.com/office/word/2010/wordprocessingCanvas" xmlns:cx="http://schemas.microsoft.com/office/drawing/2014/chartex" xmlns:cx1="http://schemas.microsoft.com/office/drawing/2015/9/8/chartex" xmlns:cx2="http://schemas.microsoft.com/office/drawing/2015/10/21/chartex" xmlns:cx3="http://schemas.microsoft.com/office/drawing/2016/5/9/chartex" xmlns:cx4="http://schemas.microsoft.com/office/drawing/2016/5/10/chartex" xmlns:cx5="http://schemas.microsoft.com/office/drawing/2016/5/11/chartex" xmlns:cx6="http://schemas.microsoft.com/office/drawing/2016/5/12/chartex" xmlns:cx7="http://schemas.microsoft.com/office/drawing/2016/5/13/chartex" xmlns:cx8="http://schemas.microsoft.com/office/drawing/2016/5/14/chartex" xmlns:mc="http://schemas.openxmlformats.org/markup-compatibility/2006" xmlns:aink="http://schemas.microsoft.com/office/drawing/2016/ink" xmlns:am3d="http://schemas.microsoft.com/office/drawing/2017/model3d" xmlns:o="urn:schemas-microsoft-com:office:office" xmlns:r="http://schemas.openxmlformats.org/officeDocument/2006/relationships" xmlns:m="http://schemas.openxmlformats.org/officeDocument/2006/math" xmlns:v="urn:schemas-microsoft-com:vml" xmlns:wp14="http://schemas.microsoft.com/office/word/2010/wordprocessingDrawing" xmlns:wp="http://schemas.openxmlformats.org/drawingml/2006/wordprocessingDrawing" xmlns:w10="urn:schemas-microsoft-com:office:word" xmlns:w="http://schemas.openxmlformats.org/wordprocessingml/2006/main" xmlns:w14="http://schemas.microsoft.com/office/word/2010/wordml" xmlns:w15="http://schemas.microsoft.com/office/word/2012/wordml" xmlns:w16cex="http://schemas.microsoft.com/office/word/2018/wordml/cex" xmlns:w16cid="http://schemas.microsoft.com/office/word/2016/wordml/cid" xmlns:w16="http://schemas.microsoft.com/office/word/2018/wordml" xmlns:w16sdtdh="http://schemas.microsoft.com/office/word/2020/wordml/sdtdatahash" xmlns:w16se="http://schemas.microsoft.com/office/word/2015/wordml/symex" xmlns:wpg="http://schemas.microsoft.com/office/word/2010/wordprocessingGroup" xmlns:wpi="http://schemas.microsoft.com/office/word/2010/wordprocessingInk" xmlns:wne="http://schemas.microsoft.com/office/word/2006/wordml" xmlns:wps="http://schemas.microsoft.com/office/word/2010/wordprocessingShape" mc:Ignorable="w14 w15 w16se w16cid w16 w16cex w16sdtdh wp14">
+<w:ftr xmlns:wpc="http://schemas.microsoft.com/office/word/2010/wordprocessingCanvas" xmlns:cx="http://schemas.microsoft.com/office/drawing/2014/chartex" xmlns:cx1="http://schemas.microsoft.com/office/drawing/2015/9/8/chartex" xmlns:cx2="http://schemas.microsoft.com/office/drawing/2015/10/21/chartex" xmlns:cx3="http://schemas.microsoft.com/office/drawing/2016/5/9/chartex" xmlns:cx4="http://schemas.microsoft.com/office/drawing/2016/5/10/chartex" xmlns:cx5="http://schemas.microsoft.com/office/drawing/2016/5/11/chartex" xmlns:cx6="http://schemas.microsoft.com/office/drawing/2016/5/12/chartex" xmlns:cx7="http://schemas.microsoft.com/office/drawing/2016/5/13/chartex" xmlns:cx8="http://schemas.microsoft.com/office/drawing/2016/5/14/chartex" xmlns:mc="http://schemas.openxmlformats.org/markup-compatibility/2006" xmlns:aink="http://schemas.microsoft.com/office/drawing/2016/ink" xmlns:am3d="http://schemas.microsoft.com/office/drawing/2017/model3d" xmlns:o="urn:schemas-microsoft-com:office:office" xmlns:r="http://schemas.openxmlformats.org/officeDocument/2006/relationships" xmlns:m="http://schemas.openxmlformats.org/officeDocument/2006/math" xmlns:v="urn:schemas-microsoft-com:vml" xmlns:wp14="http://schemas.microsoft.com/office/word/2010/wordprocessingDrawing" xmlns:wp="http://schemas.openxmlformats.org/drawingml/2006/wordprocessingDrawing" xmlns:w10="urn:schemas-microsoft-com:office:word" xmlns:w="http://schemas.openxmlformats.org/wordprocessingml/2006/main" xmlns:w14="http://schemas.microsoft.com/office/word/2010/wordml" xmlns:w15="http://schemas.microsoft.com/office/word/2012/wordml" xmlns:w16cex="http://schemas.microsoft.com/office/word/2018/wordml/cex" xmlns:w16cid="http://schemas.microsoft.com/office/word/2016/wordml/cid" xmlns:w16="http://schemas.microsoft.com/office/word/2018/wordml" xmlns:w16se="http://schemas.microsoft.com/office/word/2015/wordml/symex" xmlns:wpg="http://schemas.microsoft.com/office/word/2010/wordprocessingGroup" xmlns:wpi="http://schemas.microsoft.com/office/word/2010/wordprocessingInk" xmlns:wne="http://schemas.microsoft.com/office/word/2006/wordml" xmlns:wps="http://schemas.microsoft.com/office/word/2010/wordprocessingShape" mc:Ignorable="w14 w15 w16se w16cid w16 w16cex wp14">
   <w:sdt>
     <w:sdtPr>
       <w:id w:val="-786121602"/>
@@ -689,7 +683,7 @@
 </file>
 
 <file path=word/footnotes.xml><?xml version="1.0" encoding="utf-8"?>
-<w:footnotes xmlns:wpc="http://schemas.microsoft.com/office/word/2010/wordprocessingCanvas" xmlns:cx="http://schemas.microsoft.com/office/drawing/2014/chartex" xmlns:cx1="http://schemas.microsoft.com/office/drawing/2015/9/8/chartex" xmlns:cx2="http://schemas.microsoft.com/office/drawing/2015/10/21/chartex" xmlns:cx3="http://schemas.microsoft.com/office/drawing/2016/5/9/chartex" xmlns:cx4="http://schemas.microsoft.com/office/drawing/2016/5/10/chartex" xmlns:cx5="http://schemas.microsoft.com/office/drawing/2016/5/11/chartex" xmlns:cx6="http://schemas.microsoft.com/office/drawing/2016/5/12/chartex" xmlns:cx7="http://schemas.microsoft.com/office/drawing/2016/5/13/chartex" xmlns:cx8="http://schemas.microsoft.com/office/drawing/2016/5/14/chartex" xmlns:mc="http://schemas.openxmlformats.org/markup-compatibility/2006" xmlns:aink="http://schemas.microsoft.com/office/drawing/2016/ink" xmlns:am3d="http://schemas.microsoft.com/office/drawing/2017/model3d" xmlns:o="urn:schemas-microsoft-com:office:office" xmlns:r="http://schemas.openxmlformats.org/officeDocument/2006/relationships" xmlns:m="http://schemas.openxmlformats.org/officeDocument/2006/math" xmlns:v="urn:schemas-microsoft-com:vml" xmlns:wp14="http://schemas.microsoft.com/office/word/2010/wordprocessingDrawing" xmlns:wp="http://schemas.openxmlformats.org/drawingml/2006/wordprocessingDrawing" xmlns:w10="urn:schemas-microsoft-com:office:word" xmlns:w="http://schemas.openxmlformats.org/wordprocessingml/2006/main" xmlns:w14="http://schemas.microsoft.com/office/word/2010/wordml" xmlns:w15="http://schemas.microsoft.com/office/word/2012/wordml" xmlns:w16cex="http://schemas.microsoft.com/office/word/2018/wordml/cex" xmlns:w16cid="http://schemas.microsoft.com/office/word/2016/wordml/cid" xmlns:w16="http://schemas.microsoft.com/office/word/2018/wordml" xmlns:w16sdtdh="http://schemas.microsoft.com/office/word/2020/wordml/sdtdatahash" xmlns:w16se="http://schemas.microsoft.com/office/word/2015/wordml/symex" xmlns:wpg="http://schemas.microsoft.com/office/word/2010/wordprocessingGroup" xmlns:wpi="http://schemas.microsoft.com/office/word/2010/wordprocessingInk" xmlns:wne="http://schemas.microsoft.com/office/word/2006/wordml" xmlns:wps="http://schemas.microsoft.com/office/word/2010/wordprocessingShape" mc:Ignorable="w14 w15 w16se w16cid w16 w16cex w16sdtdh wp14">
+<w:footnotes xmlns:wpc="http://schemas.microsoft.com/office/word/2010/wordprocessingCanvas" xmlns:cx="http://schemas.microsoft.com/office/drawing/2014/chartex" xmlns:cx1="http://schemas.microsoft.com/office/drawing/2015/9/8/chartex" xmlns:cx2="http://schemas.microsoft.com/office/drawing/2015/10/21/chartex" xmlns:cx3="http://schemas.microsoft.com/office/drawing/2016/5/9/chartex" xmlns:cx4="http://schemas.microsoft.com/office/drawing/2016/5/10/chartex" xmlns:cx5="http://schemas.microsoft.com/office/drawing/2016/5/11/chartex" xmlns:cx6="http://schemas.microsoft.com/office/drawing/2016/5/12/chartex" xmlns:cx7="http://schemas.microsoft.com/office/drawing/2016/5/13/chartex" xmlns:cx8="http://schemas.microsoft.com/office/drawing/2016/5/14/chartex" xmlns:mc="http://schemas.openxmlformats.org/markup-compatibility/2006" xmlns:aink="http://schemas.microsoft.com/office/drawing/2016/ink" xmlns:am3d="http://schemas.microsoft.com/office/drawing/2017/model3d" xmlns:o="urn:schemas-microsoft-com:office:office" xmlns:r="http://schemas.openxmlformats.org/officeDocument/2006/relationships" xmlns:m="http://schemas.openxmlformats.org/officeDocument/2006/math" xmlns:v="urn:schemas-microsoft-com:vml" xmlns:wp14="http://schemas.microsoft.com/office/word/2010/wordprocessingDrawing" xmlns:wp="http://schemas.openxmlformats.org/drawingml/2006/wordprocessingDrawing" xmlns:w10="urn:schemas-microsoft-com:office:word" xmlns:w="http://schemas.openxmlformats.org/wordprocessingml/2006/main" xmlns:w14="http://schemas.microsoft.com/office/word/2010/wordml" xmlns:w15="http://schemas.microsoft.com/office/word/2012/wordml" xmlns:w16cex="http://schemas.microsoft.com/office/word/2018/wordml/cex" xmlns:w16cid="http://schemas.microsoft.com/office/word/2016/wordml/cid" xmlns:w16="http://schemas.microsoft.com/office/word/2018/wordml" xmlns:w16se="http://schemas.microsoft.com/office/word/2015/wordml/symex" xmlns:wpg="http://schemas.microsoft.com/office/word/2010/wordprocessingGroup" xmlns:wpi="http://schemas.microsoft.com/office/word/2010/wordprocessingInk" xmlns:wne="http://schemas.microsoft.com/office/word/2006/wordml" xmlns:wps="http://schemas.microsoft.com/office/word/2010/wordprocessingShape" mc:Ignorable="w14 w15 w16se w16cid w16 w16cex wp14">
   <w:footnote w:type="separator" w:id="-1">
     <w:p>
       <w:r>
@@ -708,7 +702,7 @@
 </file>
 
 <file path=word/header1.xml><?xml version="1.0" encoding="utf-8"?>
-<w:hdr xmlns:wpc="http://schemas.microsoft.com/office/word/2010/wordprocessingCanvas" xmlns:cx="http://schemas.microsoft.com/office/drawing/2014/chartex" xmlns:cx1="http://schemas.microsoft.com/office/drawing/2015/9/8/chartex" xmlns:cx2="http://schemas.microsoft.com/office/drawing/2015/10/21/chartex" xmlns:cx3="http://schemas.microsoft.com/office/drawing/2016/5/9/chartex" xmlns:cx4="http://schemas.microsoft.com/office/drawing/2016/5/10/chartex" xmlns:cx5="http://schemas.microsoft.com/office/drawing/2016/5/11/chartex" xmlns:cx6="http://schemas.microsoft.com/office/drawing/2016/5/12/chartex" xmlns:cx7="http://schemas.microsoft.com/office/drawing/2016/5/13/chartex" xmlns:cx8="http://schemas.microsoft.com/office/drawing/2016/5/14/chartex" xmlns:mc="http://schemas.openxmlformats.org/markup-compatibility/2006" xmlns:aink="http://schemas.microsoft.com/office/drawing/2016/ink" xmlns:am3d="http://schemas.microsoft.com/office/drawing/2017/model3d" xmlns:o="urn:schemas-microsoft-com:office:office" xmlns:r="http://schemas.openxmlformats.org/officeDocument/2006/relationships" xmlns:m="http://schemas.openxmlformats.org/officeDocument/2006/math" xmlns:v="urn:schemas-microsoft-com:vml" xmlns:wp14="http://schemas.microsoft.com/office/word/2010/wordprocessingDrawing" xmlns:wp="http://schemas.openxmlformats.org/drawingml/2006/wordprocessingDrawing" xmlns:w10="urn:schemas-microsoft-com:office:word" xmlns:w="http://schemas.openxmlformats.org/wordprocessingml/2006/main" xmlns:w14="http://schemas.microsoft.com/office/word/2010/wordml" xmlns:w15="http://schemas.microsoft.com/office/word/2012/wordml" xmlns:w16cex="http://schemas.microsoft.com/office/word/2018/wordml/cex" xmlns:w16cid="http://schemas.microsoft.com/office/word/2016/wordml/cid" xmlns:w16="http://schemas.microsoft.com/office/word/2018/wordml" xmlns:w16sdtdh="http://schemas.microsoft.com/office/word/2020/wordml/sdtdatahash" xmlns:w16se="http://schemas.microsoft.com/office/word/2015/wordml/symex" xmlns:wpg="http://schemas.microsoft.com/office/word/2010/wordprocessingGroup" xmlns:wpi="http://schemas.microsoft.com/office/word/2010/wordprocessingInk" xmlns:wne="http://schemas.microsoft.com/office/word/2006/wordml" xmlns:wps="http://schemas.microsoft.com/office/word/2010/wordprocessingShape" mc:Ignorable="w14 w15 w16se w16cid w16 w16cex w16sdtdh wp14">
+<w:hdr xmlns:wpc="http://schemas.microsoft.com/office/word/2010/wordprocessingCanvas" xmlns:cx="http://schemas.microsoft.com/office/drawing/2014/chartex" xmlns:cx1="http://schemas.microsoft.com/office/drawing/2015/9/8/chartex" xmlns:cx2="http://schemas.microsoft.com/office/drawing/2015/10/21/chartex" xmlns:cx3="http://schemas.microsoft.com/office/drawing/2016/5/9/chartex" xmlns:cx4="http://schemas.microsoft.com/office/drawing/2016/5/10/chartex" xmlns:cx5="http://schemas.microsoft.com/office/drawing/2016/5/11/chartex" xmlns:cx6="http://schemas.microsoft.com/office/drawing/2016/5/12/chartex" xmlns:cx7="http://schemas.microsoft.com/office/drawing/2016/5/13/chartex" xmlns:cx8="http://schemas.microsoft.com/office/drawing/2016/5/14/chartex" xmlns:mc="http://schemas.openxmlformats.org/markup-compatibility/2006" xmlns:aink="http://schemas.microsoft.com/office/drawing/2016/ink" xmlns:am3d="http://schemas.microsoft.com/office/drawing/2017/model3d" xmlns:o="urn:schemas-microsoft-com:office:office" xmlns:r="http://schemas.openxmlformats.org/officeDocument/2006/relationships" xmlns:m="http://schemas.openxmlformats.org/officeDocument/2006/math" xmlns:v="urn:schemas-microsoft-com:vml" xmlns:wp14="http://schemas.microsoft.com/office/word/2010/wordprocessingDrawing" xmlns:wp="http://schemas.openxmlformats.org/drawingml/2006/wordprocessingDrawing" xmlns:w10="urn:schemas-microsoft-com:office:word" xmlns:w="http://schemas.openxmlformats.org/wordprocessingml/2006/main" xmlns:w14="http://schemas.microsoft.com/office/word/2010/wordml" xmlns:w15="http://schemas.microsoft.com/office/word/2012/wordml" xmlns:w16cex="http://schemas.microsoft.com/office/word/2018/wordml/cex" xmlns:w16cid="http://schemas.microsoft.com/office/word/2016/wordml/cid" xmlns:w16="http://schemas.microsoft.com/office/word/2018/wordml" xmlns:w16se="http://schemas.microsoft.com/office/word/2015/wordml/symex" xmlns:wpg="http://schemas.microsoft.com/office/word/2010/wordprocessingGroup" xmlns:wpi="http://schemas.microsoft.com/office/word/2010/wordprocessingInk" xmlns:wne="http://schemas.microsoft.com/office/word/2006/wordml" xmlns:wps="http://schemas.microsoft.com/office/word/2010/wordprocessingShape" mc:Ignorable="w14 w15 w16se w16cid w16 w16cex wp14">
   <w:tbl>
     <w:tblPr>
       <w:tblStyle w:val="TableGrid"/>
@@ -1246,7 +1240,7 @@
 </file>
 
 <file path=word/styles.xml><?xml version="1.0" encoding="utf-8"?>
-<w:styles xmlns:mc="http://schemas.openxmlformats.org/markup-compatibility/2006" xmlns:r="http://schemas.openxmlformats.org/officeDocument/2006/relationships" xmlns:w="http://schemas.openxmlformats.org/wordprocessingml/2006/main" xmlns:w14="http://schemas.microsoft.com/office/word/2010/wordml" xmlns:w15="http://schemas.microsoft.com/office/word/2012/wordml" xmlns:w16cex="http://schemas.microsoft.com/office/word/2018/wordml/cex" xmlns:w16cid="http://schemas.microsoft.com/office/word/2016/wordml/cid" xmlns:w16="http://schemas.microsoft.com/office/word/2018/wordml" xmlns:w16sdtdh="http://schemas.microsoft.com/office/word/2020/wordml/sdtdatahash" xmlns:w16se="http://schemas.microsoft.com/office/word/2015/wordml/symex" mc:Ignorable="w14 w15 w16se w16cid w16 w16cex w16sdtdh">
+<w:styles xmlns:mc="http://schemas.openxmlformats.org/markup-compatibility/2006" xmlns:r="http://schemas.openxmlformats.org/officeDocument/2006/relationships" xmlns:w="http://schemas.openxmlformats.org/wordprocessingml/2006/main" xmlns:w14="http://schemas.microsoft.com/office/word/2010/wordml" xmlns:w15="http://schemas.microsoft.com/office/word/2012/wordml" xmlns:w16cex="http://schemas.microsoft.com/office/word/2018/wordml/cex" xmlns:w16cid="http://schemas.microsoft.com/office/word/2016/wordml/cid" xmlns:w16="http://schemas.microsoft.com/office/word/2018/wordml" xmlns:w16se="http://schemas.microsoft.com/office/word/2015/wordml/symex" mc:Ignorable="w14 w15 w16se w16cid w16 w16cex">
   <w:docDefaults>
     <w:rPrDefault>
       <w:rPr>

</xml_diff>

<commit_message>
Add Functional Test AB#12145 (#3203)
</commit_message>
<xml_diff>
--- a/Apps/WebClient/src/Server/Assets/Templates/NotesReport.docx
+++ b/Apps/WebClient/src/Server/Assets/Templates/NotesReport.docx
@@ -1,6 +1,6 @@
 
 <file path=word/document.xml><?xml version="1.0" encoding="utf-8"?>
-<w:document xmlns:wpc="http://schemas.microsoft.com/office/word/2010/wordprocessingCanvas" xmlns:cx="http://schemas.microsoft.com/office/drawing/2014/chartex" xmlns:cx1="http://schemas.microsoft.com/office/drawing/2015/9/8/chartex" xmlns:cx2="http://schemas.microsoft.com/office/drawing/2015/10/21/chartex" xmlns:cx3="http://schemas.microsoft.com/office/drawing/2016/5/9/chartex" xmlns:cx4="http://schemas.microsoft.com/office/drawing/2016/5/10/chartex" xmlns:cx5="http://schemas.microsoft.com/office/drawing/2016/5/11/chartex" xmlns:cx6="http://schemas.microsoft.com/office/drawing/2016/5/12/chartex" xmlns:cx7="http://schemas.microsoft.com/office/drawing/2016/5/13/chartex" xmlns:cx8="http://schemas.microsoft.com/office/drawing/2016/5/14/chartex" xmlns:mc="http://schemas.openxmlformats.org/markup-compatibility/2006" xmlns:aink="http://schemas.microsoft.com/office/drawing/2016/ink" xmlns:am3d="http://schemas.microsoft.com/office/drawing/2017/model3d" xmlns:o="urn:schemas-microsoft-com:office:office" xmlns:r="http://schemas.openxmlformats.org/officeDocument/2006/relationships" xmlns:m="http://schemas.openxmlformats.org/officeDocument/2006/math" xmlns:v="urn:schemas-microsoft-com:vml" xmlns:wp14="http://schemas.microsoft.com/office/word/2010/wordprocessingDrawing" xmlns:wp="http://schemas.openxmlformats.org/drawingml/2006/wordprocessingDrawing" xmlns:w10="urn:schemas-microsoft-com:office:word" xmlns:w="http://schemas.openxmlformats.org/wordprocessingml/2006/main" xmlns:w14="http://schemas.microsoft.com/office/word/2010/wordml" xmlns:w15="http://schemas.microsoft.com/office/word/2012/wordml" xmlns:w16cex="http://schemas.microsoft.com/office/word/2018/wordml/cex" xmlns:w16cid="http://schemas.microsoft.com/office/word/2016/wordml/cid" xmlns:w16="http://schemas.microsoft.com/office/word/2018/wordml" xmlns:w16sdtdh="http://schemas.microsoft.com/office/word/2020/wordml/sdtdatahash" xmlns:w16se="http://schemas.microsoft.com/office/word/2015/wordml/symex" xmlns:wpg="http://schemas.microsoft.com/office/word/2010/wordprocessingGroup" xmlns:wpi="http://schemas.microsoft.com/office/word/2010/wordprocessingInk" xmlns:wne="http://schemas.microsoft.com/office/word/2006/wordml" xmlns:wps="http://schemas.microsoft.com/office/word/2010/wordprocessingShape" mc:Ignorable="w14 w15 w16se w16cid w16 w16cex w16sdtdh wp14">
+<w:document xmlns:wpc="http://schemas.microsoft.com/office/word/2010/wordprocessingCanvas" xmlns:cx="http://schemas.microsoft.com/office/drawing/2014/chartex" xmlns:cx1="http://schemas.microsoft.com/office/drawing/2015/9/8/chartex" xmlns:cx2="http://schemas.microsoft.com/office/drawing/2015/10/21/chartex" xmlns:cx3="http://schemas.microsoft.com/office/drawing/2016/5/9/chartex" xmlns:cx4="http://schemas.microsoft.com/office/drawing/2016/5/10/chartex" xmlns:cx5="http://schemas.microsoft.com/office/drawing/2016/5/11/chartex" xmlns:cx6="http://schemas.microsoft.com/office/drawing/2016/5/12/chartex" xmlns:cx7="http://schemas.microsoft.com/office/drawing/2016/5/13/chartex" xmlns:cx8="http://schemas.microsoft.com/office/drawing/2016/5/14/chartex" xmlns:mc="http://schemas.openxmlformats.org/markup-compatibility/2006" xmlns:aink="http://schemas.microsoft.com/office/drawing/2016/ink" xmlns:am3d="http://schemas.microsoft.com/office/drawing/2017/model3d" xmlns:o="urn:schemas-microsoft-com:office:office" xmlns:r="http://schemas.openxmlformats.org/officeDocument/2006/relationships" xmlns:m="http://schemas.openxmlformats.org/officeDocument/2006/math" xmlns:v="urn:schemas-microsoft-com:vml" xmlns:wp14="http://schemas.microsoft.com/office/word/2010/wordprocessingDrawing" xmlns:wp="http://schemas.openxmlformats.org/drawingml/2006/wordprocessingDrawing" xmlns:w10="urn:schemas-microsoft-com:office:word" xmlns:w="http://schemas.openxmlformats.org/wordprocessingml/2006/main" xmlns:w14="http://schemas.microsoft.com/office/word/2010/wordml" xmlns:w15="http://schemas.microsoft.com/office/word/2012/wordml" xmlns:w16cex="http://schemas.microsoft.com/office/word/2018/wordml/cex" xmlns:w16cid="http://schemas.microsoft.com/office/word/2016/wordml/cid" xmlns:w16="http://schemas.microsoft.com/office/word/2018/wordml" xmlns:w16se="http://schemas.microsoft.com/office/word/2015/wordml/symex" xmlns:wpg="http://schemas.microsoft.com/office/word/2010/wordprocessingGroup" xmlns:wpi="http://schemas.microsoft.com/office/word/2010/wordprocessingInk" xmlns:wne="http://schemas.microsoft.com/office/word/2006/wordml" xmlns:wps="http://schemas.microsoft.com/office/word/2010/wordprocessingShape" mc:Ignorable="w14 w15 w16se w16cid w16 w16cex wp14">
   <w:body>
     <w:tbl>
       <w:tblPr>
@@ -240,7 +240,6 @@
           <w:p>
             <w:pPr>
               <w:pStyle w:val="Small"/>
-              <w:jc w:val="center"/>
               <w:rPr>
                 <w:rFonts w:ascii="Myriad-Pro, Calibri, Arial" w:hAnsi="Myriad-Pro, Calibri, Arial"/>
               </w:rPr>
@@ -252,7 +251,6 @@
               <w:t>{</w:t>
             </w:r>
             <w:proofErr w:type="spellStart"/>
-            <w:proofErr w:type="gramStart"/>
             <w:r>
               <w:rPr>
                 <w:rFonts w:ascii="Myriad-Pro, Calibri, Arial" w:hAnsi="Myriad-Pro, Calibri, Arial"/>
@@ -260,7 +258,6 @@
               <w:t>d.records</w:t>
             </w:r>
             <w:proofErr w:type="spellEnd"/>
-            <w:proofErr w:type="gramEnd"/>
             <w:r>
               <w:rPr>
                 <w:rFonts w:ascii="Myriad-Pro, Calibri, Arial" w:hAnsi="Myriad-Pro, Calibri, Arial"/>
@@ -393,7 +390,6 @@
           <w:p>
             <w:pPr>
               <w:pStyle w:val="Small"/>
-              <w:jc w:val="center"/>
               <w:rPr>
                 <w:rFonts w:ascii="Myriad-Pro, Calibri, Arial" w:hAnsi="Myriad-Pro, Calibri, Arial"/>
               </w:rPr>
@@ -405,7 +401,6 @@
               <w:t>{</w:t>
             </w:r>
             <w:proofErr w:type="spellStart"/>
-            <w:proofErr w:type="gramStart"/>
             <w:r>
               <w:rPr>
                 <w:rFonts w:ascii="Myriad-Pro, Calibri, Arial" w:hAnsi="Myriad-Pro, Calibri, Arial"/>
@@ -413,7 +408,6 @@
               <w:t>d.records</w:t>
             </w:r>
             <w:proofErr w:type="spellEnd"/>
-            <w:proofErr w:type="gramEnd"/>
             <w:r>
               <w:rPr>
                 <w:rFonts w:ascii="Myriad-Pro, Calibri, Arial" w:hAnsi="Myriad-Pro, Calibri, Arial"/>
@@ -514,7 +508,7 @@
 </file>
 
 <file path=word/endnotes.xml><?xml version="1.0" encoding="utf-8"?>
-<w:endnotes xmlns:wpc="http://schemas.microsoft.com/office/word/2010/wordprocessingCanvas" xmlns:cx="http://schemas.microsoft.com/office/drawing/2014/chartex" xmlns:cx1="http://schemas.microsoft.com/office/drawing/2015/9/8/chartex" xmlns:cx2="http://schemas.microsoft.com/office/drawing/2015/10/21/chartex" xmlns:cx3="http://schemas.microsoft.com/office/drawing/2016/5/9/chartex" xmlns:cx4="http://schemas.microsoft.com/office/drawing/2016/5/10/chartex" xmlns:cx5="http://schemas.microsoft.com/office/drawing/2016/5/11/chartex" xmlns:cx6="http://schemas.microsoft.com/office/drawing/2016/5/12/chartex" xmlns:cx7="http://schemas.microsoft.com/office/drawing/2016/5/13/chartex" xmlns:cx8="http://schemas.microsoft.com/office/drawing/2016/5/14/chartex" xmlns:mc="http://schemas.openxmlformats.org/markup-compatibility/2006" xmlns:aink="http://schemas.microsoft.com/office/drawing/2016/ink" xmlns:am3d="http://schemas.microsoft.com/office/drawing/2017/model3d" xmlns:o="urn:schemas-microsoft-com:office:office" xmlns:r="http://schemas.openxmlformats.org/officeDocument/2006/relationships" xmlns:m="http://schemas.openxmlformats.org/officeDocument/2006/math" xmlns:v="urn:schemas-microsoft-com:vml" xmlns:wp14="http://schemas.microsoft.com/office/word/2010/wordprocessingDrawing" xmlns:wp="http://schemas.openxmlformats.org/drawingml/2006/wordprocessingDrawing" xmlns:w10="urn:schemas-microsoft-com:office:word" xmlns:w="http://schemas.openxmlformats.org/wordprocessingml/2006/main" xmlns:w14="http://schemas.microsoft.com/office/word/2010/wordml" xmlns:w15="http://schemas.microsoft.com/office/word/2012/wordml" xmlns:w16cex="http://schemas.microsoft.com/office/word/2018/wordml/cex" xmlns:w16cid="http://schemas.microsoft.com/office/word/2016/wordml/cid" xmlns:w16="http://schemas.microsoft.com/office/word/2018/wordml" xmlns:w16sdtdh="http://schemas.microsoft.com/office/word/2020/wordml/sdtdatahash" xmlns:w16se="http://schemas.microsoft.com/office/word/2015/wordml/symex" xmlns:wpg="http://schemas.microsoft.com/office/word/2010/wordprocessingGroup" xmlns:wpi="http://schemas.microsoft.com/office/word/2010/wordprocessingInk" xmlns:wne="http://schemas.microsoft.com/office/word/2006/wordml" xmlns:wps="http://schemas.microsoft.com/office/word/2010/wordprocessingShape" mc:Ignorable="w14 w15 w16se w16cid w16 w16cex w16sdtdh wp14">
+<w:endnotes xmlns:wpc="http://schemas.microsoft.com/office/word/2010/wordprocessingCanvas" xmlns:cx="http://schemas.microsoft.com/office/drawing/2014/chartex" xmlns:cx1="http://schemas.microsoft.com/office/drawing/2015/9/8/chartex" xmlns:cx2="http://schemas.microsoft.com/office/drawing/2015/10/21/chartex" xmlns:cx3="http://schemas.microsoft.com/office/drawing/2016/5/9/chartex" xmlns:cx4="http://schemas.microsoft.com/office/drawing/2016/5/10/chartex" xmlns:cx5="http://schemas.microsoft.com/office/drawing/2016/5/11/chartex" xmlns:cx6="http://schemas.microsoft.com/office/drawing/2016/5/12/chartex" xmlns:cx7="http://schemas.microsoft.com/office/drawing/2016/5/13/chartex" xmlns:cx8="http://schemas.microsoft.com/office/drawing/2016/5/14/chartex" xmlns:mc="http://schemas.openxmlformats.org/markup-compatibility/2006" xmlns:aink="http://schemas.microsoft.com/office/drawing/2016/ink" xmlns:am3d="http://schemas.microsoft.com/office/drawing/2017/model3d" xmlns:o="urn:schemas-microsoft-com:office:office" xmlns:r="http://schemas.openxmlformats.org/officeDocument/2006/relationships" xmlns:m="http://schemas.openxmlformats.org/officeDocument/2006/math" xmlns:v="urn:schemas-microsoft-com:vml" xmlns:wp14="http://schemas.microsoft.com/office/word/2010/wordprocessingDrawing" xmlns:wp="http://schemas.openxmlformats.org/drawingml/2006/wordprocessingDrawing" xmlns:w10="urn:schemas-microsoft-com:office:word" xmlns:w="http://schemas.openxmlformats.org/wordprocessingml/2006/main" xmlns:w14="http://schemas.microsoft.com/office/word/2010/wordml" xmlns:w15="http://schemas.microsoft.com/office/word/2012/wordml" xmlns:w16cex="http://schemas.microsoft.com/office/word/2018/wordml/cex" xmlns:w16cid="http://schemas.microsoft.com/office/word/2016/wordml/cid" xmlns:w16="http://schemas.microsoft.com/office/word/2018/wordml" xmlns:w16se="http://schemas.microsoft.com/office/word/2015/wordml/symex" xmlns:wpg="http://schemas.microsoft.com/office/word/2010/wordprocessingGroup" xmlns:wpi="http://schemas.microsoft.com/office/word/2010/wordprocessingInk" xmlns:wne="http://schemas.microsoft.com/office/word/2006/wordml" xmlns:wps="http://schemas.microsoft.com/office/word/2010/wordprocessingShape" mc:Ignorable="w14 w15 w16se w16cid w16 w16cex wp14">
   <w:endnote w:type="separator" w:id="-1">
     <w:p>
       <w:r>
@@ -533,7 +527,7 @@
 </file>
 
 <file path=word/footer1.xml><?xml version="1.0" encoding="utf-8"?>
-<w:ftr xmlns:wpc="http://schemas.microsoft.com/office/word/2010/wordprocessingCanvas" xmlns:cx="http://schemas.microsoft.com/office/drawing/2014/chartex" xmlns:cx1="http://schemas.microsoft.com/office/drawing/2015/9/8/chartex" xmlns:cx2="http://schemas.microsoft.com/office/drawing/2015/10/21/chartex" xmlns:cx3="http://schemas.microsoft.com/office/drawing/2016/5/9/chartex" xmlns:cx4="http://schemas.microsoft.com/office/drawing/2016/5/10/chartex" xmlns:cx5="http://schemas.microsoft.com/office/drawing/2016/5/11/chartex" xmlns:cx6="http://schemas.microsoft.com/office/drawing/2016/5/12/chartex" xmlns:cx7="http://schemas.microsoft.com/office/drawing/2016/5/13/chartex" xmlns:cx8="http://schemas.microsoft.com/office/drawing/2016/5/14/chartex" xmlns:mc="http://schemas.openxmlformats.org/markup-compatibility/2006" xmlns:aink="http://schemas.microsoft.com/office/drawing/2016/ink" xmlns:am3d="http://schemas.microsoft.com/office/drawing/2017/model3d" xmlns:o="urn:schemas-microsoft-com:office:office" xmlns:r="http://schemas.openxmlformats.org/officeDocument/2006/relationships" xmlns:m="http://schemas.openxmlformats.org/officeDocument/2006/math" xmlns:v="urn:schemas-microsoft-com:vml" xmlns:wp14="http://schemas.microsoft.com/office/word/2010/wordprocessingDrawing" xmlns:wp="http://schemas.openxmlformats.org/drawingml/2006/wordprocessingDrawing" xmlns:w10="urn:schemas-microsoft-com:office:word" xmlns:w="http://schemas.openxmlformats.org/wordprocessingml/2006/main" xmlns:w14="http://schemas.microsoft.com/office/word/2010/wordml" xmlns:w15="http://schemas.microsoft.com/office/word/2012/wordml" xmlns:w16cex="http://schemas.microsoft.com/office/word/2018/wordml/cex" xmlns:w16cid="http://schemas.microsoft.com/office/word/2016/wordml/cid" xmlns:w16="http://schemas.microsoft.com/office/word/2018/wordml" xmlns:w16sdtdh="http://schemas.microsoft.com/office/word/2020/wordml/sdtdatahash" xmlns:w16se="http://schemas.microsoft.com/office/word/2015/wordml/symex" xmlns:wpg="http://schemas.microsoft.com/office/word/2010/wordprocessingGroup" xmlns:wpi="http://schemas.microsoft.com/office/word/2010/wordprocessingInk" xmlns:wne="http://schemas.microsoft.com/office/word/2006/wordml" xmlns:wps="http://schemas.microsoft.com/office/word/2010/wordprocessingShape" mc:Ignorable="w14 w15 w16se w16cid w16 w16cex w16sdtdh wp14">
+<w:ftr xmlns:wpc="http://schemas.microsoft.com/office/word/2010/wordprocessingCanvas" xmlns:cx="http://schemas.microsoft.com/office/drawing/2014/chartex" xmlns:cx1="http://schemas.microsoft.com/office/drawing/2015/9/8/chartex" xmlns:cx2="http://schemas.microsoft.com/office/drawing/2015/10/21/chartex" xmlns:cx3="http://schemas.microsoft.com/office/drawing/2016/5/9/chartex" xmlns:cx4="http://schemas.microsoft.com/office/drawing/2016/5/10/chartex" xmlns:cx5="http://schemas.microsoft.com/office/drawing/2016/5/11/chartex" xmlns:cx6="http://schemas.microsoft.com/office/drawing/2016/5/12/chartex" xmlns:cx7="http://schemas.microsoft.com/office/drawing/2016/5/13/chartex" xmlns:cx8="http://schemas.microsoft.com/office/drawing/2016/5/14/chartex" xmlns:mc="http://schemas.openxmlformats.org/markup-compatibility/2006" xmlns:aink="http://schemas.microsoft.com/office/drawing/2016/ink" xmlns:am3d="http://schemas.microsoft.com/office/drawing/2017/model3d" xmlns:o="urn:schemas-microsoft-com:office:office" xmlns:r="http://schemas.openxmlformats.org/officeDocument/2006/relationships" xmlns:m="http://schemas.openxmlformats.org/officeDocument/2006/math" xmlns:v="urn:schemas-microsoft-com:vml" xmlns:wp14="http://schemas.microsoft.com/office/word/2010/wordprocessingDrawing" xmlns:wp="http://schemas.openxmlformats.org/drawingml/2006/wordprocessingDrawing" xmlns:w10="urn:schemas-microsoft-com:office:word" xmlns:w="http://schemas.openxmlformats.org/wordprocessingml/2006/main" xmlns:w14="http://schemas.microsoft.com/office/word/2010/wordml" xmlns:w15="http://schemas.microsoft.com/office/word/2012/wordml" xmlns:w16cex="http://schemas.microsoft.com/office/word/2018/wordml/cex" xmlns:w16cid="http://schemas.microsoft.com/office/word/2016/wordml/cid" xmlns:w16="http://schemas.microsoft.com/office/word/2018/wordml" xmlns:w16se="http://schemas.microsoft.com/office/word/2015/wordml/symex" xmlns:wpg="http://schemas.microsoft.com/office/word/2010/wordprocessingGroup" xmlns:wpi="http://schemas.microsoft.com/office/word/2010/wordprocessingInk" xmlns:wne="http://schemas.microsoft.com/office/word/2006/wordml" xmlns:wps="http://schemas.microsoft.com/office/word/2010/wordprocessingShape" mc:Ignorable="w14 w15 w16se w16cid w16 w16cex wp14">
   <w:p>
     <w:pPr>
       <w:pStyle w:val="Footer"/>
@@ -544,7 +538,7 @@
 </file>
 
 <file path=word/footer2.xml><?xml version="1.0" encoding="utf-8"?>
-<w:ftr xmlns:wpc="http://schemas.microsoft.com/office/word/2010/wordprocessingCanvas" xmlns:cx="http://schemas.microsoft.com/office/drawing/2014/chartex" xmlns:cx1="http://schemas.microsoft.com/office/drawing/2015/9/8/chartex" xmlns:cx2="http://schemas.microsoft.com/office/drawing/2015/10/21/chartex" xmlns:cx3="http://schemas.microsoft.com/office/drawing/2016/5/9/chartex" xmlns:cx4="http://schemas.microsoft.com/office/drawing/2016/5/10/chartex" xmlns:cx5="http://schemas.microsoft.com/office/drawing/2016/5/11/chartex" xmlns:cx6="http://schemas.microsoft.com/office/drawing/2016/5/12/chartex" xmlns:cx7="http://schemas.microsoft.com/office/drawing/2016/5/13/chartex" xmlns:cx8="http://schemas.microsoft.com/office/drawing/2016/5/14/chartex" xmlns:mc="http://schemas.openxmlformats.org/markup-compatibility/2006" xmlns:aink="http://schemas.microsoft.com/office/drawing/2016/ink" xmlns:am3d="http://schemas.microsoft.com/office/drawing/2017/model3d" xmlns:o="urn:schemas-microsoft-com:office:office" xmlns:r="http://schemas.openxmlformats.org/officeDocument/2006/relationships" xmlns:m="http://schemas.openxmlformats.org/officeDocument/2006/math" xmlns:v="urn:schemas-microsoft-com:vml" xmlns:wp14="http://schemas.microsoft.com/office/word/2010/wordprocessingDrawing" xmlns:wp="http://schemas.openxmlformats.org/drawingml/2006/wordprocessingDrawing" xmlns:w10="urn:schemas-microsoft-com:office:word" xmlns:w="http://schemas.openxmlformats.org/wordprocessingml/2006/main" xmlns:w14="http://schemas.microsoft.com/office/word/2010/wordml" xmlns:w15="http://schemas.microsoft.com/office/word/2012/wordml" xmlns:w16cex="http://schemas.microsoft.com/office/word/2018/wordml/cex" xmlns:w16cid="http://schemas.microsoft.com/office/word/2016/wordml/cid" xmlns:w16="http://schemas.microsoft.com/office/word/2018/wordml" xmlns:w16sdtdh="http://schemas.microsoft.com/office/word/2020/wordml/sdtdatahash" xmlns:w16se="http://schemas.microsoft.com/office/word/2015/wordml/symex" xmlns:wpg="http://schemas.microsoft.com/office/word/2010/wordprocessingGroup" xmlns:wpi="http://schemas.microsoft.com/office/word/2010/wordprocessingInk" xmlns:wne="http://schemas.microsoft.com/office/word/2006/wordml" xmlns:wps="http://schemas.microsoft.com/office/word/2010/wordprocessingShape" mc:Ignorable="w14 w15 w16se w16cid w16 w16cex w16sdtdh wp14">
+<w:ftr xmlns:wpc="http://schemas.microsoft.com/office/word/2010/wordprocessingCanvas" xmlns:cx="http://schemas.microsoft.com/office/drawing/2014/chartex" xmlns:cx1="http://schemas.microsoft.com/office/drawing/2015/9/8/chartex" xmlns:cx2="http://schemas.microsoft.com/office/drawing/2015/10/21/chartex" xmlns:cx3="http://schemas.microsoft.com/office/drawing/2016/5/9/chartex" xmlns:cx4="http://schemas.microsoft.com/office/drawing/2016/5/10/chartex" xmlns:cx5="http://schemas.microsoft.com/office/drawing/2016/5/11/chartex" xmlns:cx6="http://schemas.microsoft.com/office/drawing/2016/5/12/chartex" xmlns:cx7="http://schemas.microsoft.com/office/drawing/2016/5/13/chartex" xmlns:cx8="http://schemas.microsoft.com/office/drawing/2016/5/14/chartex" xmlns:mc="http://schemas.openxmlformats.org/markup-compatibility/2006" xmlns:aink="http://schemas.microsoft.com/office/drawing/2016/ink" xmlns:am3d="http://schemas.microsoft.com/office/drawing/2017/model3d" xmlns:o="urn:schemas-microsoft-com:office:office" xmlns:r="http://schemas.openxmlformats.org/officeDocument/2006/relationships" xmlns:m="http://schemas.openxmlformats.org/officeDocument/2006/math" xmlns:v="urn:schemas-microsoft-com:vml" xmlns:wp14="http://schemas.microsoft.com/office/word/2010/wordprocessingDrawing" xmlns:wp="http://schemas.openxmlformats.org/drawingml/2006/wordprocessingDrawing" xmlns:w10="urn:schemas-microsoft-com:office:word" xmlns:w="http://schemas.openxmlformats.org/wordprocessingml/2006/main" xmlns:w14="http://schemas.microsoft.com/office/word/2010/wordml" xmlns:w15="http://schemas.microsoft.com/office/word/2012/wordml" xmlns:w16cex="http://schemas.microsoft.com/office/word/2018/wordml/cex" xmlns:w16cid="http://schemas.microsoft.com/office/word/2016/wordml/cid" xmlns:w16="http://schemas.microsoft.com/office/word/2018/wordml" xmlns:w16se="http://schemas.microsoft.com/office/word/2015/wordml/symex" xmlns:wpg="http://schemas.microsoft.com/office/word/2010/wordprocessingGroup" xmlns:wpi="http://schemas.microsoft.com/office/word/2010/wordprocessingInk" xmlns:wne="http://schemas.microsoft.com/office/word/2006/wordml" xmlns:wps="http://schemas.microsoft.com/office/word/2010/wordprocessingShape" mc:Ignorable="w14 w15 w16se w16cid w16 w16cex wp14">
   <w:sdt>
     <w:sdtPr>
       <w:id w:val="-786121602"/>
@@ -689,7 +683,7 @@
 </file>
 
 <file path=word/footnotes.xml><?xml version="1.0" encoding="utf-8"?>
-<w:footnotes xmlns:wpc="http://schemas.microsoft.com/office/word/2010/wordprocessingCanvas" xmlns:cx="http://schemas.microsoft.com/office/drawing/2014/chartex" xmlns:cx1="http://schemas.microsoft.com/office/drawing/2015/9/8/chartex" xmlns:cx2="http://schemas.microsoft.com/office/drawing/2015/10/21/chartex" xmlns:cx3="http://schemas.microsoft.com/office/drawing/2016/5/9/chartex" xmlns:cx4="http://schemas.microsoft.com/office/drawing/2016/5/10/chartex" xmlns:cx5="http://schemas.microsoft.com/office/drawing/2016/5/11/chartex" xmlns:cx6="http://schemas.microsoft.com/office/drawing/2016/5/12/chartex" xmlns:cx7="http://schemas.microsoft.com/office/drawing/2016/5/13/chartex" xmlns:cx8="http://schemas.microsoft.com/office/drawing/2016/5/14/chartex" xmlns:mc="http://schemas.openxmlformats.org/markup-compatibility/2006" xmlns:aink="http://schemas.microsoft.com/office/drawing/2016/ink" xmlns:am3d="http://schemas.microsoft.com/office/drawing/2017/model3d" xmlns:o="urn:schemas-microsoft-com:office:office" xmlns:r="http://schemas.openxmlformats.org/officeDocument/2006/relationships" xmlns:m="http://schemas.openxmlformats.org/officeDocument/2006/math" xmlns:v="urn:schemas-microsoft-com:vml" xmlns:wp14="http://schemas.microsoft.com/office/word/2010/wordprocessingDrawing" xmlns:wp="http://schemas.openxmlformats.org/drawingml/2006/wordprocessingDrawing" xmlns:w10="urn:schemas-microsoft-com:office:word" xmlns:w="http://schemas.openxmlformats.org/wordprocessingml/2006/main" xmlns:w14="http://schemas.microsoft.com/office/word/2010/wordml" xmlns:w15="http://schemas.microsoft.com/office/word/2012/wordml" xmlns:w16cex="http://schemas.microsoft.com/office/word/2018/wordml/cex" xmlns:w16cid="http://schemas.microsoft.com/office/word/2016/wordml/cid" xmlns:w16="http://schemas.microsoft.com/office/word/2018/wordml" xmlns:w16sdtdh="http://schemas.microsoft.com/office/word/2020/wordml/sdtdatahash" xmlns:w16se="http://schemas.microsoft.com/office/word/2015/wordml/symex" xmlns:wpg="http://schemas.microsoft.com/office/word/2010/wordprocessingGroup" xmlns:wpi="http://schemas.microsoft.com/office/word/2010/wordprocessingInk" xmlns:wne="http://schemas.microsoft.com/office/word/2006/wordml" xmlns:wps="http://schemas.microsoft.com/office/word/2010/wordprocessingShape" mc:Ignorable="w14 w15 w16se w16cid w16 w16cex w16sdtdh wp14">
+<w:footnotes xmlns:wpc="http://schemas.microsoft.com/office/word/2010/wordprocessingCanvas" xmlns:cx="http://schemas.microsoft.com/office/drawing/2014/chartex" xmlns:cx1="http://schemas.microsoft.com/office/drawing/2015/9/8/chartex" xmlns:cx2="http://schemas.microsoft.com/office/drawing/2015/10/21/chartex" xmlns:cx3="http://schemas.microsoft.com/office/drawing/2016/5/9/chartex" xmlns:cx4="http://schemas.microsoft.com/office/drawing/2016/5/10/chartex" xmlns:cx5="http://schemas.microsoft.com/office/drawing/2016/5/11/chartex" xmlns:cx6="http://schemas.microsoft.com/office/drawing/2016/5/12/chartex" xmlns:cx7="http://schemas.microsoft.com/office/drawing/2016/5/13/chartex" xmlns:cx8="http://schemas.microsoft.com/office/drawing/2016/5/14/chartex" xmlns:mc="http://schemas.openxmlformats.org/markup-compatibility/2006" xmlns:aink="http://schemas.microsoft.com/office/drawing/2016/ink" xmlns:am3d="http://schemas.microsoft.com/office/drawing/2017/model3d" xmlns:o="urn:schemas-microsoft-com:office:office" xmlns:r="http://schemas.openxmlformats.org/officeDocument/2006/relationships" xmlns:m="http://schemas.openxmlformats.org/officeDocument/2006/math" xmlns:v="urn:schemas-microsoft-com:vml" xmlns:wp14="http://schemas.microsoft.com/office/word/2010/wordprocessingDrawing" xmlns:wp="http://schemas.openxmlformats.org/drawingml/2006/wordprocessingDrawing" xmlns:w10="urn:schemas-microsoft-com:office:word" xmlns:w="http://schemas.openxmlformats.org/wordprocessingml/2006/main" xmlns:w14="http://schemas.microsoft.com/office/word/2010/wordml" xmlns:w15="http://schemas.microsoft.com/office/word/2012/wordml" xmlns:w16cex="http://schemas.microsoft.com/office/word/2018/wordml/cex" xmlns:w16cid="http://schemas.microsoft.com/office/word/2016/wordml/cid" xmlns:w16="http://schemas.microsoft.com/office/word/2018/wordml" xmlns:w16se="http://schemas.microsoft.com/office/word/2015/wordml/symex" xmlns:wpg="http://schemas.microsoft.com/office/word/2010/wordprocessingGroup" xmlns:wpi="http://schemas.microsoft.com/office/word/2010/wordprocessingInk" xmlns:wne="http://schemas.microsoft.com/office/word/2006/wordml" xmlns:wps="http://schemas.microsoft.com/office/word/2010/wordprocessingShape" mc:Ignorable="w14 w15 w16se w16cid w16 w16cex wp14">
   <w:footnote w:type="separator" w:id="-1">
     <w:p>
       <w:r>
@@ -708,7 +702,7 @@
 </file>
 
 <file path=word/header1.xml><?xml version="1.0" encoding="utf-8"?>
-<w:hdr xmlns:wpc="http://schemas.microsoft.com/office/word/2010/wordprocessingCanvas" xmlns:cx="http://schemas.microsoft.com/office/drawing/2014/chartex" xmlns:cx1="http://schemas.microsoft.com/office/drawing/2015/9/8/chartex" xmlns:cx2="http://schemas.microsoft.com/office/drawing/2015/10/21/chartex" xmlns:cx3="http://schemas.microsoft.com/office/drawing/2016/5/9/chartex" xmlns:cx4="http://schemas.microsoft.com/office/drawing/2016/5/10/chartex" xmlns:cx5="http://schemas.microsoft.com/office/drawing/2016/5/11/chartex" xmlns:cx6="http://schemas.microsoft.com/office/drawing/2016/5/12/chartex" xmlns:cx7="http://schemas.microsoft.com/office/drawing/2016/5/13/chartex" xmlns:cx8="http://schemas.microsoft.com/office/drawing/2016/5/14/chartex" xmlns:mc="http://schemas.openxmlformats.org/markup-compatibility/2006" xmlns:aink="http://schemas.microsoft.com/office/drawing/2016/ink" xmlns:am3d="http://schemas.microsoft.com/office/drawing/2017/model3d" xmlns:o="urn:schemas-microsoft-com:office:office" xmlns:r="http://schemas.openxmlformats.org/officeDocument/2006/relationships" xmlns:m="http://schemas.openxmlformats.org/officeDocument/2006/math" xmlns:v="urn:schemas-microsoft-com:vml" xmlns:wp14="http://schemas.microsoft.com/office/word/2010/wordprocessingDrawing" xmlns:wp="http://schemas.openxmlformats.org/drawingml/2006/wordprocessingDrawing" xmlns:w10="urn:schemas-microsoft-com:office:word" xmlns:w="http://schemas.openxmlformats.org/wordprocessingml/2006/main" xmlns:w14="http://schemas.microsoft.com/office/word/2010/wordml" xmlns:w15="http://schemas.microsoft.com/office/word/2012/wordml" xmlns:w16cex="http://schemas.microsoft.com/office/word/2018/wordml/cex" xmlns:w16cid="http://schemas.microsoft.com/office/word/2016/wordml/cid" xmlns:w16="http://schemas.microsoft.com/office/word/2018/wordml" xmlns:w16sdtdh="http://schemas.microsoft.com/office/word/2020/wordml/sdtdatahash" xmlns:w16se="http://schemas.microsoft.com/office/word/2015/wordml/symex" xmlns:wpg="http://schemas.microsoft.com/office/word/2010/wordprocessingGroup" xmlns:wpi="http://schemas.microsoft.com/office/word/2010/wordprocessingInk" xmlns:wne="http://schemas.microsoft.com/office/word/2006/wordml" xmlns:wps="http://schemas.microsoft.com/office/word/2010/wordprocessingShape" mc:Ignorable="w14 w15 w16se w16cid w16 w16cex w16sdtdh wp14">
+<w:hdr xmlns:wpc="http://schemas.microsoft.com/office/word/2010/wordprocessingCanvas" xmlns:cx="http://schemas.microsoft.com/office/drawing/2014/chartex" xmlns:cx1="http://schemas.microsoft.com/office/drawing/2015/9/8/chartex" xmlns:cx2="http://schemas.microsoft.com/office/drawing/2015/10/21/chartex" xmlns:cx3="http://schemas.microsoft.com/office/drawing/2016/5/9/chartex" xmlns:cx4="http://schemas.microsoft.com/office/drawing/2016/5/10/chartex" xmlns:cx5="http://schemas.microsoft.com/office/drawing/2016/5/11/chartex" xmlns:cx6="http://schemas.microsoft.com/office/drawing/2016/5/12/chartex" xmlns:cx7="http://schemas.microsoft.com/office/drawing/2016/5/13/chartex" xmlns:cx8="http://schemas.microsoft.com/office/drawing/2016/5/14/chartex" xmlns:mc="http://schemas.openxmlformats.org/markup-compatibility/2006" xmlns:aink="http://schemas.microsoft.com/office/drawing/2016/ink" xmlns:am3d="http://schemas.microsoft.com/office/drawing/2017/model3d" xmlns:o="urn:schemas-microsoft-com:office:office" xmlns:r="http://schemas.openxmlformats.org/officeDocument/2006/relationships" xmlns:m="http://schemas.openxmlformats.org/officeDocument/2006/math" xmlns:v="urn:schemas-microsoft-com:vml" xmlns:wp14="http://schemas.microsoft.com/office/word/2010/wordprocessingDrawing" xmlns:wp="http://schemas.openxmlformats.org/drawingml/2006/wordprocessingDrawing" xmlns:w10="urn:schemas-microsoft-com:office:word" xmlns:w="http://schemas.openxmlformats.org/wordprocessingml/2006/main" xmlns:w14="http://schemas.microsoft.com/office/word/2010/wordml" xmlns:w15="http://schemas.microsoft.com/office/word/2012/wordml" xmlns:w16cex="http://schemas.microsoft.com/office/word/2018/wordml/cex" xmlns:w16cid="http://schemas.microsoft.com/office/word/2016/wordml/cid" xmlns:w16="http://schemas.microsoft.com/office/word/2018/wordml" xmlns:w16se="http://schemas.microsoft.com/office/word/2015/wordml/symex" xmlns:wpg="http://schemas.microsoft.com/office/word/2010/wordprocessingGroup" xmlns:wpi="http://schemas.microsoft.com/office/word/2010/wordprocessingInk" xmlns:wne="http://schemas.microsoft.com/office/word/2006/wordml" xmlns:wps="http://schemas.microsoft.com/office/word/2010/wordprocessingShape" mc:Ignorable="w14 w15 w16se w16cid w16 w16cex wp14">
   <w:tbl>
     <w:tblPr>
       <w:tblStyle w:val="TableGrid"/>
@@ -1246,7 +1240,7 @@
 </file>
 
 <file path=word/styles.xml><?xml version="1.0" encoding="utf-8"?>
-<w:styles xmlns:mc="http://schemas.openxmlformats.org/markup-compatibility/2006" xmlns:r="http://schemas.openxmlformats.org/officeDocument/2006/relationships" xmlns:w="http://schemas.openxmlformats.org/wordprocessingml/2006/main" xmlns:w14="http://schemas.microsoft.com/office/word/2010/wordml" xmlns:w15="http://schemas.microsoft.com/office/word/2012/wordml" xmlns:w16cex="http://schemas.microsoft.com/office/word/2018/wordml/cex" xmlns:w16cid="http://schemas.microsoft.com/office/word/2016/wordml/cid" xmlns:w16="http://schemas.microsoft.com/office/word/2018/wordml" xmlns:w16sdtdh="http://schemas.microsoft.com/office/word/2020/wordml/sdtdatahash" xmlns:w16se="http://schemas.microsoft.com/office/word/2015/wordml/symex" mc:Ignorable="w14 w15 w16se w16cid w16 w16cex w16sdtdh">
+<w:styles xmlns:mc="http://schemas.openxmlformats.org/markup-compatibility/2006" xmlns:r="http://schemas.openxmlformats.org/officeDocument/2006/relationships" xmlns:w="http://schemas.openxmlformats.org/wordprocessingml/2006/main" xmlns:w14="http://schemas.microsoft.com/office/word/2010/wordml" xmlns:w15="http://schemas.microsoft.com/office/word/2012/wordml" xmlns:w16cex="http://schemas.microsoft.com/office/word/2018/wordml/cex" xmlns:w16cid="http://schemas.microsoft.com/office/word/2016/wordml/cid" xmlns:w16="http://schemas.microsoft.com/office/word/2018/wordml" xmlns:w16se="http://schemas.microsoft.com/office/word/2015/wordml/symex" mc:Ignorable="w14 w15 w16se w16cid w16 w16cex">
   <w:docDefaults>
     <w:rPrDefault>
       <w:rPr>

</xml_diff>

<commit_message>
Update header text on notes report AB#12183
</commit_message>
<xml_diff>
--- a/Apps/WebClient/src/Server/Assets/Templates/NotesReport.docx
+++ b/Apps/WebClient/src/Server/Assets/Templates/NotesReport.docx
@@ -1,6 +1,6 @@
 
 <file path=word/document.xml><?xml version="1.0" encoding="utf-8"?>
-<w:document xmlns:wpc="http://schemas.microsoft.com/office/word/2010/wordprocessingCanvas" xmlns:cx="http://schemas.microsoft.com/office/drawing/2014/chartex" xmlns:cx1="http://schemas.microsoft.com/office/drawing/2015/9/8/chartex" xmlns:cx2="http://schemas.microsoft.com/office/drawing/2015/10/21/chartex" xmlns:cx3="http://schemas.microsoft.com/office/drawing/2016/5/9/chartex" xmlns:cx4="http://schemas.microsoft.com/office/drawing/2016/5/10/chartex" xmlns:cx5="http://schemas.microsoft.com/office/drawing/2016/5/11/chartex" xmlns:cx6="http://schemas.microsoft.com/office/drawing/2016/5/12/chartex" xmlns:cx7="http://schemas.microsoft.com/office/drawing/2016/5/13/chartex" xmlns:cx8="http://schemas.microsoft.com/office/drawing/2016/5/14/chartex" xmlns:mc="http://schemas.openxmlformats.org/markup-compatibility/2006" xmlns:aink="http://schemas.microsoft.com/office/drawing/2016/ink" xmlns:am3d="http://schemas.microsoft.com/office/drawing/2017/model3d" xmlns:o="urn:schemas-microsoft-com:office:office" xmlns:r="http://schemas.openxmlformats.org/officeDocument/2006/relationships" xmlns:m="http://schemas.openxmlformats.org/officeDocument/2006/math" xmlns:v="urn:schemas-microsoft-com:vml" xmlns:wp14="http://schemas.microsoft.com/office/word/2010/wordprocessingDrawing" xmlns:wp="http://schemas.openxmlformats.org/drawingml/2006/wordprocessingDrawing" xmlns:w10="urn:schemas-microsoft-com:office:word" xmlns:w="http://schemas.openxmlformats.org/wordprocessingml/2006/main" xmlns:w14="http://schemas.microsoft.com/office/word/2010/wordml" xmlns:w15="http://schemas.microsoft.com/office/word/2012/wordml" xmlns:w16cex="http://schemas.microsoft.com/office/word/2018/wordml/cex" xmlns:w16cid="http://schemas.microsoft.com/office/word/2016/wordml/cid" xmlns:w16="http://schemas.microsoft.com/office/word/2018/wordml" xmlns:w16se="http://schemas.microsoft.com/office/word/2015/wordml/symex" xmlns:wpg="http://schemas.microsoft.com/office/word/2010/wordprocessingGroup" xmlns:wpi="http://schemas.microsoft.com/office/word/2010/wordprocessingInk" xmlns:wne="http://schemas.microsoft.com/office/word/2006/wordml" xmlns:wps="http://schemas.microsoft.com/office/word/2010/wordprocessingShape" mc:Ignorable="w14 w15 w16se w16cid w16 w16cex wp14">
+<w:document xmlns:wpc="http://schemas.microsoft.com/office/word/2010/wordprocessingCanvas" xmlns:cx="http://schemas.microsoft.com/office/drawing/2014/chartex" xmlns:cx1="http://schemas.microsoft.com/office/drawing/2015/9/8/chartex" xmlns:cx2="http://schemas.microsoft.com/office/drawing/2015/10/21/chartex" xmlns:cx3="http://schemas.microsoft.com/office/drawing/2016/5/9/chartex" xmlns:cx4="http://schemas.microsoft.com/office/drawing/2016/5/10/chartex" xmlns:cx5="http://schemas.microsoft.com/office/drawing/2016/5/11/chartex" xmlns:cx6="http://schemas.microsoft.com/office/drawing/2016/5/12/chartex" xmlns:cx7="http://schemas.microsoft.com/office/drawing/2016/5/13/chartex" xmlns:cx8="http://schemas.microsoft.com/office/drawing/2016/5/14/chartex" xmlns:mc="http://schemas.openxmlformats.org/markup-compatibility/2006" xmlns:aink="http://schemas.microsoft.com/office/drawing/2016/ink" xmlns:am3d="http://schemas.microsoft.com/office/drawing/2017/model3d" xmlns:o="urn:schemas-microsoft-com:office:office" xmlns:r="http://schemas.openxmlformats.org/officeDocument/2006/relationships" xmlns:m="http://schemas.openxmlformats.org/officeDocument/2006/math" xmlns:v="urn:schemas-microsoft-com:vml" xmlns:wp14="http://schemas.microsoft.com/office/word/2010/wordprocessingDrawing" xmlns:wp="http://schemas.openxmlformats.org/drawingml/2006/wordprocessingDrawing" xmlns:w10="urn:schemas-microsoft-com:office:word" xmlns:w="http://schemas.openxmlformats.org/wordprocessingml/2006/main" xmlns:w14="http://schemas.microsoft.com/office/word/2010/wordml" xmlns:w15="http://schemas.microsoft.com/office/word/2012/wordml" xmlns:w16cex="http://schemas.microsoft.com/office/word/2018/wordml/cex" xmlns:w16cid="http://schemas.microsoft.com/office/word/2016/wordml/cid" xmlns:w16="http://schemas.microsoft.com/office/word/2018/wordml" xmlns:w16sdtdh="http://schemas.microsoft.com/office/word/2020/wordml/sdtdatahash" xmlns:w16se="http://schemas.microsoft.com/office/word/2015/wordml/symex" xmlns:wpg="http://schemas.microsoft.com/office/word/2010/wordprocessingGroup" xmlns:wpi="http://schemas.microsoft.com/office/word/2010/wordprocessingInk" xmlns:wne="http://schemas.microsoft.com/office/word/2006/wordml" xmlns:wps="http://schemas.microsoft.com/office/word/2010/wordprocessingShape" mc:Ignorable="w14 w15 w16se w16cid w16 w16cex w16sdtdh wp14">
   <w:body>
     <w:tbl>
       <w:tblPr>
@@ -495,9 +495,12 @@
       </w:r>
     </w:p>
     <w:sectPr>
-      <w:headerReference w:type="default" r:id="rId7"/>
-      <w:footerReference w:type="even" r:id="rId8"/>
-      <w:footerReference w:type="default" r:id="rId9"/>
+      <w:headerReference w:type="even" r:id="rId7"/>
+      <w:headerReference w:type="default" r:id="rId8"/>
+      <w:footerReference w:type="even" r:id="rId9"/>
+      <w:footerReference w:type="default" r:id="rId10"/>
+      <w:headerReference w:type="first" r:id="rId11"/>
+      <w:footerReference w:type="first" r:id="rId12"/>
       <w:pgSz w:w="12240" w:h="15840"/>
       <w:pgMar w:top="720" w:right="720" w:bottom="720" w:left="720" w:header="708" w:footer="708" w:gutter="0"/>
       <w:cols w:space="708"/>
@@ -508,7 +511,7 @@
 </file>
 
 <file path=word/endnotes.xml><?xml version="1.0" encoding="utf-8"?>
-<w:endnotes xmlns:wpc="http://schemas.microsoft.com/office/word/2010/wordprocessingCanvas" xmlns:cx="http://schemas.microsoft.com/office/drawing/2014/chartex" xmlns:cx1="http://schemas.microsoft.com/office/drawing/2015/9/8/chartex" xmlns:cx2="http://schemas.microsoft.com/office/drawing/2015/10/21/chartex" xmlns:cx3="http://schemas.microsoft.com/office/drawing/2016/5/9/chartex" xmlns:cx4="http://schemas.microsoft.com/office/drawing/2016/5/10/chartex" xmlns:cx5="http://schemas.microsoft.com/office/drawing/2016/5/11/chartex" xmlns:cx6="http://schemas.microsoft.com/office/drawing/2016/5/12/chartex" xmlns:cx7="http://schemas.microsoft.com/office/drawing/2016/5/13/chartex" xmlns:cx8="http://schemas.microsoft.com/office/drawing/2016/5/14/chartex" xmlns:mc="http://schemas.openxmlformats.org/markup-compatibility/2006" xmlns:aink="http://schemas.microsoft.com/office/drawing/2016/ink" xmlns:am3d="http://schemas.microsoft.com/office/drawing/2017/model3d" xmlns:o="urn:schemas-microsoft-com:office:office" xmlns:r="http://schemas.openxmlformats.org/officeDocument/2006/relationships" xmlns:m="http://schemas.openxmlformats.org/officeDocument/2006/math" xmlns:v="urn:schemas-microsoft-com:vml" xmlns:wp14="http://schemas.microsoft.com/office/word/2010/wordprocessingDrawing" xmlns:wp="http://schemas.openxmlformats.org/drawingml/2006/wordprocessingDrawing" xmlns:w10="urn:schemas-microsoft-com:office:word" xmlns:w="http://schemas.openxmlformats.org/wordprocessingml/2006/main" xmlns:w14="http://schemas.microsoft.com/office/word/2010/wordml" xmlns:w15="http://schemas.microsoft.com/office/word/2012/wordml" xmlns:w16cex="http://schemas.microsoft.com/office/word/2018/wordml/cex" xmlns:w16cid="http://schemas.microsoft.com/office/word/2016/wordml/cid" xmlns:w16="http://schemas.microsoft.com/office/word/2018/wordml" xmlns:w16se="http://schemas.microsoft.com/office/word/2015/wordml/symex" xmlns:wpg="http://schemas.microsoft.com/office/word/2010/wordprocessingGroup" xmlns:wpi="http://schemas.microsoft.com/office/word/2010/wordprocessingInk" xmlns:wne="http://schemas.microsoft.com/office/word/2006/wordml" xmlns:wps="http://schemas.microsoft.com/office/word/2010/wordprocessingShape" mc:Ignorable="w14 w15 w16se w16cid w16 w16cex wp14">
+<w:endnotes xmlns:wpc="http://schemas.microsoft.com/office/word/2010/wordprocessingCanvas" xmlns:cx="http://schemas.microsoft.com/office/drawing/2014/chartex" xmlns:cx1="http://schemas.microsoft.com/office/drawing/2015/9/8/chartex" xmlns:cx2="http://schemas.microsoft.com/office/drawing/2015/10/21/chartex" xmlns:cx3="http://schemas.microsoft.com/office/drawing/2016/5/9/chartex" xmlns:cx4="http://schemas.microsoft.com/office/drawing/2016/5/10/chartex" xmlns:cx5="http://schemas.microsoft.com/office/drawing/2016/5/11/chartex" xmlns:cx6="http://schemas.microsoft.com/office/drawing/2016/5/12/chartex" xmlns:cx7="http://schemas.microsoft.com/office/drawing/2016/5/13/chartex" xmlns:cx8="http://schemas.microsoft.com/office/drawing/2016/5/14/chartex" xmlns:mc="http://schemas.openxmlformats.org/markup-compatibility/2006" xmlns:aink="http://schemas.microsoft.com/office/drawing/2016/ink" xmlns:am3d="http://schemas.microsoft.com/office/drawing/2017/model3d" xmlns:o="urn:schemas-microsoft-com:office:office" xmlns:r="http://schemas.openxmlformats.org/officeDocument/2006/relationships" xmlns:m="http://schemas.openxmlformats.org/officeDocument/2006/math" xmlns:v="urn:schemas-microsoft-com:vml" xmlns:wp14="http://schemas.microsoft.com/office/word/2010/wordprocessingDrawing" xmlns:wp="http://schemas.openxmlformats.org/drawingml/2006/wordprocessingDrawing" xmlns:w10="urn:schemas-microsoft-com:office:word" xmlns:w="http://schemas.openxmlformats.org/wordprocessingml/2006/main" xmlns:w14="http://schemas.microsoft.com/office/word/2010/wordml" xmlns:w15="http://schemas.microsoft.com/office/word/2012/wordml" xmlns:w16cex="http://schemas.microsoft.com/office/word/2018/wordml/cex" xmlns:w16cid="http://schemas.microsoft.com/office/word/2016/wordml/cid" xmlns:w16="http://schemas.microsoft.com/office/word/2018/wordml" xmlns:w16sdtdh="http://schemas.microsoft.com/office/word/2020/wordml/sdtdatahash" xmlns:w16se="http://schemas.microsoft.com/office/word/2015/wordml/symex" xmlns:wpg="http://schemas.microsoft.com/office/word/2010/wordprocessingGroup" xmlns:wpi="http://schemas.microsoft.com/office/word/2010/wordprocessingInk" xmlns:wne="http://schemas.microsoft.com/office/word/2006/wordml" xmlns:wps="http://schemas.microsoft.com/office/word/2010/wordprocessingShape" mc:Ignorable="w14 w15 w16se w16cid w16 w16cex w16sdtdh wp14">
   <w:endnote w:type="separator" w:id="-1">
     <w:p>
       <w:r>
@@ -527,7 +530,7 @@
 </file>
 
 <file path=word/footer1.xml><?xml version="1.0" encoding="utf-8"?>
-<w:ftr xmlns:wpc="http://schemas.microsoft.com/office/word/2010/wordprocessingCanvas" xmlns:cx="http://schemas.microsoft.com/office/drawing/2014/chartex" xmlns:cx1="http://schemas.microsoft.com/office/drawing/2015/9/8/chartex" xmlns:cx2="http://schemas.microsoft.com/office/drawing/2015/10/21/chartex" xmlns:cx3="http://schemas.microsoft.com/office/drawing/2016/5/9/chartex" xmlns:cx4="http://schemas.microsoft.com/office/drawing/2016/5/10/chartex" xmlns:cx5="http://schemas.microsoft.com/office/drawing/2016/5/11/chartex" xmlns:cx6="http://schemas.microsoft.com/office/drawing/2016/5/12/chartex" xmlns:cx7="http://schemas.microsoft.com/office/drawing/2016/5/13/chartex" xmlns:cx8="http://schemas.microsoft.com/office/drawing/2016/5/14/chartex" xmlns:mc="http://schemas.openxmlformats.org/markup-compatibility/2006" xmlns:aink="http://schemas.microsoft.com/office/drawing/2016/ink" xmlns:am3d="http://schemas.microsoft.com/office/drawing/2017/model3d" xmlns:o="urn:schemas-microsoft-com:office:office" xmlns:r="http://schemas.openxmlformats.org/officeDocument/2006/relationships" xmlns:m="http://schemas.openxmlformats.org/officeDocument/2006/math" xmlns:v="urn:schemas-microsoft-com:vml" xmlns:wp14="http://schemas.microsoft.com/office/word/2010/wordprocessingDrawing" xmlns:wp="http://schemas.openxmlformats.org/drawingml/2006/wordprocessingDrawing" xmlns:w10="urn:schemas-microsoft-com:office:word" xmlns:w="http://schemas.openxmlformats.org/wordprocessingml/2006/main" xmlns:w14="http://schemas.microsoft.com/office/word/2010/wordml" xmlns:w15="http://schemas.microsoft.com/office/word/2012/wordml" xmlns:w16cex="http://schemas.microsoft.com/office/word/2018/wordml/cex" xmlns:w16cid="http://schemas.microsoft.com/office/word/2016/wordml/cid" xmlns:w16="http://schemas.microsoft.com/office/word/2018/wordml" xmlns:w16se="http://schemas.microsoft.com/office/word/2015/wordml/symex" xmlns:wpg="http://schemas.microsoft.com/office/word/2010/wordprocessingGroup" xmlns:wpi="http://schemas.microsoft.com/office/word/2010/wordprocessingInk" xmlns:wne="http://schemas.microsoft.com/office/word/2006/wordml" xmlns:wps="http://schemas.microsoft.com/office/word/2010/wordprocessingShape" mc:Ignorable="w14 w15 w16se w16cid w16 w16cex wp14">
+<w:ftr xmlns:wpc="http://schemas.microsoft.com/office/word/2010/wordprocessingCanvas" xmlns:cx="http://schemas.microsoft.com/office/drawing/2014/chartex" xmlns:cx1="http://schemas.microsoft.com/office/drawing/2015/9/8/chartex" xmlns:cx2="http://schemas.microsoft.com/office/drawing/2015/10/21/chartex" xmlns:cx3="http://schemas.microsoft.com/office/drawing/2016/5/9/chartex" xmlns:cx4="http://schemas.microsoft.com/office/drawing/2016/5/10/chartex" xmlns:cx5="http://schemas.microsoft.com/office/drawing/2016/5/11/chartex" xmlns:cx6="http://schemas.microsoft.com/office/drawing/2016/5/12/chartex" xmlns:cx7="http://schemas.microsoft.com/office/drawing/2016/5/13/chartex" xmlns:cx8="http://schemas.microsoft.com/office/drawing/2016/5/14/chartex" xmlns:mc="http://schemas.openxmlformats.org/markup-compatibility/2006" xmlns:aink="http://schemas.microsoft.com/office/drawing/2016/ink" xmlns:am3d="http://schemas.microsoft.com/office/drawing/2017/model3d" xmlns:o="urn:schemas-microsoft-com:office:office" xmlns:r="http://schemas.openxmlformats.org/officeDocument/2006/relationships" xmlns:m="http://schemas.openxmlformats.org/officeDocument/2006/math" xmlns:v="urn:schemas-microsoft-com:vml" xmlns:wp14="http://schemas.microsoft.com/office/word/2010/wordprocessingDrawing" xmlns:wp="http://schemas.openxmlformats.org/drawingml/2006/wordprocessingDrawing" xmlns:w10="urn:schemas-microsoft-com:office:word" xmlns:w="http://schemas.openxmlformats.org/wordprocessingml/2006/main" xmlns:w14="http://schemas.microsoft.com/office/word/2010/wordml" xmlns:w15="http://schemas.microsoft.com/office/word/2012/wordml" xmlns:w16cex="http://schemas.microsoft.com/office/word/2018/wordml/cex" xmlns:w16cid="http://schemas.microsoft.com/office/word/2016/wordml/cid" xmlns:w16="http://schemas.microsoft.com/office/word/2018/wordml" xmlns:w16sdtdh="http://schemas.microsoft.com/office/word/2020/wordml/sdtdatahash" xmlns:w16se="http://schemas.microsoft.com/office/word/2015/wordml/symex" xmlns:wpg="http://schemas.microsoft.com/office/word/2010/wordprocessingGroup" xmlns:wpi="http://schemas.microsoft.com/office/word/2010/wordprocessingInk" xmlns:wne="http://schemas.microsoft.com/office/word/2006/wordml" xmlns:wps="http://schemas.microsoft.com/office/word/2010/wordprocessingShape" mc:Ignorable="w14 w15 w16se w16cid w16 w16cex w16sdtdh wp14">
   <w:p>
     <w:pPr>
       <w:pStyle w:val="Footer"/>
@@ -538,7 +541,7 @@
 </file>
 
 <file path=word/footer2.xml><?xml version="1.0" encoding="utf-8"?>
-<w:ftr xmlns:wpc="http://schemas.microsoft.com/office/word/2010/wordprocessingCanvas" xmlns:cx="http://schemas.microsoft.com/office/drawing/2014/chartex" xmlns:cx1="http://schemas.microsoft.com/office/drawing/2015/9/8/chartex" xmlns:cx2="http://schemas.microsoft.com/office/drawing/2015/10/21/chartex" xmlns:cx3="http://schemas.microsoft.com/office/drawing/2016/5/9/chartex" xmlns:cx4="http://schemas.microsoft.com/office/drawing/2016/5/10/chartex" xmlns:cx5="http://schemas.microsoft.com/office/drawing/2016/5/11/chartex" xmlns:cx6="http://schemas.microsoft.com/office/drawing/2016/5/12/chartex" xmlns:cx7="http://schemas.microsoft.com/office/drawing/2016/5/13/chartex" xmlns:cx8="http://schemas.microsoft.com/office/drawing/2016/5/14/chartex" xmlns:mc="http://schemas.openxmlformats.org/markup-compatibility/2006" xmlns:aink="http://schemas.microsoft.com/office/drawing/2016/ink" xmlns:am3d="http://schemas.microsoft.com/office/drawing/2017/model3d" xmlns:o="urn:schemas-microsoft-com:office:office" xmlns:r="http://schemas.openxmlformats.org/officeDocument/2006/relationships" xmlns:m="http://schemas.openxmlformats.org/officeDocument/2006/math" xmlns:v="urn:schemas-microsoft-com:vml" xmlns:wp14="http://schemas.microsoft.com/office/word/2010/wordprocessingDrawing" xmlns:wp="http://schemas.openxmlformats.org/drawingml/2006/wordprocessingDrawing" xmlns:w10="urn:schemas-microsoft-com:office:word" xmlns:w="http://schemas.openxmlformats.org/wordprocessingml/2006/main" xmlns:w14="http://schemas.microsoft.com/office/word/2010/wordml" xmlns:w15="http://schemas.microsoft.com/office/word/2012/wordml" xmlns:w16cex="http://schemas.microsoft.com/office/word/2018/wordml/cex" xmlns:w16cid="http://schemas.microsoft.com/office/word/2016/wordml/cid" xmlns:w16="http://schemas.microsoft.com/office/word/2018/wordml" xmlns:w16se="http://schemas.microsoft.com/office/word/2015/wordml/symex" xmlns:wpg="http://schemas.microsoft.com/office/word/2010/wordprocessingGroup" xmlns:wpi="http://schemas.microsoft.com/office/word/2010/wordprocessingInk" xmlns:wne="http://schemas.microsoft.com/office/word/2006/wordml" xmlns:wps="http://schemas.microsoft.com/office/word/2010/wordprocessingShape" mc:Ignorable="w14 w15 w16se w16cid w16 w16cex wp14">
+<w:ftr xmlns:wpc="http://schemas.microsoft.com/office/word/2010/wordprocessingCanvas" xmlns:cx="http://schemas.microsoft.com/office/drawing/2014/chartex" xmlns:cx1="http://schemas.microsoft.com/office/drawing/2015/9/8/chartex" xmlns:cx2="http://schemas.microsoft.com/office/drawing/2015/10/21/chartex" xmlns:cx3="http://schemas.microsoft.com/office/drawing/2016/5/9/chartex" xmlns:cx4="http://schemas.microsoft.com/office/drawing/2016/5/10/chartex" xmlns:cx5="http://schemas.microsoft.com/office/drawing/2016/5/11/chartex" xmlns:cx6="http://schemas.microsoft.com/office/drawing/2016/5/12/chartex" xmlns:cx7="http://schemas.microsoft.com/office/drawing/2016/5/13/chartex" xmlns:cx8="http://schemas.microsoft.com/office/drawing/2016/5/14/chartex" xmlns:mc="http://schemas.openxmlformats.org/markup-compatibility/2006" xmlns:aink="http://schemas.microsoft.com/office/drawing/2016/ink" xmlns:am3d="http://schemas.microsoft.com/office/drawing/2017/model3d" xmlns:o="urn:schemas-microsoft-com:office:office" xmlns:r="http://schemas.openxmlformats.org/officeDocument/2006/relationships" xmlns:m="http://schemas.openxmlformats.org/officeDocument/2006/math" xmlns:v="urn:schemas-microsoft-com:vml" xmlns:wp14="http://schemas.microsoft.com/office/word/2010/wordprocessingDrawing" xmlns:wp="http://schemas.openxmlformats.org/drawingml/2006/wordprocessingDrawing" xmlns:w10="urn:schemas-microsoft-com:office:word" xmlns:w="http://schemas.openxmlformats.org/wordprocessingml/2006/main" xmlns:w14="http://schemas.microsoft.com/office/word/2010/wordml" xmlns:w15="http://schemas.microsoft.com/office/word/2012/wordml" xmlns:w16cex="http://schemas.microsoft.com/office/word/2018/wordml/cex" xmlns:w16cid="http://schemas.microsoft.com/office/word/2016/wordml/cid" xmlns:w16="http://schemas.microsoft.com/office/word/2018/wordml" xmlns:w16sdtdh="http://schemas.microsoft.com/office/word/2020/wordml/sdtdatahash" xmlns:w16se="http://schemas.microsoft.com/office/word/2015/wordml/symex" xmlns:wpg="http://schemas.microsoft.com/office/word/2010/wordprocessingGroup" xmlns:wpi="http://schemas.microsoft.com/office/word/2010/wordprocessingInk" xmlns:wne="http://schemas.microsoft.com/office/word/2006/wordml" xmlns:wps="http://schemas.microsoft.com/office/word/2010/wordprocessingShape" mc:Ignorable="w14 w15 w16se w16cid w16 w16cex w16sdtdh wp14">
   <w:sdt>
     <w:sdtPr>
       <w:id w:val="-786121602"/>
@@ -682,8 +685,18 @@
 </w:ftr>
 </file>
 
+<file path=word/footer3.xml><?xml version="1.0" encoding="utf-8"?>
+<w:ftr xmlns:wpc="http://schemas.microsoft.com/office/word/2010/wordprocessingCanvas" xmlns:cx="http://schemas.microsoft.com/office/drawing/2014/chartex" xmlns:cx1="http://schemas.microsoft.com/office/drawing/2015/9/8/chartex" xmlns:cx2="http://schemas.microsoft.com/office/drawing/2015/10/21/chartex" xmlns:cx3="http://schemas.microsoft.com/office/drawing/2016/5/9/chartex" xmlns:cx4="http://schemas.microsoft.com/office/drawing/2016/5/10/chartex" xmlns:cx5="http://schemas.microsoft.com/office/drawing/2016/5/11/chartex" xmlns:cx6="http://schemas.microsoft.com/office/drawing/2016/5/12/chartex" xmlns:cx7="http://schemas.microsoft.com/office/drawing/2016/5/13/chartex" xmlns:cx8="http://schemas.microsoft.com/office/drawing/2016/5/14/chartex" xmlns:mc="http://schemas.openxmlformats.org/markup-compatibility/2006" xmlns:aink="http://schemas.microsoft.com/office/drawing/2016/ink" xmlns:am3d="http://schemas.microsoft.com/office/drawing/2017/model3d" xmlns:o="urn:schemas-microsoft-com:office:office" xmlns:r="http://schemas.openxmlformats.org/officeDocument/2006/relationships" xmlns:m="http://schemas.openxmlformats.org/officeDocument/2006/math" xmlns:v="urn:schemas-microsoft-com:vml" xmlns:wp14="http://schemas.microsoft.com/office/word/2010/wordprocessingDrawing" xmlns:wp="http://schemas.openxmlformats.org/drawingml/2006/wordprocessingDrawing" xmlns:w10="urn:schemas-microsoft-com:office:word" xmlns:w="http://schemas.openxmlformats.org/wordprocessingml/2006/main" xmlns:w14="http://schemas.microsoft.com/office/word/2010/wordml" xmlns:w15="http://schemas.microsoft.com/office/word/2012/wordml" xmlns:w16cex="http://schemas.microsoft.com/office/word/2018/wordml/cex" xmlns:w16cid="http://schemas.microsoft.com/office/word/2016/wordml/cid" xmlns:w16="http://schemas.microsoft.com/office/word/2018/wordml" xmlns:w16sdtdh="http://schemas.microsoft.com/office/word/2020/wordml/sdtdatahash" xmlns:w16se="http://schemas.microsoft.com/office/word/2015/wordml/symex" xmlns:wpg="http://schemas.microsoft.com/office/word/2010/wordprocessingGroup" xmlns:wpi="http://schemas.microsoft.com/office/word/2010/wordprocessingInk" xmlns:wne="http://schemas.microsoft.com/office/word/2006/wordml" xmlns:wps="http://schemas.microsoft.com/office/word/2010/wordprocessingShape" mc:Ignorable="w14 w15 w16se w16cid w16 w16cex w16sdtdh wp14">
+  <w:p>
+    <w:pPr>
+      <w:pStyle w:val="Footer"/>
+    </w:pPr>
+  </w:p>
+</w:ftr>
+</file>
+
 <file path=word/footnotes.xml><?xml version="1.0" encoding="utf-8"?>
-<w:footnotes xmlns:wpc="http://schemas.microsoft.com/office/word/2010/wordprocessingCanvas" xmlns:cx="http://schemas.microsoft.com/office/drawing/2014/chartex" xmlns:cx1="http://schemas.microsoft.com/office/drawing/2015/9/8/chartex" xmlns:cx2="http://schemas.microsoft.com/office/drawing/2015/10/21/chartex" xmlns:cx3="http://schemas.microsoft.com/office/drawing/2016/5/9/chartex" xmlns:cx4="http://schemas.microsoft.com/office/drawing/2016/5/10/chartex" xmlns:cx5="http://schemas.microsoft.com/office/drawing/2016/5/11/chartex" xmlns:cx6="http://schemas.microsoft.com/office/drawing/2016/5/12/chartex" xmlns:cx7="http://schemas.microsoft.com/office/drawing/2016/5/13/chartex" xmlns:cx8="http://schemas.microsoft.com/office/drawing/2016/5/14/chartex" xmlns:mc="http://schemas.openxmlformats.org/markup-compatibility/2006" xmlns:aink="http://schemas.microsoft.com/office/drawing/2016/ink" xmlns:am3d="http://schemas.microsoft.com/office/drawing/2017/model3d" xmlns:o="urn:schemas-microsoft-com:office:office" xmlns:r="http://schemas.openxmlformats.org/officeDocument/2006/relationships" xmlns:m="http://schemas.openxmlformats.org/officeDocument/2006/math" xmlns:v="urn:schemas-microsoft-com:vml" xmlns:wp14="http://schemas.microsoft.com/office/word/2010/wordprocessingDrawing" xmlns:wp="http://schemas.openxmlformats.org/drawingml/2006/wordprocessingDrawing" xmlns:w10="urn:schemas-microsoft-com:office:word" xmlns:w="http://schemas.openxmlformats.org/wordprocessingml/2006/main" xmlns:w14="http://schemas.microsoft.com/office/word/2010/wordml" xmlns:w15="http://schemas.microsoft.com/office/word/2012/wordml" xmlns:w16cex="http://schemas.microsoft.com/office/word/2018/wordml/cex" xmlns:w16cid="http://schemas.microsoft.com/office/word/2016/wordml/cid" xmlns:w16="http://schemas.microsoft.com/office/word/2018/wordml" xmlns:w16se="http://schemas.microsoft.com/office/word/2015/wordml/symex" xmlns:wpg="http://schemas.microsoft.com/office/word/2010/wordprocessingGroup" xmlns:wpi="http://schemas.microsoft.com/office/word/2010/wordprocessingInk" xmlns:wne="http://schemas.microsoft.com/office/word/2006/wordml" xmlns:wps="http://schemas.microsoft.com/office/word/2010/wordprocessingShape" mc:Ignorable="w14 w15 w16se w16cid w16 w16cex wp14">
+<w:footnotes xmlns:wpc="http://schemas.microsoft.com/office/word/2010/wordprocessingCanvas" xmlns:cx="http://schemas.microsoft.com/office/drawing/2014/chartex" xmlns:cx1="http://schemas.microsoft.com/office/drawing/2015/9/8/chartex" xmlns:cx2="http://schemas.microsoft.com/office/drawing/2015/10/21/chartex" xmlns:cx3="http://schemas.microsoft.com/office/drawing/2016/5/9/chartex" xmlns:cx4="http://schemas.microsoft.com/office/drawing/2016/5/10/chartex" xmlns:cx5="http://schemas.microsoft.com/office/drawing/2016/5/11/chartex" xmlns:cx6="http://schemas.microsoft.com/office/drawing/2016/5/12/chartex" xmlns:cx7="http://schemas.microsoft.com/office/drawing/2016/5/13/chartex" xmlns:cx8="http://schemas.microsoft.com/office/drawing/2016/5/14/chartex" xmlns:mc="http://schemas.openxmlformats.org/markup-compatibility/2006" xmlns:aink="http://schemas.microsoft.com/office/drawing/2016/ink" xmlns:am3d="http://schemas.microsoft.com/office/drawing/2017/model3d" xmlns:o="urn:schemas-microsoft-com:office:office" xmlns:r="http://schemas.openxmlformats.org/officeDocument/2006/relationships" xmlns:m="http://schemas.openxmlformats.org/officeDocument/2006/math" xmlns:v="urn:schemas-microsoft-com:vml" xmlns:wp14="http://schemas.microsoft.com/office/word/2010/wordprocessingDrawing" xmlns:wp="http://schemas.openxmlformats.org/drawingml/2006/wordprocessingDrawing" xmlns:w10="urn:schemas-microsoft-com:office:word" xmlns:w="http://schemas.openxmlformats.org/wordprocessingml/2006/main" xmlns:w14="http://schemas.microsoft.com/office/word/2010/wordml" xmlns:w15="http://schemas.microsoft.com/office/word/2012/wordml" xmlns:w16cex="http://schemas.microsoft.com/office/word/2018/wordml/cex" xmlns:w16cid="http://schemas.microsoft.com/office/word/2016/wordml/cid" xmlns:w16="http://schemas.microsoft.com/office/word/2018/wordml" xmlns:w16sdtdh="http://schemas.microsoft.com/office/word/2020/wordml/sdtdatahash" xmlns:w16se="http://schemas.microsoft.com/office/word/2015/wordml/symex" xmlns:wpg="http://schemas.microsoft.com/office/word/2010/wordprocessingGroup" xmlns:wpi="http://schemas.microsoft.com/office/word/2010/wordprocessingInk" xmlns:wne="http://schemas.microsoft.com/office/word/2006/wordml" xmlns:wps="http://schemas.microsoft.com/office/word/2010/wordprocessingShape" mc:Ignorable="w14 w15 w16se w16cid w16 w16cex w16sdtdh wp14">
   <w:footnote w:type="separator" w:id="-1">
     <w:p>
       <w:r>
@@ -702,7 +715,17 @@
 </file>
 
 <file path=word/header1.xml><?xml version="1.0" encoding="utf-8"?>
-<w:hdr xmlns:wpc="http://schemas.microsoft.com/office/word/2010/wordprocessingCanvas" xmlns:cx="http://schemas.microsoft.com/office/drawing/2014/chartex" xmlns:cx1="http://schemas.microsoft.com/office/drawing/2015/9/8/chartex" xmlns:cx2="http://schemas.microsoft.com/office/drawing/2015/10/21/chartex" xmlns:cx3="http://schemas.microsoft.com/office/drawing/2016/5/9/chartex" xmlns:cx4="http://schemas.microsoft.com/office/drawing/2016/5/10/chartex" xmlns:cx5="http://schemas.microsoft.com/office/drawing/2016/5/11/chartex" xmlns:cx6="http://schemas.microsoft.com/office/drawing/2016/5/12/chartex" xmlns:cx7="http://schemas.microsoft.com/office/drawing/2016/5/13/chartex" xmlns:cx8="http://schemas.microsoft.com/office/drawing/2016/5/14/chartex" xmlns:mc="http://schemas.openxmlformats.org/markup-compatibility/2006" xmlns:aink="http://schemas.microsoft.com/office/drawing/2016/ink" xmlns:am3d="http://schemas.microsoft.com/office/drawing/2017/model3d" xmlns:o="urn:schemas-microsoft-com:office:office" xmlns:r="http://schemas.openxmlformats.org/officeDocument/2006/relationships" xmlns:m="http://schemas.openxmlformats.org/officeDocument/2006/math" xmlns:v="urn:schemas-microsoft-com:vml" xmlns:wp14="http://schemas.microsoft.com/office/word/2010/wordprocessingDrawing" xmlns:wp="http://schemas.openxmlformats.org/drawingml/2006/wordprocessingDrawing" xmlns:w10="urn:schemas-microsoft-com:office:word" xmlns:w="http://schemas.openxmlformats.org/wordprocessingml/2006/main" xmlns:w14="http://schemas.microsoft.com/office/word/2010/wordml" xmlns:w15="http://schemas.microsoft.com/office/word/2012/wordml" xmlns:w16cex="http://schemas.microsoft.com/office/word/2018/wordml/cex" xmlns:w16cid="http://schemas.microsoft.com/office/word/2016/wordml/cid" xmlns:w16="http://schemas.microsoft.com/office/word/2018/wordml" xmlns:w16se="http://schemas.microsoft.com/office/word/2015/wordml/symex" xmlns:wpg="http://schemas.microsoft.com/office/word/2010/wordprocessingGroup" xmlns:wpi="http://schemas.microsoft.com/office/word/2010/wordprocessingInk" xmlns:wne="http://schemas.microsoft.com/office/word/2006/wordml" xmlns:wps="http://schemas.microsoft.com/office/word/2010/wordprocessingShape" mc:Ignorable="w14 w15 w16se w16cid w16 w16cex wp14">
+<w:hdr xmlns:wpc="http://schemas.microsoft.com/office/word/2010/wordprocessingCanvas" xmlns:cx="http://schemas.microsoft.com/office/drawing/2014/chartex" xmlns:cx1="http://schemas.microsoft.com/office/drawing/2015/9/8/chartex" xmlns:cx2="http://schemas.microsoft.com/office/drawing/2015/10/21/chartex" xmlns:cx3="http://schemas.microsoft.com/office/drawing/2016/5/9/chartex" xmlns:cx4="http://schemas.microsoft.com/office/drawing/2016/5/10/chartex" xmlns:cx5="http://schemas.microsoft.com/office/drawing/2016/5/11/chartex" xmlns:cx6="http://schemas.microsoft.com/office/drawing/2016/5/12/chartex" xmlns:cx7="http://schemas.microsoft.com/office/drawing/2016/5/13/chartex" xmlns:cx8="http://schemas.microsoft.com/office/drawing/2016/5/14/chartex" xmlns:mc="http://schemas.openxmlformats.org/markup-compatibility/2006" xmlns:aink="http://schemas.microsoft.com/office/drawing/2016/ink" xmlns:am3d="http://schemas.microsoft.com/office/drawing/2017/model3d" xmlns:o="urn:schemas-microsoft-com:office:office" xmlns:r="http://schemas.openxmlformats.org/officeDocument/2006/relationships" xmlns:m="http://schemas.openxmlformats.org/officeDocument/2006/math" xmlns:v="urn:schemas-microsoft-com:vml" xmlns:wp14="http://schemas.microsoft.com/office/word/2010/wordprocessingDrawing" xmlns:wp="http://schemas.openxmlformats.org/drawingml/2006/wordprocessingDrawing" xmlns:w10="urn:schemas-microsoft-com:office:word" xmlns:w="http://schemas.openxmlformats.org/wordprocessingml/2006/main" xmlns:w14="http://schemas.microsoft.com/office/word/2010/wordml" xmlns:w15="http://schemas.microsoft.com/office/word/2012/wordml" xmlns:w16cex="http://schemas.microsoft.com/office/word/2018/wordml/cex" xmlns:w16cid="http://schemas.microsoft.com/office/word/2016/wordml/cid" xmlns:w16="http://schemas.microsoft.com/office/word/2018/wordml" xmlns:w16sdtdh="http://schemas.microsoft.com/office/word/2020/wordml/sdtdatahash" xmlns:w16se="http://schemas.microsoft.com/office/word/2015/wordml/symex" xmlns:wpg="http://schemas.microsoft.com/office/word/2010/wordprocessingGroup" xmlns:wpi="http://schemas.microsoft.com/office/word/2010/wordprocessingInk" xmlns:wne="http://schemas.microsoft.com/office/word/2006/wordml" xmlns:wps="http://schemas.microsoft.com/office/word/2010/wordprocessingShape" mc:Ignorable="w14 w15 w16se w16cid w16 w16cex w16sdtdh wp14">
+  <w:p>
+    <w:pPr>
+      <w:pStyle w:val="Header"/>
+    </w:pPr>
+  </w:p>
+</w:hdr>
+</file>
+
+<file path=word/header2.xml><?xml version="1.0" encoding="utf-8"?>
+<w:hdr xmlns:wpc="http://schemas.microsoft.com/office/word/2010/wordprocessingCanvas" xmlns:cx="http://schemas.microsoft.com/office/drawing/2014/chartex" xmlns:cx1="http://schemas.microsoft.com/office/drawing/2015/9/8/chartex" xmlns:cx2="http://schemas.microsoft.com/office/drawing/2015/10/21/chartex" xmlns:cx3="http://schemas.microsoft.com/office/drawing/2016/5/9/chartex" xmlns:cx4="http://schemas.microsoft.com/office/drawing/2016/5/10/chartex" xmlns:cx5="http://schemas.microsoft.com/office/drawing/2016/5/11/chartex" xmlns:cx6="http://schemas.microsoft.com/office/drawing/2016/5/12/chartex" xmlns:cx7="http://schemas.microsoft.com/office/drawing/2016/5/13/chartex" xmlns:cx8="http://schemas.microsoft.com/office/drawing/2016/5/14/chartex" xmlns:mc="http://schemas.openxmlformats.org/markup-compatibility/2006" xmlns:aink="http://schemas.microsoft.com/office/drawing/2016/ink" xmlns:am3d="http://schemas.microsoft.com/office/drawing/2017/model3d" xmlns:o="urn:schemas-microsoft-com:office:office" xmlns:r="http://schemas.openxmlformats.org/officeDocument/2006/relationships" xmlns:m="http://schemas.openxmlformats.org/officeDocument/2006/math" xmlns:v="urn:schemas-microsoft-com:vml" xmlns:wp14="http://schemas.microsoft.com/office/word/2010/wordprocessingDrawing" xmlns:wp="http://schemas.openxmlformats.org/drawingml/2006/wordprocessingDrawing" xmlns:w10="urn:schemas-microsoft-com:office:word" xmlns:w="http://schemas.openxmlformats.org/wordprocessingml/2006/main" xmlns:w14="http://schemas.microsoft.com/office/word/2010/wordml" xmlns:w15="http://schemas.microsoft.com/office/word/2012/wordml" xmlns:w16cex="http://schemas.microsoft.com/office/word/2018/wordml/cex" xmlns:w16cid="http://schemas.microsoft.com/office/word/2016/wordml/cid" xmlns:w16="http://schemas.microsoft.com/office/word/2018/wordml" xmlns:w16sdtdh="http://schemas.microsoft.com/office/word/2020/wordml/sdtdatahash" xmlns:w16se="http://schemas.microsoft.com/office/word/2015/wordml/symex" xmlns:wpg="http://schemas.microsoft.com/office/word/2010/wordprocessingGroup" xmlns:wpi="http://schemas.microsoft.com/office/word/2010/wordprocessingInk" xmlns:wne="http://schemas.microsoft.com/office/word/2006/wordml" xmlns:wps="http://schemas.microsoft.com/office/word/2010/wordprocessingShape" mc:Ignorable="w14 w15 w16se w16cid w16 w16cex w16sdtdh wp14">
   <w:tbl>
     <w:tblPr>
       <w:tblStyle w:val="TableGrid"/>
@@ -819,7 +842,19 @@
       <w:rPr>
         <w:rFonts w:ascii="Myriad-Pro, Calibri, Arial" w:hAnsi="Myriad-Pro, Calibri, Arial"/>
       </w:rPr>
-      <w:t>(User-Entered)</w:t>
+      <w:t>(</w:t>
+    </w:r>
+    <w:r>
+      <w:rPr>
+        <w:rFonts w:ascii="Myriad-Pro, Calibri, Arial" w:hAnsi="Myriad-Pro, Calibri, Arial"/>
+      </w:rPr>
+      <w:t>My Notes</w:t>
+    </w:r>
+    <w:r>
+      <w:rPr>
+        <w:rFonts w:ascii="Myriad-Pro, Calibri, Arial" w:hAnsi="Myriad-Pro, Calibri, Arial"/>
+      </w:rPr>
+      <w:t>)</w:t>
     </w:r>
     <w:r>
       <w:rPr>
@@ -1239,8 +1274,18 @@
 </w:hdr>
 </file>
 
+<file path=word/header3.xml><?xml version="1.0" encoding="utf-8"?>
+<w:hdr xmlns:wpc="http://schemas.microsoft.com/office/word/2010/wordprocessingCanvas" xmlns:cx="http://schemas.microsoft.com/office/drawing/2014/chartex" xmlns:cx1="http://schemas.microsoft.com/office/drawing/2015/9/8/chartex" xmlns:cx2="http://schemas.microsoft.com/office/drawing/2015/10/21/chartex" xmlns:cx3="http://schemas.microsoft.com/office/drawing/2016/5/9/chartex" xmlns:cx4="http://schemas.microsoft.com/office/drawing/2016/5/10/chartex" xmlns:cx5="http://schemas.microsoft.com/office/drawing/2016/5/11/chartex" xmlns:cx6="http://schemas.microsoft.com/office/drawing/2016/5/12/chartex" xmlns:cx7="http://schemas.microsoft.com/office/drawing/2016/5/13/chartex" xmlns:cx8="http://schemas.microsoft.com/office/drawing/2016/5/14/chartex" xmlns:mc="http://schemas.openxmlformats.org/markup-compatibility/2006" xmlns:aink="http://schemas.microsoft.com/office/drawing/2016/ink" xmlns:am3d="http://schemas.microsoft.com/office/drawing/2017/model3d" xmlns:o="urn:schemas-microsoft-com:office:office" xmlns:r="http://schemas.openxmlformats.org/officeDocument/2006/relationships" xmlns:m="http://schemas.openxmlformats.org/officeDocument/2006/math" xmlns:v="urn:schemas-microsoft-com:vml" xmlns:wp14="http://schemas.microsoft.com/office/word/2010/wordprocessingDrawing" xmlns:wp="http://schemas.openxmlformats.org/drawingml/2006/wordprocessingDrawing" xmlns:w10="urn:schemas-microsoft-com:office:word" xmlns:w="http://schemas.openxmlformats.org/wordprocessingml/2006/main" xmlns:w14="http://schemas.microsoft.com/office/word/2010/wordml" xmlns:w15="http://schemas.microsoft.com/office/word/2012/wordml" xmlns:w16cex="http://schemas.microsoft.com/office/word/2018/wordml/cex" xmlns:w16cid="http://schemas.microsoft.com/office/word/2016/wordml/cid" xmlns:w16="http://schemas.microsoft.com/office/word/2018/wordml" xmlns:w16sdtdh="http://schemas.microsoft.com/office/word/2020/wordml/sdtdatahash" xmlns:w16se="http://schemas.microsoft.com/office/word/2015/wordml/symex" xmlns:wpg="http://schemas.microsoft.com/office/word/2010/wordprocessingGroup" xmlns:wpi="http://schemas.microsoft.com/office/word/2010/wordprocessingInk" xmlns:wne="http://schemas.microsoft.com/office/word/2006/wordml" xmlns:wps="http://schemas.microsoft.com/office/word/2010/wordprocessingShape" mc:Ignorable="w14 w15 w16se w16cid w16 w16cex w16sdtdh wp14">
+  <w:p>
+    <w:pPr>
+      <w:pStyle w:val="Header"/>
+    </w:pPr>
+  </w:p>
+</w:hdr>
+</file>
+
 <file path=word/styles.xml><?xml version="1.0" encoding="utf-8"?>
-<w:styles xmlns:mc="http://schemas.openxmlformats.org/markup-compatibility/2006" xmlns:r="http://schemas.openxmlformats.org/officeDocument/2006/relationships" xmlns:w="http://schemas.openxmlformats.org/wordprocessingml/2006/main" xmlns:w14="http://schemas.microsoft.com/office/word/2010/wordml" xmlns:w15="http://schemas.microsoft.com/office/word/2012/wordml" xmlns:w16cex="http://schemas.microsoft.com/office/word/2018/wordml/cex" xmlns:w16cid="http://schemas.microsoft.com/office/word/2016/wordml/cid" xmlns:w16="http://schemas.microsoft.com/office/word/2018/wordml" xmlns:w16se="http://schemas.microsoft.com/office/word/2015/wordml/symex" mc:Ignorable="w14 w15 w16se w16cid w16 w16cex">
+<w:styles xmlns:mc="http://schemas.openxmlformats.org/markup-compatibility/2006" xmlns:r="http://schemas.openxmlformats.org/officeDocument/2006/relationships" xmlns:w="http://schemas.openxmlformats.org/wordprocessingml/2006/main" xmlns:w14="http://schemas.microsoft.com/office/word/2010/wordml" xmlns:w15="http://schemas.microsoft.com/office/word/2012/wordml" xmlns:w16cex="http://schemas.microsoft.com/office/word/2018/wordml/cex" xmlns:w16cid="http://schemas.microsoft.com/office/word/2016/wordml/cid" xmlns:w16="http://schemas.microsoft.com/office/word/2018/wordml" xmlns:w16sdtdh="http://schemas.microsoft.com/office/word/2020/wordml/sdtdatahash" xmlns:w16se="http://schemas.microsoft.com/office/word/2015/wordml/symex" mc:Ignorable="w14 w15 w16se w16cid w16 w16cex w16sdtdh">
   <w:docDefaults>
     <w:rPrDefault>
       <w:rPr>

</xml_diff>